<commit_message>
Added the Validate_Source_Code Document
</commit_message>
<xml_diff>
--- a/Documentation/Validate_Source_Code.docx
+++ b/Documentation/Validate_Source_Code.docx
@@ -1,6 +1,6 @@
 
 <file path=word/document.xml><?xml version="1.0" encoding="utf-8"?>
-<w:document xmlns:wpc="http://schemas.microsoft.com/office/word/2010/wordprocessingCanvas" xmlns:mc="http://schemas.openxmlformats.org/markup-compatibility/2006" xmlns:o="urn:schemas-microsoft-com:office:office" xmlns:r="http://schemas.openxmlformats.org/officeDocument/2006/relationships" xmlns:m="http://schemas.openxmlformats.org/officeDocument/2006/math" xmlns:v="urn:schemas-microsoft-com:vml" xmlns:wp14="http://schemas.microsoft.com/office/word/2010/wordprocessingDrawing" xmlns:wp="http://schemas.openxmlformats.org/drawingml/2006/wordprocessingDrawing" xmlns:w10="urn:schemas-microsoft-com:office:word" xmlns:w="http://schemas.openxmlformats.org/wordprocessingml/2006/main" xmlns:w14="http://schemas.microsoft.com/office/word/2010/wordml" xmlns:wpg="http://schemas.microsoft.com/office/word/2010/wordprocessingGroup" xmlns:wpi="http://schemas.microsoft.com/office/word/2010/wordprocessingInk" xmlns:wne="http://schemas.microsoft.com/office/word/2006/wordml" xmlns:wps="http://schemas.microsoft.com/office/word/2010/wordprocessingShape" mc:Ignorable="w14 wp14">
+<w:document xmlns:wpc="http://schemas.microsoft.com/office/word/2010/wordprocessingCanvas" xmlns:mc="http://schemas.openxmlformats.org/markup-compatibility/2006" xmlns:o="urn:schemas-microsoft-com:office:office" xmlns:r="http://schemas.openxmlformats.org/officeDocument/2006/relationships" xmlns:m="http://schemas.openxmlformats.org/officeDocument/2006/math" xmlns:v="urn:schemas-microsoft-com:vml" xmlns:wp14="http://schemas.microsoft.com/office/word/2010/wordprocessingDrawing" xmlns:wp="http://schemas.openxmlformats.org/drawingml/2006/wordprocessingDrawing" xmlns:w10="urn:schemas-microsoft-com:office:word" xmlns:w="http://schemas.openxmlformats.org/wordprocessingml/2006/main" xmlns:w14="http://schemas.microsoft.com/office/word/2010/wordml" xmlns:w15="http://schemas.microsoft.com/office/word/2012/wordml" xmlns:wpg="http://schemas.microsoft.com/office/word/2010/wordprocessingGroup" xmlns:wpi="http://schemas.microsoft.com/office/word/2010/wordprocessingInk" xmlns:wne="http://schemas.microsoft.com/office/word/2006/wordml" xmlns:wps="http://schemas.microsoft.com/office/word/2010/wordprocessingShape" mc:Ignorable="w14 w15 wp14">
   <w:body>
     <w:tbl>
       <w:tblPr>
@@ -10,7 +10,7 @@
         <w:tblLook w:val="04A0" w:firstRow="1" w:lastRow="0" w:firstColumn="1" w:lastColumn="0" w:noHBand="0" w:noVBand="1"/>
       </w:tblPr>
       <w:tblGrid>
-        <w:gridCol w:w="4536"/>
+        <w:gridCol w:w="4416"/>
       </w:tblGrid>
       <w:tr>
         <w:tc>
@@ -88,6 +88,11 @@
             <w:pPr>
               <w:spacing w:before="80" w:after="80" w:line="240" w:lineRule="auto"/>
             </w:pPr>
+            <w:proofErr w:type="spellStart"/>
+            <w:r>
+              <w:t>PharaCare_System</w:t>
+            </w:r>
+            <w:proofErr w:type="spellEnd"/>
           </w:p>
         </w:tc>
       </w:tr>
@@ -115,6 +120,9 @@
             <w:pPr>
               <w:spacing w:before="80" w:after="80" w:line="240" w:lineRule="auto"/>
             </w:pPr>
+            <w:r>
+              <w:t>Source Code Validation</w:t>
+            </w:r>
           </w:p>
         </w:tc>
       </w:tr>
@@ -142,6 +150,9 @@
             <w:pPr>
               <w:spacing w:before="80" w:after="80" w:line="240" w:lineRule="auto"/>
             </w:pPr>
+            <w:r>
+              <w:t>Dion Bird</w:t>
+            </w:r>
           </w:p>
         </w:tc>
       </w:tr>
@@ -169,6 +180,9 @@
             <w:pPr>
               <w:spacing w:before="80" w:after="80" w:line="240" w:lineRule="auto"/>
             </w:pPr>
+            <w:r>
+              <w:t>22/11/18</w:t>
+            </w:r>
           </w:p>
         </w:tc>
       </w:tr>
@@ -223,6 +237,9 @@
             <w:pPr>
               <w:spacing w:before="80" w:after="80" w:line="240" w:lineRule="auto"/>
             </w:pPr>
+            <w:r>
+              <w:t>22/11/18</w:t>
+            </w:r>
           </w:p>
         </w:tc>
       </w:tr>
@@ -319,6 +336,28 @@
               <w:t>How and where does the application deviate from the project requirements?</w:t>
             </w:r>
           </w:p>
+          <w:p>
+            <w:pPr>
+              <w:spacing w:before="80" w:after="80" w:line="240" w:lineRule="auto"/>
+            </w:pPr>
+          </w:p>
+          <w:p>
+            <w:pPr>
+              <w:spacing w:before="80" w:after="80" w:line="240" w:lineRule="auto"/>
+            </w:pPr>
+            <w:r>
+              <w:t xml:space="preserve">The application deviates from the project requirements only once. This deviation is the lack of API </w:t>
+            </w:r>
+            <w:r>
+              <w:t>integration</w:t>
+            </w:r>
+            <w:r>
+              <w:t xml:space="preserve"> within the project.</w:t>
+            </w:r>
+            <w:r>
+              <w:t xml:space="preserve"> A custom database was used instead of an API.</w:t>
+            </w:r>
+          </w:p>
         </w:tc>
       </w:tr>
       <w:tr>
@@ -360,6 +399,28 @@
               <w:t>provided?</w:t>
             </w:r>
           </w:p>
+          <w:p>
+            <w:pPr>
+              <w:spacing w:before="80" w:after="80" w:line="240" w:lineRule="auto"/>
+            </w:pPr>
+          </w:p>
+          <w:p>
+            <w:pPr>
+              <w:spacing w:before="80" w:after="80" w:line="240" w:lineRule="auto"/>
+            </w:pPr>
+            <w:r>
+              <w:t>The application does not deviate from the provided application design.</w:t>
+            </w:r>
+            <w:r>
+              <w:t xml:space="preserve"> The write, modify and cancel prescription</w:t>
+            </w:r>
+            <w:r>
+              <w:t xml:space="preserve"> </w:t>
+            </w:r>
+            <w:r>
+              <w:t>pages have been combined into one page.</w:t>
+            </w:r>
+          </w:p>
         </w:tc>
       </w:tr>
       <w:tr>
@@ -399,6 +460,25 @@
             </w:r>
             <w:r>
               <w:t xml:space="preserve"> for future projects:</w:t>
+            </w:r>
+          </w:p>
+          <w:p>
+            <w:pPr>
+              <w:spacing w:before="80" w:after="80" w:line="240" w:lineRule="auto"/>
+            </w:pPr>
+          </w:p>
+          <w:p>
+            <w:pPr>
+              <w:spacing w:before="80" w:after="80" w:line="240" w:lineRule="auto"/>
+            </w:pPr>
+            <w:r>
+              <w:t xml:space="preserve">The risk criteria should be </w:t>
+            </w:r>
+            <w:r>
+              <w:t>better</w:t>
+            </w:r>
+            <w:r>
+              <w:t xml:space="preserve"> defined in future projects for clearer understanding and reduced chance of error and risk.</w:t>
             </w:r>
           </w:p>
         </w:tc>
@@ -539,11 +619,10 @@
             </w:pPr>
             <w:r>
               <w:rPr>
-                <w:color w:val="808080"/>
-                <w:sz w:val="16"/>
-                <w:szCs w:val="16"/>
-              </w:rPr>
-              <w:t>Appropriate?</w:t>
+                <w:sz w:val="16"/>
+                <w:szCs w:val="16"/>
+              </w:rPr>
+              <w:t>Class breakdown has been used appropriately when used at all.</w:t>
             </w:r>
           </w:p>
         </w:tc>
@@ -585,14 +664,59 @@
           <w:p>
             <w:pPr>
               <w:spacing w:before="80" w:after="80" w:line="240" w:lineRule="auto"/>
-            </w:pPr>
-            <w:r>
-              <w:rPr>
-                <w:color w:val="808080"/>
-                <w:sz w:val="16"/>
-                <w:szCs w:val="16"/>
-              </w:rPr>
-              <w:t>Used?  Used correctly?</w:t>
+              <w:rPr>
+                <w:sz w:val="16"/>
+                <w:szCs w:val="16"/>
+              </w:rPr>
+            </w:pPr>
+            <w:r>
+              <w:rPr>
+                <w:sz w:val="16"/>
+                <w:szCs w:val="16"/>
+              </w:rPr>
+              <w:t>Inheritance has been used within the project</w:t>
+            </w:r>
+            <w:r>
+              <w:rPr>
+                <w:sz w:val="16"/>
+                <w:szCs w:val="16"/>
+              </w:rPr>
+              <w:t>.</w:t>
+            </w:r>
+            <w:r>
+              <w:rPr>
+                <w:sz w:val="16"/>
+                <w:szCs w:val="16"/>
+              </w:rPr>
+              <w:t xml:space="preserve"> Its use is minimal.</w:t>
+            </w:r>
+          </w:p>
+          <w:p>
+            <w:pPr>
+              <w:spacing w:before="80" w:after="80" w:line="240" w:lineRule="auto"/>
+            </w:pPr>
+            <w:r>
+              <w:rPr>
+                <w:sz w:val="16"/>
+                <w:szCs w:val="16"/>
+              </w:rPr>
+              <w:t>(</w:t>
+            </w:r>
+            <w:proofErr w:type="spellStart"/>
+            <w:r>
+              <w:rPr>
+                <w:sz w:val="16"/>
+                <w:szCs w:val="16"/>
+              </w:rPr>
+              <w:t>login.aspx.cs</w:t>
+            </w:r>
+            <w:proofErr w:type="spellEnd"/>
+            <w:r>
+              <w:rPr>
+                <w:sz w:val="16"/>
+                <w:szCs w:val="16"/>
+              </w:rPr>
+              <w:t>)</w:t>
             </w:r>
           </w:p>
         </w:tc>
@@ -637,11 +761,17 @@
             </w:pPr>
             <w:r>
               <w:rPr>
-                <w:color w:val="808080"/>
-                <w:sz w:val="16"/>
-                <w:szCs w:val="16"/>
-              </w:rPr>
-              <w:t>Clearly applied?</w:t>
+                <w:sz w:val="16"/>
+                <w:szCs w:val="16"/>
+              </w:rPr>
+              <w:t>Associations</w:t>
+            </w:r>
+            <w:r>
+              <w:rPr>
+                <w:sz w:val="16"/>
+                <w:szCs w:val="16"/>
+              </w:rPr>
+              <w:t xml:space="preserve"> have not been used within the assessment.</w:t>
             </w:r>
           </w:p>
         </w:tc>
@@ -686,11 +816,10 @@
             </w:pPr>
             <w:r>
               <w:rPr>
-                <w:color w:val="808080"/>
-                <w:sz w:val="16"/>
-                <w:szCs w:val="16"/>
-              </w:rPr>
-              <w:t>Used?  Used correctly?</w:t>
+                <w:sz w:val="16"/>
+                <w:szCs w:val="16"/>
+              </w:rPr>
+              <w:t>Constructors have not been used within the project.</w:t>
             </w:r>
           </w:p>
         </w:tc>
@@ -735,11 +864,24 @@
             </w:pPr>
             <w:r>
               <w:rPr>
-                <w:color w:val="808080"/>
-                <w:sz w:val="16"/>
-                <w:szCs w:val="16"/>
-              </w:rPr>
-              <w:t>Used?  Used appropriately?</w:t>
+                <w:sz w:val="16"/>
+                <w:szCs w:val="16"/>
+              </w:rPr>
+              <w:t>Polymorphism</w:t>
+            </w:r>
+            <w:r>
+              <w:rPr>
+                <w:sz w:val="16"/>
+                <w:szCs w:val="16"/>
+              </w:rPr>
+              <w:t xml:space="preserve"> has been used and used correctly when used.</w:t>
+            </w:r>
+            <w:r>
+              <w:rPr>
+                <w:sz w:val="16"/>
+                <w:szCs w:val="16"/>
+              </w:rPr>
+              <w:t xml:space="preserve"> Its use case is very minimal throughout this project.</w:t>
             </w:r>
           </w:p>
         </w:tc>
@@ -781,14 +923,59 @@
           <w:p>
             <w:pPr>
               <w:spacing w:before="80" w:after="80" w:line="240" w:lineRule="auto"/>
-            </w:pPr>
-            <w:r>
-              <w:rPr>
-                <w:color w:val="808080"/>
-                <w:sz w:val="16"/>
-                <w:szCs w:val="16"/>
-              </w:rPr>
-              <w:t>Used?  Used correctly?  Used globally?  Applied at method level?</w:t>
+              <w:rPr>
+                <w:sz w:val="16"/>
+                <w:szCs w:val="16"/>
+              </w:rPr>
+            </w:pPr>
+            <w:r>
+              <w:rPr>
+                <w:sz w:val="16"/>
+                <w:szCs w:val="16"/>
+              </w:rPr>
+              <w:t xml:space="preserve">Interfaces have been used correctly </w:t>
+            </w:r>
+            <w:r>
+              <w:rPr>
+                <w:sz w:val="16"/>
+                <w:szCs w:val="16"/>
+              </w:rPr>
+              <w:t>throughout</w:t>
+            </w:r>
+            <w:r>
+              <w:rPr>
+                <w:sz w:val="16"/>
+                <w:szCs w:val="16"/>
+              </w:rPr>
+              <w:t xml:space="preserve"> the project.</w:t>
+            </w:r>
+          </w:p>
+          <w:p>
+            <w:pPr>
+              <w:spacing w:before="80" w:after="80" w:line="240" w:lineRule="auto"/>
+            </w:pPr>
+            <w:r>
+              <w:rPr>
+                <w:sz w:val="16"/>
+                <w:szCs w:val="16"/>
+              </w:rPr>
+              <w:t>(</w:t>
+            </w:r>
+            <w:proofErr w:type="spellStart"/>
+            <w:r>
+              <w:rPr>
+                <w:sz w:val="16"/>
+                <w:szCs w:val="16"/>
+              </w:rPr>
+              <w:t>login.aspx.cs</w:t>
+            </w:r>
+            <w:proofErr w:type="spellEnd"/>
+            <w:r>
+              <w:rPr>
+                <w:sz w:val="16"/>
+                <w:szCs w:val="16"/>
+              </w:rPr>
+              <w:t>)</w:t>
             </w:r>
           </w:p>
         </w:tc>
@@ -910,14 +1097,66 @@
           <w:p>
             <w:pPr>
               <w:spacing w:before="80" w:after="80" w:line="240" w:lineRule="auto"/>
-            </w:pPr>
-            <w:r>
-              <w:rPr>
-                <w:color w:val="808080"/>
-                <w:sz w:val="16"/>
-                <w:szCs w:val="16"/>
-              </w:rPr>
-              <w:t>Minimal?  Well Considered?  Overuse?</w:t>
+              <w:rPr>
+                <w:sz w:val="16"/>
+                <w:szCs w:val="16"/>
+              </w:rPr>
+            </w:pPr>
+            <w:r>
+              <w:rPr>
+                <w:sz w:val="16"/>
+                <w:szCs w:val="16"/>
+              </w:rPr>
+              <w:t xml:space="preserve">Methods have been used </w:t>
+            </w:r>
+            <w:r>
+              <w:rPr>
+                <w:sz w:val="16"/>
+                <w:szCs w:val="16"/>
+              </w:rPr>
+              <w:t xml:space="preserve">and </w:t>
+            </w:r>
+            <w:r>
+              <w:rPr>
+                <w:sz w:val="16"/>
+                <w:szCs w:val="16"/>
+              </w:rPr>
+              <w:t xml:space="preserve">their uses were </w:t>
+            </w:r>
+            <w:r>
+              <w:rPr>
+                <w:sz w:val="16"/>
+                <w:szCs w:val="16"/>
+              </w:rPr>
+              <w:t>purposeful. They are used where needed effectively.</w:t>
+            </w:r>
+          </w:p>
+          <w:p>
+            <w:pPr>
+              <w:spacing w:before="80" w:after="80" w:line="240" w:lineRule="auto"/>
+            </w:pPr>
+            <w:r>
+              <w:rPr>
+                <w:sz w:val="16"/>
+                <w:szCs w:val="16"/>
+              </w:rPr>
+              <w:t>For example the ‘</w:t>
+            </w:r>
+            <w:proofErr w:type="spellStart"/>
+            <w:r>
+              <w:rPr>
+                <w:sz w:val="16"/>
+                <w:szCs w:val="16"/>
+              </w:rPr>
+              <w:t>populateGridView</w:t>
+            </w:r>
+            <w:proofErr w:type="spellEnd"/>
+            <w:r>
+              <w:rPr>
+                <w:sz w:val="16"/>
+                <w:szCs w:val="16"/>
+              </w:rPr>
+              <w:t>’ method used on multiple pages.</w:t>
             </w:r>
           </w:p>
         </w:tc>
@@ -962,11 +1201,17 @@
             </w:pPr>
             <w:r>
               <w:rPr>
-                <w:color w:val="808080"/>
-                <w:sz w:val="16"/>
-                <w:szCs w:val="16"/>
-              </w:rPr>
-              <w:t>Used?  Used correctly?  Under-utilised?</w:t>
+                <w:sz w:val="16"/>
+                <w:szCs w:val="16"/>
+              </w:rPr>
+              <w:t>Parameter</w:t>
+            </w:r>
+            <w:r>
+              <w:rPr>
+                <w:sz w:val="16"/>
+                <w:szCs w:val="16"/>
+              </w:rPr>
+              <w:t xml:space="preserve"> Passing has not been used throughout the project.</w:t>
             </w:r>
           </w:p>
         </w:tc>
@@ -1011,11 +1256,10 @@
             </w:pPr>
             <w:r>
               <w:rPr>
-                <w:color w:val="808080"/>
-                <w:sz w:val="16"/>
-                <w:szCs w:val="16"/>
-              </w:rPr>
-              <w:t>Functions have been appropriately used?  Appropriate data types returned?</w:t>
+                <w:sz w:val="16"/>
+                <w:szCs w:val="16"/>
+              </w:rPr>
+              <w:t>Functions have been effectively throughout the project.</w:t>
             </w:r>
           </w:p>
         </w:tc>
@@ -1060,11 +1304,45 @@
             </w:pPr>
             <w:r>
               <w:rPr>
-                <w:color w:val="808080"/>
-                <w:sz w:val="16"/>
-                <w:szCs w:val="16"/>
-              </w:rPr>
-              <w:t>Appropriate level of use?  Under-utilised?  Over-utilised?</w:t>
+                <w:sz w:val="16"/>
+                <w:szCs w:val="16"/>
+              </w:rPr>
+              <w:t xml:space="preserve">Global variables have been used </w:t>
+            </w:r>
+            <w:r>
+              <w:rPr>
+                <w:sz w:val="16"/>
+                <w:szCs w:val="16"/>
+              </w:rPr>
+              <w:t>occasionally</w:t>
+            </w:r>
+            <w:r>
+              <w:rPr>
+                <w:sz w:val="16"/>
+                <w:szCs w:val="16"/>
+              </w:rPr>
+              <w:t xml:space="preserve"> and their use has not been </w:t>
+            </w:r>
+            <w:r>
+              <w:rPr>
+                <w:sz w:val="16"/>
+                <w:szCs w:val="16"/>
+              </w:rPr>
+              <w:t>unnecessary</w:t>
+            </w:r>
+            <w:r>
+              <w:rPr>
+                <w:sz w:val="16"/>
+                <w:szCs w:val="16"/>
+              </w:rPr>
+              <w:t xml:space="preserve">. They have been neither under </w:t>
+            </w:r>
+            <w:r>
+              <w:rPr>
+                <w:sz w:val="16"/>
+                <w:szCs w:val="16"/>
+              </w:rPr>
+              <w:t>or over utilised.</w:t>
             </w:r>
           </w:p>
         </w:tc>
@@ -1109,11 +1387,66 @@
             </w:pPr>
             <w:r>
               <w:rPr>
-                <w:color w:val="808080"/>
-                <w:sz w:val="16"/>
-                <w:szCs w:val="16"/>
-              </w:rPr>
-              <w:t>Consistent naming convention applied?  Each method name reflects the full and complete purpose of its method?</w:t>
+                <w:sz w:val="16"/>
+                <w:szCs w:val="16"/>
+              </w:rPr>
+              <w:t xml:space="preserve">The naming conventions used to name the methods were consistent throughout the project and the naming conventions ensure that </w:t>
+            </w:r>
+            <w:r>
+              <w:rPr>
+                <w:sz w:val="16"/>
+                <w:szCs w:val="16"/>
+              </w:rPr>
+              <w:t>each</w:t>
+            </w:r>
+            <w:r>
+              <w:rPr>
+                <w:sz w:val="16"/>
+                <w:szCs w:val="16"/>
+              </w:rPr>
+              <w:t xml:space="preserve"> method’</w:t>
+            </w:r>
+            <w:r>
+              <w:rPr>
+                <w:sz w:val="16"/>
+                <w:szCs w:val="16"/>
+              </w:rPr>
+              <w:t>s</w:t>
+            </w:r>
+            <w:r>
+              <w:rPr>
+                <w:sz w:val="16"/>
+                <w:szCs w:val="16"/>
+              </w:rPr>
+              <w:t xml:space="preserve"> purpose </w:t>
+            </w:r>
+            <w:r>
+              <w:rPr>
+                <w:sz w:val="16"/>
+                <w:szCs w:val="16"/>
+              </w:rPr>
+              <w:t xml:space="preserve">is </w:t>
+            </w:r>
+            <w:r>
+              <w:rPr>
+                <w:sz w:val="16"/>
+                <w:szCs w:val="16"/>
+              </w:rPr>
+              <w:t>clearly identifiable</w:t>
+            </w:r>
+            <w:r>
+              <w:rPr>
+                <w:sz w:val="16"/>
+                <w:szCs w:val="16"/>
+              </w:rPr>
+              <w:t xml:space="preserve"> from the name</w:t>
+            </w:r>
+            <w:r>
+              <w:rPr>
+                <w:sz w:val="16"/>
+                <w:szCs w:val="16"/>
+              </w:rPr>
+              <w:t>.</w:t>
             </w:r>
           </w:p>
         </w:tc>
@@ -1158,12 +1491,23 @@
             </w:pPr>
             <w:r>
               <w:rPr>
-                <w:color w:val="808080"/>
-                <w:sz w:val="16"/>
-                <w:szCs w:val="16"/>
-              </w:rPr>
-              <w:t>Methods could be easily transplanted/reused in other applications?  Could be added to a re-use library?</w:t>
-            </w:r>
+                <w:sz w:val="16"/>
+                <w:szCs w:val="16"/>
+              </w:rPr>
+              <w:t>Methods can be easily transplanted to other areas of the project.</w:t>
+            </w:r>
+            <w:r>
+              <w:rPr>
+                <w:sz w:val="16"/>
+                <w:szCs w:val="16"/>
+              </w:rPr>
+              <w:t xml:space="preserve"> They could be added to libraries if needed but they would need to be formatted slightly and made less specific.</w:t>
+            </w:r>
+          </w:p>
+          <w:p>
+            <w:pPr>
+              <w:jc w:val="center"/>
+            </w:pPr>
           </w:p>
         </w:tc>
       </w:tr>
@@ -1178,7 +1522,6 @@
         <w:spacing w:before="80" w:after="80" w:line="240" w:lineRule="auto"/>
       </w:pPr>
       <w:r>
-        <w:lastRenderedPageBreak/>
         <w:t>Application - Logic:</w:t>
       </w:r>
     </w:p>
@@ -1288,11 +1631,24 @@
             </w:pPr>
             <w:r>
               <w:rPr>
-                <w:color w:val="808080"/>
-                <w:sz w:val="16"/>
-                <w:szCs w:val="16"/>
-              </w:rPr>
-              <w:t>Easy to follow?  Appropriately applied?</w:t>
+                <w:sz w:val="16"/>
+                <w:szCs w:val="16"/>
+              </w:rPr>
+              <w:t xml:space="preserve">Code is easy to follow and is </w:t>
+            </w:r>
+            <w:r>
+              <w:rPr>
+                <w:sz w:val="16"/>
+                <w:szCs w:val="16"/>
+              </w:rPr>
+              <w:t>sequenced</w:t>
+            </w:r>
+            <w:r>
+              <w:rPr>
+                <w:sz w:val="16"/>
+                <w:szCs w:val="16"/>
+              </w:rPr>
+              <w:t xml:space="preserve"> correctly in all instances.</w:t>
             </w:r>
           </w:p>
         </w:tc>
@@ -1343,14 +1699,52 @@
           <w:p>
             <w:pPr>
               <w:spacing w:before="80" w:after="80" w:line="240" w:lineRule="auto"/>
-            </w:pPr>
-            <w:r>
-              <w:rPr>
-                <w:color w:val="808080"/>
-                <w:sz w:val="16"/>
-                <w:szCs w:val="16"/>
-              </w:rPr>
-              <w:t>Appropriately applied?  Level of complexity within conditions?  Extended use of nested Ifs?</w:t>
+              <w:rPr>
+                <w:sz w:val="16"/>
+                <w:szCs w:val="16"/>
+              </w:rPr>
+            </w:pPr>
+            <w:r>
+              <w:rPr>
+                <w:sz w:val="16"/>
+                <w:szCs w:val="16"/>
+              </w:rPr>
+              <w:t>If cases have been used and are not overly complex</w:t>
+            </w:r>
+            <w:r>
+              <w:rPr>
+                <w:sz w:val="16"/>
+                <w:szCs w:val="16"/>
+              </w:rPr>
+              <w:t>. They have also been used appropriately when used.</w:t>
+            </w:r>
+          </w:p>
+          <w:p>
+            <w:pPr>
+              <w:spacing w:before="80" w:after="80" w:line="240" w:lineRule="auto"/>
+            </w:pPr>
+            <w:r>
+              <w:rPr>
+                <w:sz w:val="16"/>
+                <w:szCs w:val="16"/>
+              </w:rPr>
+              <w:t>(</w:t>
+            </w:r>
+            <w:proofErr w:type="spellStart"/>
+            <w:r>
+              <w:rPr>
+                <w:sz w:val="16"/>
+                <w:szCs w:val="16"/>
+              </w:rPr>
+              <w:t>viewDistributionSchedule.aspx.cs</w:t>
+            </w:r>
+            <w:proofErr w:type="spellEnd"/>
+            <w:r>
+              <w:rPr>
+                <w:sz w:val="16"/>
+                <w:szCs w:val="16"/>
+              </w:rPr>
+              <w:t>)</w:t>
             </w:r>
           </w:p>
         </w:tc>
@@ -1412,11 +1806,10 @@
             </w:pPr>
             <w:r>
               <w:rPr>
-                <w:color w:val="808080"/>
-                <w:sz w:val="16"/>
-                <w:szCs w:val="16"/>
-              </w:rPr>
-              <w:t>Appropriately applied?  Level of complexity within conditions?  Level of nesting?</w:t>
+                <w:sz w:val="16"/>
+                <w:szCs w:val="16"/>
+              </w:rPr>
+              <w:t>Loops have been correctly applied throughout the code. For, Where and While loops have all been used within the project.</w:t>
             </w:r>
           </w:p>
         </w:tc>
@@ -1461,11 +1854,10 @@
             </w:pPr>
             <w:r>
               <w:rPr>
-                <w:color w:val="808080"/>
-                <w:sz w:val="16"/>
-                <w:szCs w:val="16"/>
-              </w:rPr>
-              <w:t>Method or loop breaks found mid code sequence?  Appropriately structured logic?</w:t>
+                <w:sz w:val="16"/>
+                <w:szCs w:val="16"/>
+              </w:rPr>
+              <w:t>Logic has been structured correctly and methods used correctly.</w:t>
             </w:r>
           </w:p>
         </w:tc>
@@ -1510,11 +1902,10 @@
             </w:pPr>
             <w:r>
               <w:rPr>
-                <w:color w:val="808080"/>
-                <w:sz w:val="16"/>
-                <w:szCs w:val="16"/>
-              </w:rPr>
-              <w:t>Easy to read?  Multiple level of logic within individual lines of code?  Excessively intricate?  Multi-level?</w:t>
+                <w:sz w:val="16"/>
+                <w:szCs w:val="16"/>
+              </w:rPr>
+              <w:t>The code is easy to read and the code is not unreasonably complex, The code is complex where it needs to be and is never unnecessarily complex.</w:t>
             </w:r>
           </w:p>
         </w:tc>
@@ -1570,6 +1961,11 @@
       <w:r>
         <w:t>Application - Naming Conventions:</w:t>
       </w:r>
+      <w:r>
+        <w:t xml:space="preserve"> </w:t>
+      </w:r>
+      <w:bookmarkStart w:id="0" w:name="_GoBack"/>
+      <w:bookmarkEnd w:id="0"/>
     </w:p>
     <w:tbl>
       <w:tblPr>
@@ -1677,11 +2073,10 @@
             </w:pPr>
             <w:r>
               <w:rPr>
-                <w:color w:val="808080"/>
-                <w:sz w:val="16"/>
-                <w:szCs w:val="16"/>
-              </w:rPr>
-              <w:t>Named consistently?  Names conform to standard(s)?  Appropriate language?  Name reflects purpose of class?</w:t>
+                <w:sz w:val="16"/>
+                <w:szCs w:val="16"/>
+              </w:rPr>
+              <w:t>Classes were named consistently throughout the source code and the naming conventions conform to coding standards. Appropriate language has also been used and the names also reflect the purpose of each class.</w:t>
             </w:r>
             <w:r>
               <w:t xml:space="preserve"> </w:t>
@@ -1729,11 +2124,10 @@
             </w:pPr>
             <w:r>
               <w:rPr>
-                <w:color w:val="808080"/>
-                <w:sz w:val="16"/>
-                <w:szCs w:val="16"/>
-              </w:rPr>
-              <w:t>Named consistently?  Names conform to standard(s)?  Appropriate language?  Name reflects purpose of object?</w:t>
+                <w:sz w:val="16"/>
+                <w:szCs w:val="16"/>
+              </w:rPr>
+              <w:t>Objects were named consistently throughout the source code and the naming conventions conform to coding standards. Appropriate language has also been used and the names also reflect the purpose of each object.</w:t>
             </w:r>
           </w:p>
         </w:tc>
@@ -1778,11 +2172,10 @@
             </w:pPr>
             <w:r>
               <w:rPr>
-                <w:color w:val="808080"/>
-                <w:sz w:val="16"/>
-                <w:szCs w:val="16"/>
-              </w:rPr>
-              <w:t>Named consistently?  Names conform to standard(s)?  Appropriate language?  Name reflects purpose of variable?</w:t>
+                <w:sz w:val="16"/>
+                <w:szCs w:val="16"/>
+              </w:rPr>
+              <w:t>Variables were named consistently throughout the source code and the naming conventions conform to coding standards. Appropriate language has also been used and the names also reflect the purpose of each variable.</w:t>
             </w:r>
           </w:p>
         </w:tc>
@@ -1827,11 +2220,10 @@
             </w:pPr>
             <w:r>
               <w:rPr>
-                <w:color w:val="808080"/>
-                <w:sz w:val="16"/>
-                <w:szCs w:val="16"/>
-              </w:rPr>
-              <w:t>Named consistently?  Names conform to standard(s)?  Appropriate language?  Name reflects purpose of method?</w:t>
+                <w:sz w:val="16"/>
+                <w:szCs w:val="16"/>
+              </w:rPr>
+              <w:t>Methods were named consistently throughout the source code and the naming conventions conform to coding standards. Appropriate language has also been used and the names also reflect the purpose of each method.</w:t>
             </w:r>
           </w:p>
         </w:tc>
@@ -1876,11 +2268,10 @@
             </w:pPr>
             <w:r>
               <w:rPr>
-                <w:color w:val="808080"/>
-                <w:sz w:val="16"/>
-                <w:szCs w:val="16"/>
-              </w:rPr>
-              <w:t>Named consistently?  Names conform to standard(s)?  Appropriate language?  Name reflects purpose of parameter?</w:t>
+                <w:sz w:val="16"/>
+                <w:szCs w:val="16"/>
+              </w:rPr>
+              <w:t>Parameters were named consistently throughout the source code and the naming conventions conform to coding standards. Appropriate language has also been used and the names also reflect the purpose of each parameter.</w:t>
             </w:r>
           </w:p>
         </w:tc>
@@ -1898,6 +2289,7 @@
               <w:spacing w:before="80" w:after="80" w:line="240" w:lineRule="auto"/>
             </w:pPr>
             <w:r>
+              <w:lastRenderedPageBreak/>
               <w:t>6</w:t>
             </w:r>
           </w:p>
@@ -1925,11 +2317,10 @@
             </w:pPr>
             <w:r>
               <w:rPr>
-                <w:color w:val="808080"/>
-                <w:sz w:val="16"/>
-                <w:szCs w:val="16"/>
-              </w:rPr>
-              <w:t>Named consistently?  Names conform to standard(s)?  Appropriate language?  Name reflects purpose of counter?</w:t>
+                <w:sz w:val="16"/>
+                <w:szCs w:val="16"/>
+              </w:rPr>
+              <w:t>Counters were named consistently throughout the source code and the naming conventions conform to coding standards. Appropriate language has also been used and the names also reflect the purpose of each counter.</w:t>
             </w:r>
           </w:p>
         </w:tc>
@@ -1940,7 +2331,6 @@
         <w:spacing w:before="80" w:after="80" w:line="240" w:lineRule="auto"/>
       </w:pPr>
       <w:r>
-        <w:lastRenderedPageBreak/>
         <w:t>Application – General Presentation / Functionality:</w:t>
       </w:r>
     </w:p>
@@ -2050,11 +2440,10 @@
             </w:pPr>
             <w:r>
               <w:rPr>
-                <w:color w:val="808080"/>
-                <w:sz w:val="16"/>
-                <w:szCs w:val="16"/>
-              </w:rPr>
-              <w:t>Appropriate use of indentation?  Easily to read?</w:t>
+                <w:sz w:val="16"/>
+                <w:szCs w:val="16"/>
+              </w:rPr>
+              <w:t>All code has been formatted and is clearly organised with correct indentation. As a result it is legible and easy to read.</w:t>
             </w:r>
           </w:p>
         </w:tc>
@@ -2099,11 +2488,10 @@
             </w:pPr>
             <w:r>
               <w:rPr>
-                <w:color w:val="808080"/>
-                <w:sz w:val="16"/>
-                <w:szCs w:val="16"/>
-              </w:rPr>
-              <w:t>Present in code?  Adds value?</w:t>
+                <w:sz w:val="16"/>
+                <w:szCs w:val="16"/>
+              </w:rPr>
+              <w:t>Internal Documentation is present within the source code. It serves the purpose of listing what the code does and the codes purpose to aid future debugging efforts and to make the code more readable.</w:t>
             </w:r>
           </w:p>
         </w:tc>
@@ -2148,11 +2536,31 @@
             </w:pPr>
             <w:r>
               <w:rPr>
-                <w:color w:val="808080"/>
-                <w:sz w:val="16"/>
-                <w:szCs w:val="16"/>
-              </w:rPr>
-              <w:t>Easy to read?  Multiple level of logic within individual lines</w:t>
+                <w:sz w:val="16"/>
+                <w:szCs w:val="16"/>
+              </w:rPr>
+              <w:t>The code is easy to read and the code is not unreasonably complex,</w:t>
+            </w:r>
+            <w:r>
+              <w:rPr>
+                <w:sz w:val="16"/>
+                <w:szCs w:val="16"/>
+              </w:rPr>
+              <w:t xml:space="preserve"> The code is complex where it needs to be and is never </w:t>
+            </w:r>
+            <w:r>
+              <w:rPr>
+                <w:sz w:val="16"/>
+                <w:szCs w:val="16"/>
+              </w:rPr>
+              <w:t>unnecessarily</w:t>
+            </w:r>
+            <w:r>
+              <w:rPr>
+                <w:sz w:val="16"/>
+                <w:szCs w:val="16"/>
+              </w:rPr>
+              <w:t xml:space="preserve"> complex.</w:t>
             </w:r>
           </w:p>
         </w:tc>
@@ -2194,14 +2602,61 @@
           <w:p>
             <w:pPr>
               <w:spacing w:before="80" w:after="80" w:line="240" w:lineRule="auto"/>
-            </w:pPr>
-            <w:r>
-              <w:rPr>
-                <w:color w:val="808080"/>
-                <w:sz w:val="16"/>
-                <w:szCs w:val="16"/>
-              </w:rPr>
-              <w:t>Used appropriately to hide private variables?</w:t>
+              <w:rPr>
+                <w:sz w:val="16"/>
+                <w:szCs w:val="16"/>
+              </w:rPr>
+            </w:pPr>
+            <w:r>
+              <w:rPr>
+                <w:sz w:val="16"/>
+                <w:szCs w:val="16"/>
+              </w:rPr>
+              <w:t>Set and Get methods have been used where appropriate to hide private variables.</w:t>
+            </w:r>
+          </w:p>
+          <w:p>
+            <w:pPr>
+              <w:spacing w:before="80" w:after="80" w:line="240" w:lineRule="auto"/>
+            </w:pPr>
+            <w:r>
+              <w:rPr>
+                <w:sz w:val="16"/>
+                <w:szCs w:val="16"/>
+              </w:rPr>
+              <w:t>(</w:t>
+            </w:r>
+            <w:proofErr w:type="spellStart"/>
+            <w:r>
+              <w:rPr>
+                <w:sz w:val="16"/>
+                <w:szCs w:val="16"/>
+              </w:rPr>
+              <w:t>drug.cs</w:t>
+            </w:r>
+            <w:proofErr w:type="spellEnd"/>
+            <w:r>
+              <w:rPr>
+                <w:sz w:val="16"/>
+                <w:szCs w:val="16"/>
+              </w:rPr>
+              <w:t xml:space="preserve">, </w:t>
+            </w:r>
+            <w:proofErr w:type="spellStart"/>
+            <w:r>
+              <w:rPr>
+                <w:sz w:val="16"/>
+                <w:szCs w:val="16"/>
+              </w:rPr>
+              <w:t>prescription.cs</w:t>
+            </w:r>
+            <w:proofErr w:type="spellEnd"/>
+            <w:r>
+              <w:rPr>
+                <w:sz w:val="16"/>
+                <w:szCs w:val="16"/>
+              </w:rPr>
+              <w:t>)</w:t>
             </w:r>
           </w:p>
         </w:tc>
@@ -2246,11 +2701,10 @@
             </w:pPr>
             <w:r>
               <w:rPr>
-                <w:color w:val="808080"/>
-                <w:sz w:val="16"/>
-                <w:szCs w:val="16"/>
-              </w:rPr>
-              <w:t>Follows convention?</w:t>
+                <w:sz w:val="16"/>
+                <w:szCs w:val="16"/>
+              </w:rPr>
+              <w:t>Brackets and curly brackets were used within the project and their use followed appropriate coding conventions.</w:t>
             </w:r>
           </w:p>
         </w:tc>
@@ -2413,11 +2867,10 @@
             </w:pPr>
             <w:r>
               <w:rPr>
-                <w:color w:val="808080"/>
-                <w:sz w:val="16"/>
-                <w:szCs w:val="16"/>
-              </w:rPr>
-              <w:t>A Data Access Layer has been applied?</w:t>
+                <w:sz w:val="16"/>
+                <w:szCs w:val="16"/>
+              </w:rPr>
+              <w:t>A data access layer has been applied to the project.</w:t>
             </w:r>
           </w:p>
         </w:tc>
@@ -2462,11 +2915,10 @@
             </w:pPr>
             <w:r>
               <w:rPr>
-                <w:color w:val="808080"/>
-                <w:sz w:val="16"/>
-                <w:szCs w:val="16"/>
-              </w:rPr>
-              <w:t>A Business Logic Layer has been applied?</w:t>
+                <w:sz w:val="16"/>
+                <w:szCs w:val="16"/>
+              </w:rPr>
+              <w:t>A business logic layer has not been applied to the project.</w:t>
             </w:r>
           </w:p>
         </w:tc>
@@ -2598,6 +3050,7 @@
               <w:spacing w:before="80" w:after="80" w:line="240" w:lineRule="auto"/>
             </w:pPr>
             <w:r>
+              <w:lastRenderedPageBreak/>
               <w:t>6</w:t>
             </w:r>
           </w:p>
@@ -2634,7 +3087,6 @@
         <w:spacing w:before="80" w:after="80" w:line="240" w:lineRule="auto"/>
       </w:pPr>
       <w:r>
-        <w:lastRenderedPageBreak/>
         <w:t>Database – Table Structure:</w:t>
       </w:r>
     </w:p>
@@ -2744,11 +3196,24 @@
             </w:pPr>
             <w:r>
               <w:rPr>
-                <w:color w:val="808080"/>
-                <w:sz w:val="16"/>
-                <w:szCs w:val="16"/>
-              </w:rPr>
-              <w:t>ER diagram or equivalent available?  Entities correctly identified?  Consistent approach and naming?  Appropriate consideration of relationships?  Relationship applied / correctly applied?</w:t>
+                <w:sz w:val="16"/>
+                <w:szCs w:val="16"/>
+              </w:rPr>
+              <w:t xml:space="preserve">An ER diagram has been made in is available during the </w:t>
+            </w:r>
+            <w:r>
+              <w:rPr>
+                <w:sz w:val="16"/>
+                <w:szCs w:val="16"/>
+              </w:rPr>
+              <w:t>p</w:t>
+            </w:r>
+            <w:r>
+              <w:rPr>
+                <w:sz w:val="16"/>
+                <w:szCs w:val="16"/>
+              </w:rPr>
+              <w:t>roject.</w:t>
             </w:r>
           </w:p>
         </w:tc>
@@ -2793,11 +3258,24 @@
             </w:pPr>
             <w:r>
               <w:rPr>
-                <w:color w:val="808080"/>
-                <w:sz w:val="16"/>
-                <w:szCs w:val="16"/>
-              </w:rPr>
-              <w:t>Database is inherently complex in terms of number of tables?  Database is inherently complex in terms of number of relationships?  Database is inherently complex in terms of inter-relationship of tables?</w:t>
+                <w:sz w:val="16"/>
+                <w:szCs w:val="16"/>
+              </w:rPr>
+              <w:t xml:space="preserve">The database is not complex but it does utilise multiple </w:t>
+            </w:r>
+            <w:r>
+              <w:rPr>
+                <w:sz w:val="16"/>
+                <w:szCs w:val="16"/>
+              </w:rPr>
+              <w:t>data tables</w:t>
+            </w:r>
+            <w:r>
+              <w:rPr>
+                <w:sz w:val="16"/>
+                <w:szCs w:val="16"/>
+              </w:rPr>
+              <w:t xml:space="preserve"> and foreign keys.</w:t>
             </w:r>
           </w:p>
         </w:tc>
@@ -2842,11 +3320,10 @@
             </w:pPr>
             <w:r>
               <w:rPr>
-                <w:color w:val="808080"/>
-                <w:sz w:val="16"/>
-                <w:szCs w:val="16"/>
-              </w:rPr>
-              <w:t>Entity names reflect the purpose of each entity?  Naming follows convention?</w:t>
+                <w:sz w:val="16"/>
+                <w:szCs w:val="16"/>
+              </w:rPr>
+              <w:t>Entity names reflect the purpose of each entity in all cases. The naming conventions are also standard and followed in all cases.</w:t>
             </w:r>
           </w:p>
         </w:tc>
@@ -2891,11 +3368,38 @@
             </w:pPr>
             <w:r>
               <w:rPr>
-                <w:color w:val="808080"/>
-                <w:sz w:val="16"/>
-                <w:szCs w:val="16"/>
-              </w:rPr>
-              <w:t>It is easy to identify lookup list and link (associative) tables from the naming convention and/or ER diagram?</w:t>
+                <w:sz w:val="16"/>
+                <w:szCs w:val="16"/>
+              </w:rPr>
+              <w:t>It is easy to link and lookup tables. Th</w:t>
+            </w:r>
+            <w:r>
+              <w:rPr>
+                <w:sz w:val="16"/>
+                <w:szCs w:val="16"/>
+              </w:rPr>
+              <w:t xml:space="preserve">ey have been </w:t>
+            </w:r>
+            <w:r>
+              <w:rPr>
+                <w:sz w:val="16"/>
+                <w:szCs w:val="16"/>
+              </w:rPr>
+              <w:t>named</w:t>
+            </w:r>
+            <w:r>
+              <w:rPr>
+                <w:sz w:val="16"/>
+                <w:szCs w:val="16"/>
+              </w:rPr>
+              <w:t xml:space="preserve"> </w:t>
+            </w:r>
+            <w:r>
+              <w:rPr>
+                <w:sz w:val="16"/>
+                <w:szCs w:val="16"/>
+              </w:rPr>
+              <w:t xml:space="preserve">intuitively throughout the project. </w:t>
             </w:r>
           </w:p>
         </w:tc>
@@ -2940,11 +3444,26 @@
             </w:pPr>
             <w:r>
               <w:rPr>
-                <w:color w:val="808080"/>
-                <w:sz w:val="16"/>
-                <w:szCs w:val="16"/>
-              </w:rPr>
-              <w:t>Individual tables are abnormally large with respect to the number of fields?</w:t>
+                <w:sz w:val="16"/>
+                <w:szCs w:val="16"/>
+              </w:rPr>
+              <w:t xml:space="preserve">Tables are not abnormally large with exception to </w:t>
+            </w:r>
+            <w:proofErr w:type="spellStart"/>
+            <w:r>
+              <w:rPr>
+                <w:sz w:val="16"/>
+                <w:szCs w:val="16"/>
+              </w:rPr>
+              <w:t>pharmacare_master</w:t>
+            </w:r>
+            <w:proofErr w:type="spellEnd"/>
+            <w:r>
+              <w:rPr>
+                <w:sz w:val="16"/>
+                <w:szCs w:val="16"/>
+              </w:rPr>
+              <w:t xml:space="preserve"> table.</w:t>
             </w:r>
           </w:p>
         </w:tc>
@@ -3069,11 +3588,31 @@
             </w:pPr>
             <w:r>
               <w:rPr>
-                <w:color w:val="808080"/>
-                <w:sz w:val="16"/>
-                <w:szCs w:val="16"/>
-              </w:rPr>
-              <w:t>Appropriate naming convention used?  Names reflect purpose?  No spaces or non-standard characters used in names?</w:t>
+                <w:sz w:val="16"/>
+                <w:szCs w:val="16"/>
+              </w:rPr>
+              <w:t>Field names have follo</w:t>
+            </w:r>
+            <w:r>
+              <w:rPr>
+                <w:sz w:val="16"/>
+                <w:szCs w:val="16"/>
+              </w:rPr>
+              <w:t>wed standard naming conventions and were named appropriately.</w:t>
+            </w:r>
+            <w:r>
+              <w:rPr>
+                <w:sz w:val="16"/>
+                <w:szCs w:val="16"/>
+              </w:rPr>
+              <w:t xml:space="preserve"> They contain no spaces or non-</w:t>
+            </w:r>
+            <w:r>
+              <w:rPr>
+                <w:sz w:val="16"/>
+                <w:szCs w:val="16"/>
+              </w:rPr>
+              <w:t>standard characters.</w:t>
             </w:r>
           </w:p>
         </w:tc>
@@ -3118,11 +3657,24 @@
             </w:pPr>
             <w:r>
               <w:rPr>
-                <w:color w:val="808080"/>
-                <w:sz w:val="16"/>
-                <w:szCs w:val="16"/>
-              </w:rPr>
-              <w:t>Appropriate data types have been used?  Data types have been set consistently?</w:t>
+                <w:sz w:val="16"/>
+                <w:szCs w:val="16"/>
+              </w:rPr>
+              <w:t xml:space="preserve">Appropriate Data Types have been used </w:t>
+            </w:r>
+            <w:r>
+              <w:rPr>
+                <w:sz w:val="16"/>
+                <w:szCs w:val="16"/>
+              </w:rPr>
+              <w:t>successfully and consistently throughout the project</w:t>
+            </w:r>
+            <w:r>
+              <w:rPr>
+                <w:sz w:val="16"/>
+                <w:szCs w:val="16"/>
+              </w:rPr>
+              <w:t>.</w:t>
             </w:r>
           </w:p>
         </w:tc>
@@ -3167,11 +3719,63 @@
             </w:pPr>
             <w:r>
               <w:rPr>
-                <w:color w:val="808080"/>
-                <w:sz w:val="16"/>
-                <w:szCs w:val="16"/>
-              </w:rPr>
-              <w:t>Primary keys have been set?  Most auto-increment?  Some have a data type other than counting number – text/date/other?</w:t>
+                <w:sz w:val="16"/>
+                <w:szCs w:val="16"/>
+              </w:rPr>
+              <w:t>Primary keys have also been set in the data tables.</w:t>
+            </w:r>
+            <w:r>
+              <w:rPr>
+                <w:sz w:val="16"/>
+                <w:szCs w:val="16"/>
+              </w:rPr>
+              <w:t xml:space="preserve"> These are usually ids of such as </w:t>
+            </w:r>
+            <w:proofErr w:type="spellStart"/>
+            <w:r>
+              <w:rPr>
+                <w:sz w:val="16"/>
+                <w:szCs w:val="16"/>
+              </w:rPr>
+              <w:t>prescriptionID</w:t>
+            </w:r>
+            <w:proofErr w:type="spellEnd"/>
+            <w:r>
+              <w:rPr>
+                <w:sz w:val="16"/>
+                <w:szCs w:val="16"/>
+              </w:rPr>
+              <w:t xml:space="preserve"> </w:t>
+            </w:r>
+            <w:r>
+              <w:rPr>
+                <w:sz w:val="16"/>
+                <w:szCs w:val="16"/>
+              </w:rPr>
+              <w:t>o</w:t>
+            </w:r>
+            <w:r>
+              <w:rPr>
+                <w:sz w:val="16"/>
+                <w:szCs w:val="16"/>
+              </w:rPr>
+              <w:t xml:space="preserve">r </w:t>
+            </w:r>
+            <w:proofErr w:type="spellStart"/>
+            <w:r>
+              <w:rPr>
+                <w:sz w:val="16"/>
+                <w:szCs w:val="16"/>
+              </w:rPr>
+              <w:t>patientId</w:t>
+            </w:r>
+            <w:proofErr w:type="spellEnd"/>
+            <w:r>
+              <w:rPr>
+                <w:sz w:val="16"/>
+                <w:szCs w:val="16"/>
+              </w:rPr>
+              <w:t>.</w:t>
             </w:r>
           </w:p>
         </w:tc>
@@ -3216,11 +3820,24 @@
             </w:pPr>
             <w:r>
               <w:rPr>
-                <w:color w:val="808080"/>
-                <w:sz w:val="16"/>
-                <w:szCs w:val="16"/>
-              </w:rPr>
-              <w:t>The name of each Foreign Key corresponds with the name of its linked Primary Key – where possible?  Foreign Keys have appropriate corresponding data types?</w:t>
+                <w:sz w:val="16"/>
+                <w:szCs w:val="16"/>
+              </w:rPr>
+              <w:t>Foreign keys have been set and their uses have been consistent they are linked correctly as</w:t>
+            </w:r>
+            <w:r>
+              <w:rPr>
+                <w:sz w:val="16"/>
+                <w:szCs w:val="16"/>
+              </w:rPr>
+              <w:t xml:space="preserve"> </w:t>
+            </w:r>
+            <w:r>
+              <w:rPr>
+                <w:sz w:val="16"/>
+                <w:szCs w:val="16"/>
+              </w:rPr>
+              <w:t>well in all instances.</w:t>
             </w:r>
           </w:p>
         </w:tc>
@@ -3265,11 +3882,10 @@
             </w:pPr>
             <w:r>
               <w:rPr>
-                <w:color w:val="808080"/>
-                <w:sz w:val="16"/>
-                <w:szCs w:val="16"/>
-              </w:rPr>
-              <w:t>Field sizes and types are set correctly?  Formatting has been applied appropriately?  Input masks and validation rules have been set appropriately where applicable?</w:t>
+                <w:sz w:val="16"/>
+                <w:szCs w:val="16"/>
+              </w:rPr>
+              <w:t>Field sizes and types have been set appropriately in all instances.</w:t>
             </w:r>
           </w:p>
         </w:tc>
@@ -3287,6 +3903,7 @@
               <w:spacing w:before="80" w:after="80" w:line="240" w:lineRule="auto"/>
             </w:pPr>
             <w:r>
+              <w:lastRenderedPageBreak/>
               <w:t>6</w:t>
             </w:r>
           </w:p>
@@ -3314,11 +3931,10 @@
             </w:pPr>
             <w:r>
               <w:rPr>
-                <w:color w:val="808080"/>
-                <w:sz w:val="16"/>
-                <w:szCs w:val="16"/>
-              </w:rPr>
-              <w:t>Fields applicable to database searches have been indexed appropriately?  Indexes have not been applied excessively?  Indexes have been used to manage data duplication in fields other than the Primary Key?</w:t>
+                <w:sz w:val="16"/>
+                <w:szCs w:val="16"/>
+              </w:rPr>
+              <w:t>Database searches have also been indexed properly and effectively in all instances.</w:t>
             </w:r>
           </w:p>
         </w:tc>
@@ -3339,7 +3955,6 @@
         <w:spacing w:before="80" w:after="80" w:line="240" w:lineRule="auto"/>
       </w:pPr>
       <w:r>
-        <w:lastRenderedPageBreak/>
         <w:t>Application - Additional Items / Notes / Comments:</w:t>
       </w:r>
     </w:p>
@@ -3785,16 +4400,14 @@
           <w:sz w:val="2"/>
         </w:rPr>
       </w:pPr>
-      <w:bookmarkStart w:id="0" w:name="_GoBack"/>
-      <w:bookmarkEnd w:id="0"/>
     </w:p>
     <w:sectPr>
-      <w:headerReference w:type="even" r:id="rId11"/>
-      <w:headerReference w:type="default" r:id="rId12"/>
-      <w:footerReference w:type="even" r:id="rId13"/>
-      <w:footerReference w:type="default" r:id="rId14"/>
-      <w:headerReference w:type="first" r:id="rId15"/>
-      <w:footerReference w:type="first" r:id="rId16"/>
+      <w:headerReference w:type="even" r:id="rId10"/>
+      <w:headerReference w:type="default" r:id="rId11"/>
+      <w:footerReference w:type="even" r:id="rId12"/>
+      <w:footerReference w:type="default" r:id="rId13"/>
+      <w:headerReference w:type="first" r:id="rId14"/>
+      <w:footerReference w:type="first" r:id="rId15"/>
       <w:pgSz w:w="11906" w:h="16838"/>
       <w:pgMar w:top="1381" w:right="851" w:bottom="851" w:left="851" w:header="284" w:footer="431" w:gutter="0"/>
       <w:cols w:space="708"/>
@@ -3806,7 +4419,7 @@
 </file>
 
 <file path=word/endnotes.xml><?xml version="1.0" encoding="utf-8"?>
-<w:endnotes xmlns:wpc="http://schemas.microsoft.com/office/word/2010/wordprocessingCanvas" xmlns:mc="http://schemas.openxmlformats.org/markup-compatibility/2006" xmlns:o="urn:schemas-microsoft-com:office:office" xmlns:r="http://schemas.openxmlformats.org/officeDocument/2006/relationships" xmlns:m="http://schemas.openxmlformats.org/officeDocument/2006/math" xmlns:v="urn:schemas-microsoft-com:vml" xmlns:wp14="http://schemas.microsoft.com/office/word/2010/wordprocessingDrawing" xmlns:wp="http://schemas.openxmlformats.org/drawingml/2006/wordprocessingDrawing" xmlns:w10="urn:schemas-microsoft-com:office:word" xmlns:w="http://schemas.openxmlformats.org/wordprocessingml/2006/main" xmlns:w14="http://schemas.microsoft.com/office/word/2010/wordml" xmlns:wpg="http://schemas.microsoft.com/office/word/2010/wordprocessingGroup" xmlns:wpi="http://schemas.microsoft.com/office/word/2010/wordprocessingInk" xmlns:wne="http://schemas.microsoft.com/office/word/2006/wordml" xmlns:wps="http://schemas.microsoft.com/office/word/2010/wordprocessingShape" mc:Ignorable="w14 wp14">
+<w:endnotes xmlns:wpc="http://schemas.microsoft.com/office/word/2010/wordprocessingCanvas" xmlns:mc="http://schemas.openxmlformats.org/markup-compatibility/2006" xmlns:o="urn:schemas-microsoft-com:office:office" xmlns:r="http://schemas.openxmlformats.org/officeDocument/2006/relationships" xmlns:m="http://schemas.openxmlformats.org/officeDocument/2006/math" xmlns:v="urn:schemas-microsoft-com:vml" xmlns:wp14="http://schemas.microsoft.com/office/word/2010/wordprocessingDrawing" xmlns:wp="http://schemas.openxmlformats.org/drawingml/2006/wordprocessingDrawing" xmlns:w10="urn:schemas-microsoft-com:office:word" xmlns:w="http://schemas.openxmlformats.org/wordprocessingml/2006/main" xmlns:w14="http://schemas.microsoft.com/office/word/2010/wordml" xmlns:w15="http://schemas.microsoft.com/office/word/2012/wordml" xmlns:wpg="http://schemas.microsoft.com/office/word/2010/wordprocessingGroup" xmlns:wpi="http://schemas.microsoft.com/office/word/2010/wordprocessingInk" xmlns:wne="http://schemas.microsoft.com/office/word/2006/wordml" xmlns:wps="http://schemas.microsoft.com/office/word/2010/wordprocessingShape" mc:Ignorable="w14 w15 wp14">
   <w:endnote w:type="separator" w:id="-1">
     <w:p>
       <w:pPr>
@@ -3831,7 +4444,7 @@
 </file>
 
 <file path=word/footer1.xml><?xml version="1.0" encoding="utf-8"?>
-<w:ftr xmlns:wpc="http://schemas.microsoft.com/office/word/2010/wordprocessingCanvas" xmlns:mc="http://schemas.openxmlformats.org/markup-compatibility/2006" xmlns:o="urn:schemas-microsoft-com:office:office" xmlns:r="http://schemas.openxmlformats.org/officeDocument/2006/relationships" xmlns:m="http://schemas.openxmlformats.org/officeDocument/2006/math" xmlns:v="urn:schemas-microsoft-com:vml" xmlns:wp14="http://schemas.microsoft.com/office/word/2010/wordprocessingDrawing" xmlns:wp="http://schemas.openxmlformats.org/drawingml/2006/wordprocessingDrawing" xmlns:w10="urn:schemas-microsoft-com:office:word" xmlns:w="http://schemas.openxmlformats.org/wordprocessingml/2006/main" xmlns:w14="http://schemas.microsoft.com/office/word/2010/wordml" xmlns:wpg="http://schemas.microsoft.com/office/word/2010/wordprocessingGroup" xmlns:wpi="http://schemas.microsoft.com/office/word/2010/wordprocessingInk" xmlns:wne="http://schemas.microsoft.com/office/word/2006/wordml" xmlns:wps="http://schemas.microsoft.com/office/word/2010/wordprocessingShape" mc:Ignorable="w14 wp14">
+<w:ftr xmlns:wpc="http://schemas.microsoft.com/office/word/2010/wordprocessingCanvas" xmlns:mc="http://schemas.openxmlformats.org/markup-compatibility/2006" xmlns:o="urn:schemas-microsoft-com:office:office" xmlns:r="http://schemas.openxmlformats.org/officeDocument/2006/relationships" xmlns:m="http://schemas.openxmlformats.org/officeDocument/2006/math" xmlns:v="urn:schemas-microsoft-com:vml" xmlns:wp14="http://schemas.microsoft.com/office/word/2010/wordprocessingDrawing" xmlns:wp="http://schemas.openxmlformats.org/drawingml/2006/wordprocessingDrawing" xmlns:w10="urn:schemas-microsoft-com:office:word" xmlns:w="http://schemas.openxmlformats.org/wordprocessingml/2006/main" xmlns:w14="http://schemas.microsoft.com/office/word/2010/wordml" xmlns:w15="http://schemas.microsoft.com/office/word/2012/wordml" xmlns:wpg="http://schemas.microsoft.com/office/word/2010/wordprocessingGroup" xmlns:wpi="http://schemas.microsoft.com/office/word/2010/wordprocessingInk" xmlns:wne="http://schemas.microsoft.com/office/word/2006/wordml" xmlns:wps="http://schemas.microsoft.com/office/word/2010/wordprocessingShape" mc:Ignorable="w14 w15 wp14">
   <w:p>
     <w:pPr>
       <w:pStyle w:val="Footer"/>
@@ -4031,7 +4644,7 @@
 </file>
 
 <file path=word/footer2.xml><?xml version="1.0" encoding="utf-8"?>
-<w:ftr xmlns:wpc="http://schemas.microsoft.com/office/word/2010/wordprocessingCanvas" xmlns:mc="http://schemas.openxmlformats.org/markup-compatibility/2006" xmlns:o="urn:schemas-microsoft-com:office:office" xmlns:r="http://schemas.openxmlformats.org/officeDocument/2006/relationships" xmlns:m="http://schemas.openxmlformats.org/officeDocument/2006/math" xmlns:v="urn:schemas-microsoft-com:vml" xmlns:wp14="http://schemas.microsoft.com/office/word/2010/wordprocessingDrawing" xmlns:wp="http://schemas.openxmlformats.org/drawingml/2006/wordprocessingDrawing" xmlns:w10="urn:schemas-microsoft-com:office:word" xmlns:w="http://schemas.openxmlformats.org/wordprocessingml/2006/main" xmlns:w14="http://schemas.microsoft.com/office/word/2010/wordml" xmlns:wpg="http://schemas.microsoft.com/office/word/2010/wordprocessingGroup" xmlns:wpi="http://schemas.microsoft.com/office/word/2010/wordprocessingInk" xmlns:wne="http://schemas.microsoft.com/office/word/2006/wordml" xmlns:wps="http://schemas.microsoft.com/office/word/2010/wordprocessingShape" mc:Ignorable="w14 wp14">
+<w:ftr xmlns:wpc="http://schemas.microsoft.com/office/word/2010/wordprocessingCanvas" xmlns:mc="http://schemas.openxmlformats.org/markup-compatibility/2006" xmlns:o="urn:schemas-microsoft-com:office:office" xmlns:r="http://schemas.openxmlformats.org/officeDocument/2006/relationships" xmlns:m="http://schemas.openxmlformats.org/officeDocument/2006/math" xmlns:v="urn:schemas-microsoft-com:vml" xmlns:wp14="http://schemas.microsoft.com/office/word/2010/wordprocessingDrawing" xmlns:wp="http://schemas.openxmlformats.org/drawingml/2006/wordprocessingDrawing" xmlns:w10="urn:schemas-microsoft-com:office:word" xmlns:w="http://schemas.openxmlformats.org/wordprocessingml/2006/main" xmlns:w14="http://schemas.microsoft.com/office/word/2010/wordml" xmlns:w15="http://schemas.microsoft.com/office/word/2012/wordml" xmlns:wpg="http://schemas.microsoft.com/office/word/2010/wordprocessingGroup" xmlns:wpi="http://schemas.microsoft.com/office/word/2010/wordprocessingInk" xmlns:wne="http://schemas.microsoft.com/office/word/2006/wordml" xmlns:wps="http://schemas.microsoft.com/office/word/2010/wordprocessingShape" mc:Ignorable="w14 w15 wp14">
   <w:p>
     <w:pPr>
       <w:pStyle w:val="Footer"/>
@@ -4156,7 +4769,7 @@
         <w:sz w:val="16"/>
         <w:szCs w:val="16"/>
       </w:rPr>
-      <w:t>7</w:t>
+      <w:t>5</w:t>
     </w:r>
     <w:r>
       <w:rPr>
@@ -4204,7 +4817,7 @@
         <w:sz w:val="16"/>
         <w:szCs w:val="16"/>
       </w:rPr>
-      <w:t>7</w:t>
+      <w:t>6</w:t>
     </w:r>
     <w:r>
       <w:rPr>
@@ -4242,7 +4855,7 @@
 </file>
 
 <file path=word/footer3.xml><?xml version="1.0" encoding="utf-8"?>
-<w:ftr xmlns:wpc="http://schemas.microsoft.com/office/word/2010/wordprocessingCanvas" xmlns:mc="http://schemas.openxmlformats.org/markup-compatibility/2006" xmlns:o="urn:schemas-microsoft-com:office:office" xmlns:r="http://schemas.openxmlformats.org/officeDocument/2006/relationships" xmlns:m="http://schemas.openxmlformats.org/officeDocument/2006/math" xmlns:v="urn:schemas-microsoft-com:vml" xmlns:wp14="http://schemas.microsoft.com/office/word/2010/wordprocessingDrawing" xmlns:wp="http://schemas.openxmlformats.org/drawingml/2006/wordprocessingDrawing" xmlns:w10="urn:schemas-microsoft-com:office:word" xmlns:w="http://schemas.openxmlformats.org/wordprocessingml/2006/main" xmlns:w14="http://schemas.microsoft.com/office/word/2010/wordml" xmlns:wpg="http://schemas.microsoft.com/office/word/2010/wordprocessingGroup" xmlns:wpi="http://schemas.microsoft.com/office/word/2010/wordprocessingInk" xmlns:wne="http://schemas.microsoft.com/office/word/2006/wordml" xmlns:wps="http://schemas.microsoft.com/office/word/2010/wordprocessingShape" mc:Ignorable="w14 wp14">
+<w:ftr xmlns:wpc="http://schemas.microsoft.com/office/word/2010/wordprocessingCanvas" xmlns:mc="http://schemas.openxmlformats.org/markup-compatibility/2006" xmlns:o="urn:schemas-microsoft-com:office:office" xmlns:r="http://schemas.openxmlformats.org/officeDocument/2006/relationships" xmlns:m="http://schemas.openxmlformats.org/officeDocument/2006/math" xmlns:v="urn:schemas-microsoft-com:vml" xmlns:wp14="http://schemas.microsoft.com/office/word/2010/wordprocessingDrawing" xmlns:wp="http://schemas.openxmlformats.org/drawingml/2006/wordprocessingDrawing" xmlns:w10="urn:schemas-microsoft-com:office:word" xmlns:w="http://schemas.openxmlformats.org/wordprocessingml/2006/main" xmlns:w14="http://schemas.microsoft.com/office/word/2010/wordml" xmlns:w15="http://schemas.microsoft.com/office/word/2012/wordml" xmlns:wpg="http://schemas.microsoft.com/office/word/2010/wordprocessingGroup" xmlns:wpi="http://schemas.microsoft.com/office/word/2010/wordprocessingInk" xmlns:wne="http://schemas.microsoft.com/office/word/2006/wordml" xmlns:wps="http://schemas.microsoft.com/office/word/2010/wordprocessingShape" mc:Ignorable="w14 w15 wp14">
   <w:p>
     <w:pPr>
       <w:pStyle w:val="Footer"/>
@@ -4442,7 +5055,7 @@
 </file>
 
 <file path=word/footnotes.xml><?xml version="1.0" encoding="utf-8"?>
-<w:footnotes xmlns:wpc="http://schemas.microsoft.com/office/word/2010/wordprocessingCanvas" xmlns:mc="http://schemas.openxmlformats.org/markup-compatibility/2006" xmlns:o="urn:schemas-microsoft-com:office:office" xmlns:r="http://schemas.openxmlformats.org/officeDocument/2006/relationships" xmlns:m="http://schemas.openxmlformats.org/officeDocument/2006/math" xmlns:v="urn:schemas-microsoft-com:vml" xmlns:wp14="http://schemas.microsoft.com/office/word/2010/wordprocessingDrawing" xmlns:wp="http://schemas.openxmlformats.org/drawingml/2006/wordprocessingDrawing" xmlns:w10="urn:schemas-microsoft-com:office:word" xmlns:w="http://schemas.openxmlformats.org/wordprocessingml/2006/main" xmlns:w14="http://schemas.microsoft.com/office/word/2010/wordml" xmlns:wpg="http://schemas.microsoft.com/office/word/2010/wordprocessingGroup" xmlns:wpi="http://schemas.microsoft.com/office/word/2010/wordprocessingInk" xmlns:wne="http://schemas.microsoft.com/office/word/2006/wordml" xmlns:wps="http://schemas.microsoft.com/office/word/2010/wordprocessingShape" mc:Ignorable="w14 wp14">
+<w:footnotes xmlns:wpc="http://schemas.microsoft.com/office/word/2010/wordprocessingCanvas" xmlns:mc="http://schemas.openxmlformats.org/markup-compatibility/2006" xmlns:o="urn:schemas-microsoft-com:office:office" xmlns:r="http://schemas.openxmlformats.org/officeDocument/2006/relationships" xmlns:m="http://schemas.openxmlformats.org/officeDocument/2006/math" xmlns:v="urn:schemas-microsoft-com:vml" xmlns:wp14="http://schemas.microsoft.com/office/word/2010/wordprocessingDrawing" xmlns:wp="http://schemas.openxmlformats.org/drawingml/2006/wordprocessingDrawing" xmlns:w10="urn:schemas-microsoft-com:office:word" xmlns:w="http://schemas.openxmlformats.org/wordprocessingml/2006/main" xmlns:w14="http://schemas.microsoft.com/office/word/2010/wordml" xmlns:w15="http://schemas.microsoft.com/office/word/2012/wordml" xmlns:wpg="http://schemas.microsoft.com/office/word/2010/wordprocessingGroup" xmlns:wpi="http://schemas.microsoft.com/office/word/2010/wordprocessingInk" xmlns:wne="http://schemas.microsoft.com/office/word/2006/wordml" xmlns:wps="http://schemas.microsoft.com/office/word/2010/wordprocessingShape" mc:Ignorable="w14 w15 wp14">
   <w:footnote w:type="separator" w:id="-1">
     <w:p>
       <w:pPr>
@@ -4467,7 +5080,7 @@
 </file>
 
 <file path=word/header1.xml><?xml version="1.0" encoding="utf-8"?>
-<w:hdr xmlns:wpc="http://schemas.microsoft.com/office/word/2010/wordprocessingCanvas" xmlns:mc="http://schemas.openxmlformats.org/markup-compatibility/2006" xmlns:o="urn:schemas-microsoft-com:office:office" xmlns:r="http://schemas.openxmlformats.org/officeDocument/2006/relationships" xmlns:m="http://schemas.openxmlformats.org/officeDocument/2006/math" xmlns:v="urn:schemas-microsoft-com:vml" xmlns:wp14="http://schemas.microsoft.com/office/word/2010/wordprocessingDrawing" xmlns:wp="http://schemas.openxmlformats.org/drawingml/2006/wordprocessingDrawing" xmlns:w10="urn:schemas-microsoft-com:office:word" xmlns:w="http://schemas.openxmlformats.org/wordprocessingml/2006/main" xmlns:w14="http://schemas.microsoft.com/office/word/2010/wordml" xmlns:wpg="http://schemas.microsoft.com/office/word/2010/wordprocessingGroup" xmlns:wpi="http://schemas.microsoft.com/office/word/2010/wordprocessingInk" xmlns:wne="http://schemas.microsoft.com/office/word/2006/wordml" xmlns:wps="http://schemas.microsoft.com/office/word/2010/wordprocessingShape" mc:Ignorable="w14 wp14">
+<w:hdr xmlns:wpc="http://schemas.microsoft.com/office/word/2010/wordprocessingCanvas" xmlns:mc="http://schemas.openxmlformats.org/markup-compatibility/2006" xmlns:o="urn:schemas-microsoft-com:office:office" xmlns:r="http://schemas.openxmlformats.org/officeDocument/2006/relationships" xmlns:m="http://schemas.openxmlformats.org/officeDocument/2006/math" xmlns:v="urn:schemas-microsoft-com:vml" xmlns:wp14="http://schemas.microsoft.com/office/word/2010/wordprocessingDrawing" xmlns:wp="http://schemas.openxmlformats.org/drawingml/2006/wordprocessingDrawing" xmlns:w10="urn:schemas-microsoft-com:office:word" xmlns:w="http://schemas.openxmlformats.org/wordprocessingml/2006/main" xmlns:w14="http://schemas.microsoft.com/office/word/2010/wordml" xmlns:w15="http://schemas.microsoft.com/office/word/2012/wordml" xmlns:wpg="http://schemas.microsoft.com/office/word/2010/wordprocessingGroup" xmlns:wpi="http://schemas.microsoft.com/office/word/2010/wordprocessingInk" xmlns:wne="http://schemas.microsoft.com/office/word/2006/wordml" xmlns:wps="http://schemas.microsoft.com/office/word/2010/wordprocessingShape" mc:Ignorable="w14 w15 wp14">
   <w:p>
     <w:pPr>
       <w:pStyle w:val="Header"/>
@@ -4523,7 +5136,7 @@
 </file>
 
 <file path=word/header2.xml><?xml version="1.0" encoding="utf-8"?>
-<w:hdr xmlns:wpc="http://schemas.microsoft.com/office/word/2010/wordprocessingCanvas" xmlns:mc="http://schemas.openxmlformats.org/markup-compatibility/2006" xmlns:o="urn:schemas-microsoft-com:office:office" xmlns:r="http://schemas.openxmlformats.org/officeDocument/2006/relationships" xmlns:m="http://schemas.openxmlformats.org/officeDocument/2006/math" xmlns:v="urn:schemas-microsoft-com:vml" xmlns:wp14="http://schemas.microsoft.com/office/word/2010/wordprocessingDrawing" xmlns:wp="http://schemas.openxmlformats.org/drawingml/2006/wordprocessingDrawing" xmlns:w10="urn:schemas-microsoft-com:office:word" xmlns:w="http://schemas.openxmlformats.org/wordprocessingml/2006/main" xmlns:w14="http://schemas.microsoft.com/office/word/2010/wordml" xmlns:wpg="http://schemas.microsoft.com/office/word/2010/wordprocessingGroup" xmlns:wpi="http://schemas.microsoft.com/office/word/2010/wordprocessingInk" xmlns:wne="http://schemas.microsoft.com/office/word/2006/wordml" xmlns:wps="http://schemas.microsoft.com/office/word/2010/wordprocessingShape" mc:Ignorable="w14 wp14">
+<w:hdr xmlns:wpc="http://schemas.microsoft.com/office/word/2010/wordprocessingCanvas" xmlns:mc="http://schemas.openxmlformats.org/markup-compatibility/2006" xmlns:o="urn:schemas-microsoft-com:office:office" xmlns:r="http://schemas.openxmlformats.org/officeDocument/2006/relationships" xmlns:m="http://schemas.openxmlformats.org/officeDocument/2006/math" xmlns:v="urn:schemas-microsoft-com:vml" xmlns:wp14="http://schemas.microsoft.com/office/word/2010/wordprocessingDrawing" xmlns:wp="http://schemas.openxmlformats.org/drawingml/2006/wordprocessingDrawing" xmlns:w10="urn:schemas-microsoft-com:office:word" xmlns:w="http://schemas.openxmlformats.org/wordprocessingml/2006/main" xmlns:w14="http://schemas.microsoft.com/office/word/2010/wordml" xmlns:w15="http://schemas.microsoft.com/office/word/2012/wordml" xmlns:wpg="http://schemas.microsoft.com/office/word/2010/wordprocessingGroup" xmlns:wpi="http://schemas.microsoft.com/office/word/2010/wordprocessingInk" xmlns:wne="http://schemas.microsoft.com/office/word/2006/wordml" xmlns:wps="http://schemas.microsoft.com/office/word/2010/wordprocessingShape" mc:Ignorable="w14 w15 wp14">
   <w:p>
     <w:pPr>
       <w:pStyle w:val="Header"/>
@@ -4579,7 +5192,7 @@
 </file>
 
 <file path=word/header3.xml><?xml version="1.0" encoding="utf-8"?>
-<w:hdr xmlns:wpc="http://schemas.microsoft.com/office/word/2010/wordprocessingCanvas" xmlns:mc="http://schemas.openxmlformats.org/markup-compatibility/2006" xmlns:o="urn:schemas-microsoft-com:office:office" xmlns:r="http://schemas.openxmlformats.org/officeDocument/2006/relationships" xmlns:m="http://schemas.openxmlformats.org/officeDocument/2006/math" xmlns:v="urn:schemas-microsoft-com:vml" xmlns:wp14="http://schemas.microsoft.com/office/word/2010/wordprocessingDrawing" xmlns:wp="http://schemas.openxmlformats.org/drawingml/2006/wordprocessingDrawing" xmlns:w10="urn:schemas-microsoft-com:office:word" xmlns:w="http://schemas.openxmlformats.org/wordprocessingml/2006/main" xmlns:w14="http://schemas.microsoft.com/office/word/2010/wordml" xmlns:wpg="http://schemas.microsoft.com/office/word/2010/wordprocessingGroup" xmlns:wpi="http://schemas.microsoft.com/office/word/2010/wordprocessingInk" xmlns:wne="http://schemas.microsoft.com/office/word/2006/wordml" xmlns:wps="http://schemas.microsoft.com/office/word/2010/wordprocessingShape" mc:Ignorable="w14 wp14">
+<w:hdr xmlns:wpc="http://schemas.microsoft.com/office/word/2010/wordprocessingCanvas" xmlns:mc="http://schemas.openxmlformats.org/markup-compatibility/2006" xmlns:o="urn:schemas-microsoft-com:office:office" xmlns:r="http://schemas.openxmlformats.org/officeDocument/2006/relationships" xmlns:m="http://schemas.openxmlformats.org/officeDocument/2006/math" xmlns:v="urn:schemas-microsoft-com:vml" xmlns:wp14="http://schemas.microsoft.com/office/word/2010/wordprocessingDrawing" xmlns:wp="http://schemas.openxmlformats.org/drawingml/2006/wordprocessingDrawing" xmlns:w10="urn:schemas-microsoft-com:office:word" xmlns:w="http://schemas.openxmlformats.org/wordprocessingml/2006/main" xmlns:w14="http://schemas.microsoft.com/office/word/2010/wordml" xmlns:w15="http://schemas.microsoft.com/office/word/2012/wordml" xmlns:wpg="http://schemas.microsoft.com/office/word/2010/wordprocessingGroup" xmlns:wpi="http://schemas.microsoft.com/office/word/2010/wordprocessingInk" xmlns:wne="http://schemas.microsoft.com/office/word/2006/wordml" xmlns:wps="http://schemas.microsoft.com/office/word/2010/wordprocessingShape" mc:Ignorable="w14 w15 wp14">
   <w:p>
     <w:pPr>
       <w:pStyle w:val="Header"/>
@@ -4672,7 +5285,7 @@
         </mc:Choice>
         <mc:Fallback>
           <w:pict>
-            <v:shapetype id="_x0000_t202" coordsize="21600,21600" o:spt="202" path="m,l,21600r21600,l21600,xe">
+            <v:shapetype w14:anchorId="769D9FC4" id="_x0000_t202" coordsize="21600,21600" o:spt="202" path="m,l,21600r21600,l21600,xe">
               <v:stroke joinstyle="miter"/>
               <v:path gradientshapeok="t" o:connecttype="rect"/>
             </v:shapetype>
@@ -4805,8 +5418,8 @@
 </file>
 
 <file path=word/numbering.xml><?xml version="1.0" encoding="utf-8"?>
-<w:numbering xmlns:wpc="http://schemas.microsoft.com/office/word/2010/wordprocessingCanvas" xmlns:mc="http://schemas.openxmlformats.org/markup-compatibility/2006" xmlns:o="urn:schemas-microsoft-com:office:office" xmlns:r="http://schemas.openxmlformats.org/officeDocument/2006/relationships" xmlns:m="http://schemas.openxmlformats.org/officeDocument/2006/math" xmlns:v="urn:schemas-microsoft-com:vml" xmlns:wp14="http://schemas.microsoft.com/office/word/2010/wordprocessingDrawing" xmlns:wp="http://schemas.openxmlformats.org/drawingml/2006/wordprocessingDrawing" xmlns:w10="urn:schemas-microsoft-com:office:word" xmlns:w="http://schemas.openxmlformats.org/wordprocessingml/2006/main" xmlns:w14="http://schemas.microsoft.com/office/word/2010/wordml" xmlns:wpg="http://schemas.microsoft.com/office/word/2010/wordprocessingGroup" xmlns:wpi="http://schemas.microsoft.com/office/word/2010/wordprocessingInk" xmlns:wne="http://schemas.microsoft.com/office/word/2006/wordml" xmlns:wps="http://schemas.microsoft.com/office/word/2010/wordprocessingShape" mc:Ignorable="w14 wp14">
-  <w:abstractNum w:abstractNumId="0">
+<w:numbering xmlns:wpc="http://schemas.microsoft.com/office/word/2010/wordprocessingCanvas" xmlns:mc="http://schemas.openxmlformats.org/markup-compatibility/2006" xmlns:o="urn:schemas-microsoft-com:office:office" xmlns:r="http://schemas.openxmlformats.org/officeDocument/2006/relationships" xmlns:m="http://schemas.openxmlformats.org/officeDocument/2006/math" xmlns:v="urn:schemas-microsoft-com:vml" xmlns:wp14="http://schemas.microsoft.com/office/word/2010/wordprocessingDrawing" xmlns:wp="http://schemas.openxmlformats.org/drawingml/2006/wordprocessingDrawing" xmlns:w10="urn:schemas-microsoft-com:office:word" xmlns:w="http://schemas.openxmlformats.org/wordprocessingml/2006/main" xmlns:w14="http://schemas.microsoft.com/office/word/2010/wordml" xmlns:w15="http://schemas.microsoft.com/office/word/2012/wordml" xmlns:wpg="http://schemas.microsoft.com/office/word/2010/wordprocessingGroup" xmlns:wpi="http://schemas.microsoft.com/office/word/2010/wordprocessingInk" xmlns:wne="http://schemas.microsoft.com/office/word/2006/wordml" xmlns:wps="http://schemas.microsoft.com/office/word/2010/wordprocessingShape" mc:Ignorable="w14 w15 wp14">
+  <w:abstractNum w:abstractNumId="0" w15:restartNumberingAfterBreak="0">
     <w:nsid w:val="FFFFFF80"/>
     <w:multiLevelType w:val="singleLevel"/>
     <w:tmpl w:val="48FEB6E4"/>
@@ -4826,7 +5439,7 @@
       </w:rPr>
     </w:lvl>
   </w:abstractNum>
-  <w:abstractNum w:abstractNumId="1">
+  <w:abstractNum w:abstractNumId="1" w15:restartNumberingAfterBreak="0">
     <w:nsid w:val="FFFFFF82"/>
     <w:multiLevelType w:val="singleLevel"/>
     <w:tmpl w:val="37201A38"/>
@@ -4846,7 +5459,7 @@
       </w:rPr>
     </w:lvl>
   </w:abstractNum>
-  <w:abstractNum w:abstractNumId="2">
+  <w:abstractNum w:abstractNumId="2" w15:restartNumberingAfterBreak="0">
     <w:nsid w:val="FFFFFF83"/>
     <w:multiLevelType w:val="singleLevel"/>
     <w:tmpl w:val="DF2AEA48"/>
@@ -4866,7 +5479,7 @@
       </w:rPr>
     </w:lvl>
   </w:abstractNum>
-  <w:abstractNum w:abstractNumId="3">
+  <w:abstractNum w:abstractNumId="3" w15:restartNumberingAfterBreak="0">
     <w:nsid w:val="07FB5A13"/>
     <w:multiLevelType w:val="hybridMultilevel"/>
     <w:tmpl w:val="201C55F4"/>
@@ -4980,7 +5593,7 @@
       </w:rPr>
     </w:lvl>
   </w:abstractNum>
-  <w:abstractNum w:abstractNumId="4">
+  <w:abstractNum w:abstractNumId="4" w15:restartNumberingAfterBreak="0">
     <w:nsid w:val="0EA73F42"/>
     <w:multiLevelType w:val="hybridMultilevel"/>
     <w:tmpl w:val="2A7A18DC"/>
@@ -5093,7 +5706,7 @@
       </w:rPr>
     </w:lvl>
   </w:abstractNum>
-  <w:abstractNum w:abstractNumId="5">
+  <w:abstractNum w:abstractNumId="5" w15:restartNumberingAfterBreak="0">
     <w:nsid w:val="27FF0A93"/>
     <w:multiLevelType w:val="hybridMultilevel"/>
     <w:tmpl w:val="1E2E4FEC"/>
@@ -5208,7 +5821,7 @@
       </w:rPr>
     </w:lvl>
   </w:abstractNum>
-  <w:abstractNum w:abstractNumId="6">
+  <w:abstractNum w:abstractNumId="6" w15:restartNumberingAfterBreak="0">
     <w:nsid w:val="2A3D2A59"/>
     <w:multiLevelType w:val="hybridMultilevel"/>
     <w:tmpl w:val="B08A1750"/>
@@ -5322,7 +5935,7 @@
       </w:rPr>
     </w:lvl>
   </w:abstractNum>
-  <w:abstractNum w:abstractNumId="7">
+  <w:abstractNum w:abstractNumId="7" w15:restartNumberingAfterBreak="0">
     <w:nsid w:val="2FFE6C8D"/>
     <w:multiLevelType w:val="hybridMultilevel"/>
     <w:tmpl w:val="606C9EE6"/>
@@ -5462,7 +6075,7 @@
       </w:rPr>
     </w:lvl>
   </w:abstractNum>
-  <w:abstractNum w:abstractNumId="8">
+  <w:abstractNum w:abstractNumId="8" w15:restartNumberingAfterBreak="0">
     <w:nsid w:val="303E0224"/>
     <w:multiLevelType w:val="hybridMultilevel"/>
     <w:tmpl w:val="08B6A008"/>
@@ -5577,7 +6190,7 @@
       </w:rPr>
     </w:lvl>
   </w:abstractNum>
-  <w:abstractNum w:abstractNumId="9">
+  <w:abstractNum w:abstractNumId="9" w15:restartNumberingAfterBreak="0">
     <w:nsid w:val="4336437C"/>
     <w:multiLevelType w:val="hybridMultilevel"/>
     <w:tmpl w:val="65B4153E"/>
@@ -5690,7 +6303,7 @@
       </w:rPr>
     </w:lvl>
   </w:abstractNum>
-  <w:abstractNum w:abstractNumId="10">
+  <w:abstractNum w:abstractNumId="10" w15:restartNumberingAfterBreak="0">
     <w:nsid w:val="50FF1EB4"/>
     <w:multiLevelType w:val="hybridMultilevel"/>
     <w:tmpl w:val="90B03DF2"/>
@@ -5830,7 +6443,7 @@
       </w:rPr>
     </w:lvl>
   </w:abstractNum>
-  <w:abstractNum w:abstractNumId="11">
+  <w:abstractNum w:abstractNumId="11" w15:restartNumberingAfterBreak="0">
     <w:nsid w:val="5D2B7A84"/>
     <w:multiLevelType w:val="multilevel"/>
     <w:tmpl w:val="D0B8C94A"/>
@@ -5979,7 +6592,7 @@
       </w:rPr>
     </w:lvl>
   </w:abstractNum>
-  <w:abstractNum w:abstractNumId="12">
+  <w:abstractNum w:abstractNumId="12" w15:restartNumberingAfterBreak="0">
     <w:nsid w:val="6AF6307A"/>
     <w:multiLevelType w:val="hybridMultilevel"/>
     <w:tmpl w:val="0E08B4FC"/>
@@ -6095,7 +6708,7 @@
       </w:rPr>
     </w:lvl>
   </w:abstractNum>
-  <w:abstractNum w:abstractNumId="13">
+  <w:abstractNum w:abstractNumId="13" w15:restartNumberingAfterBreak="0">
     <w:nsid w:val="77FB393E"/>
     <w:multiLevelType w:val="hybridMultilevel"/>
     <w:tmpl w:val="6B563A04"/>
@@ -6208,7 +6821,7 @@
       </w:rPr>
     </w:lvl>
   </w:abstractNum>
-  <w:abstractNum w:abstractNumId="14">
+  <w:abstractNum w:abstractNumId="14" w15:restartNumberingAfterBreak="0">
     <w:nsid w:val="78B3426D"/>
     <w:multiLevelType w:val="hybridMultilevel"/>
     <w:tmpl w:val="8B6ACD9C"/>
@@ -6322,7 +6935,7 @@
       </w:rPr>
     </w:lvl>
   </w:abstractNum>
-  <w:abstractNum w:abstractNumId="15">
+  <w:abstractNum w:abstractNumId="15" w15:restartNumberingAfterBreak="0">
     <w:nsid w:val="7E0738CB"/>
     <w:multiLevelType w:val="hybridMultilevel"/>
     <w:tmpl w:val="05644592"/>
@@ -6514,7 +7127,7 @@
 </file>
 
 <file path=word/styles.xml><?xml version="1.0" encoding="utf-8"?>
-<w:styles xmlns:mc="http://schemas.openxmlformats.org/markup-compatibility/2006" xmlns:r="http://schemas.openxmlformats.org/officeDocument/2006/relationships" xmlns:w="http://schemas.openxmlformats.org/wordprocessingml/2006/main" xmlns:w14="http://schemas.microsoft.com/office/word/2010/wordml" mc:Ignorable="w14">
+<w:styles xmlns:mc="http://schemas.openxmlformats.org/markup-compatibility/2006" xmlns:r="http://schemas.openxmlformats.org/officeDocument/2006/relationships" xmlns:w="http://schemas.openxmlformats.org/wordprocessingml/2006/main" xmlns:w14="http://schemas.microsoft.com/office/word/2010/wordml" xmlns:w15="http://schemas.microsoft.com/office/word/2012/wordml" mc:Ignorable="w14 w15">
   <w:docDefaults>
     <w:rPrDefault>
       <w:rPr>
@@ -6524,146 +7137,378 @@
     </w:rPrDefault>
     <w:pPrDefault/>
   </w:docDefaults>
-  <w:latentStyles w:defLockedState="0" w:defUIPriority="99" w:defSemiHidden="1" w:defUnhideWhenUsed="1" w:defQFormat="0" w:count="267">
-    <w:lsdException w:name="Normal" w:semiHidden="0" w:uiPriority="0" w:unhideWhenUsed="0" w:qFormat="1"/>
-    <w:lsdException w:name="heading 1" w:semiHidden="0" w:uiPriority="0" w:unhideWhenUsed="0" w:qFormat="1"/>
-    <w:lsdException w:name="heading 2" w:uiPriority="0" w:qFormat="1"/>
-    <w:lsdException w:name="heading 3" w:uiPriority="9" w:qFormat="1"/>
-    <w:lsdException w:name="heading 4" w:uiPriority="9" w:qFormat="1"/>
-    <w:lsdException w:name="heading 5" w:uiPriority="9" w:qFormat="1"/>
-    <w:lsdException w:name="heading 6" w:uiPriority="9" w:qFormat="1"/>
-    <w:lsdException w:name="heading 7" w:uiPriority="9" w:qFormat="1"/>
-    <w:lsdException w:name="heading 8" w:uiPriority="9" w:qFormat="1"/>
-    <w:lsdException w:name="heading 9" w:uiPriority="9" w:qFormat="1"/>
-    <w:lsdException w:name="toc 1" w:uiPriority="39"/>
-    <w:lsdException w:name="toc 2" w:uiPriority="39"/>
-    <w:lsdException w:name="toc 3" w:uiPriority="39"/>
-    <w:lsdException w:name="toc 4" w:uiPriority="39"/>
-    <w:lsdException w:name="toc 5" w:uiPriority="39"/>
-    <w:lsdException w:name="toc 6" w:uiPriority="39"/>
-    <w:lsdException w:name="toc 7" w:uiPriority="39"/>
-    <w:lsdException w:name="toc 8" w:uiPriority="39"/>
-    <w:lsdException w:name="toc 9" w:uiPriority="39"/>
-    <w:lsdException w:name="header" w:uiPriority="0"/>
-    <w:lsdException w:name="caption" w:uiPriority="35" w:qFormat="1"/>
-    <w:lsdException w:name="page number" w:uiPriority="0"/>
-    <w:lsdException w:name="Title" w:semiHidden="0" w:uiPriority="10" w:unhideWhenUsed="0" w:qFormat="1"/>
-    <w:lsdException w:name="Default Paragraph Font" w:uiPriority="1"/>
-    <w:lsdException w:name="Subtitle" w:semiHidden="0" w:uiPriority="11" w:unhideWhenUsed="0" w:qFormat="1"/>
-    <w:lsdException w:name="Strong" w:semiHidden="0" w:uiPriority="22" w:unhideWhenUsed="0" w:qFormat="1"/>
-    <w:lsdException w:name="Emphasis" w:semiHidden="0" w:uiPriority="20" w:unhideWhenUsed="0" w:qFormat="1"/>
-    <w:lsdException w:name="Table Grid" w:semiHidden="0" w:uiPriority="59" w:unhideWhenUsed="0"/>
-    <w:lsdException w:name="Placeholder Text" w:unhideWhenUsed="0"/>
-    <w:lsdException w:name="No Spacing" w:semiHidden="0" w:uiPriority="1" w:unhideWhenUsed="0" w:qFormat="1"/>
-    <w:lsdException w:name="Light Shading" w:semiHidden="0" w:uiPriority="60" w:unhideWhenUsed="0"/>
-    <w:lsdException w:name="Light List" w:semiHidden="0" w:uiPriority="61" w:unhideWhenUsed="0"/>
-    <w:lsdException w:name="Light Grid" w:semiHidden="0" w:uiPriority="62" w:unhideWhenUsed="0"/>
-    <w:lsdException w:name="Medium Shading 1" w:semiHidden="0" w:uiPriority="63" w:unhideWhenUsed="0"/>
-    <w:lsdException w:name="Medium Shading 2" w:semiHidden="0" w:uiPriority="64" w:unhideWhenUsed="0"/>
-    <w:lsdException w:name="Medium List 1" w:semiHidden="0" w:uiPriority="65" w:unhideWhenUsed="0"/>
-    <w:lsdException w:name="Medium List 2" w:semiHidden="0" w:uiPriority="66" w:unhideWhenUsed="0"/>
-    <w:lsdException w:name="Medium Grid 1" w:semiHidden="0" w:uiPriority="67" w:unhideWhenUsed="0"/>
-    <w:lsdException w:name="Medium Grid 2" w:semiHidden="0" w:uiPriority="68" w:unhideWhenUsed="0"/>
-    <w:lsdException w:name="Medium Grid 3" w:semiHidden="0" w:uiPriority="69" w:unhideWhenUsed="0"/>
-    <w:lsdException w:name="Dark List" w:semiHidden="0" w:uiPriority="70" w:unhideWhenUsed="0"/>
-    <w:lsdException w:name="Colorful Shading" w:semiHidden="0" w:uiPriority="71" w:unhideWhenUsed="0"/>
-    <w:lsdException w:name="Colorful List" w:semiHidden="0" w:uiPriority="72" w:unhideWhenUsed="0"/>
-    <w:lsdException w:name="Colorful Grid" w:semiHidden="0" w:uiPriority="73" w:unhideWhenUsed="0"/>
-    <w:lsdException w:name="Light Shading Accent 1" w:semiHidden="0" w:uiPriority="60" w:unhideWhenUsed="0"/>
-    <w:lsdException w:name="Light List Accent 1" w:semiHidden="0" w:uiPriority="61" w:unhideWhenUsed="0"/>
-    <w:lsdException w:name="Light Grid Accent 1" w:semiHidden="0" w:uiPriority="62" w:unhideWhenUsed="0"/>
-    <w:lsdException w:name="Medium Shading 1 Accent 1" w:semiHidden="0" w:uiPriority="63" w:unhideWhenUsed="0"/>
-    <w:lsdException w:name="Medium Shading 2 Accent 1" w:semiHidden="0" w:uiPriority="64" w:unhideWhenUsed="0"/>
-    <w:lsdException w:name="Medium List 1 Accent 1" w:semiHidden="0" w:uiPriority="65" w:unhideWhenUsed="0"/>
-    <w:lsdException w:name="Revision" w:unhideWhenUsed="0"/>
-    <w:lsdException w:name="List Paragraph" w:semiHidden="0" w:uiPriority="34" w:unhideWhenUsed="0" w:qFormat="1"/>
-    <w:lsdException w:name="Quote" w:semiHidden="0" w:uiPriority="29" w:unhideWhenUsed="0" w:qFormat="1"/>
-    <w:lsdException w:name="Intense Quote" w:semiHidden="0" w:uiPriority="30" w:unhideWhenUsed="0" w:qFormat="1"/>
-    <w:lsdException w:name="Medium List 2 Accent 1" w:semiHidden="0" w:uiPriority="66" w:unhideWhenUsed="0"/>
-    <w:lsdException w:name="Medium Grid 1 Accent 1" w:semiHidden="0" w:uiPriority="67" w:unhideWhenUsed="0"/>
-    <w:lsdException w:name="Medium Grid 2 Accent 1" w:semiHidden="0" w:uiPriority="68" w:unhideWhenUsed="0"/>
-    <w:lsdException w:name="Medium Grid 3 Accent 1" w:semiHidden="0" w:uiPriority="69" w:unhideWhenUsed="0"/>
-    <w:lsdException w:name="Dark List Accent 1" w:semiHidden="0" w:uiPriority="70" w:unhideWhenUsed="0"/>
-    <w:lsdException w:name="Colorful Shading Accent 1" w:semiHidden="0" w:uiPriority="71" w:unhideWhenUsed="0"/>
-    <w:lsdException w:name="Colorful List Accent 1" w:semiHidden="0" w:uiPriority="72" w:unhideWhenUsed="0"/>
-    <w:lsdException w:name="Colorful Grid Accent 1" w:semiHidden="0" w:uiPriority="73" w:unhideWhenUsed="0"/>
-    <w:lsdException w:name="Light Shading Accent 2" w:semiHidden="0" w:uiPriority="60" w:unhideWhenUsed="0"/>
-    <w:lsdException w:name="Light List Accent 2" w:semiHidden="0" w:uiPriority="61" w:unhideWhenUsed="0"/>
-    <w:lsdException w:name="Light Grid Accent 2" w:semiHidden="0" w:uiPriority="62" w:unhideWhenUsed="0"/>
-    <w:lsdException w:name="Medium Shading 1 Accent 2" w:semiHidden="0" w:uiPriority="63" w:unhideWhenUsed="0"/>
-    <w:lsdException w:name="Medium Shading 2 Accent 2" w:semiHidden="0" w:uiPriority="64" w:unhideWhenUsed="0"/>
-    <w:lsdException w:name="Medium List 1 Accent 2" w:semiHidden="0" w:uiPriority="65" w:unhideWhenUsed="0"/>
-    <w:lsdException w:name="Medium List 2 Accent 2" w:semiHidden="0" w:uiPriority="66" w:unhideWhenUsed="0"/>
-    <w:lsdException w:name="Medium Grid 1 Accent 2" w:semiHidden="0" w:uiPriority="67" w:unhideWhenUsed="0"/>
-    <w:lsdException w:name="Medium Grid 2 Accent 2" w:semiHidden="0" w:uiPriority="68" w:unhideWhenUsed="0"/>
-    <w:lsdException w:name="Medium Grid 3 Accent 2" w:semiHidden="0" w:uiPriority="69" w:unhideWhenUsed="0"/>
-    <w:lsdException w:name="Dark List Accent 2" w:semiHidden="0" w:uiPriority="70" w:unhideWhenUsed="0"/>
-    <w:lsdException w:name="Colorful Shading Accent 2" w:semiHidden="0" w:uiPriority="71" w:unhideWhenUsed="0"/>
-    <w:lsdException w:name="Colorful List Accent 2" w:semiHidden="0" w:uiPriority="72" w:unhideWhenUsed="0"/>
-    <w:lsdException w:name="Colorful Grid Accent 2" w:semiHidden="0" w:uiPriority="73" w:unhideWhenUsed="0"/>
-    <w:lsdException w:name="Light Shading Accent 3" w:semiHidden="0" w:uiPriority="60" w:unhideWhenUsed="0"/>
-    <w:lsdException w:name="Light List Accent 3" w:semiHidden="0" w:uiPriority="61" w:unhideWhenUsed="0"/>
-    <w:lsdException w:name="Light Grid Accent 3" w:semiHidden="0" w:uiPriority="62" w:unhideWhenUsed="0"/>
-    <w:lsdException w:name="Medium Shading 1 Accent 3" w:semiHidden="0" w:uiPriority="63" w:unhideWhenUsed="0"/>
-    <w:lsdException w:name="Medium Shading 2 Accent 3" w:semiHidden="0" w:uiPriority="64" w:unhideWhenUsed="0"/>
-    <w:lsdException w:name="Medium List 1 Accent 3" w:semiHidden="0" w:uiPriority="65" w:unhideWhenUsed="0"/>
-    <w:lsdException w:name="Medium List 2 Accent 3" w:semiHidden="0" w:uiPriority="66" w:unhideWhenUsed="0"/>
-    <w:lsdException w:name="Medium Grid 1 Accent 3" w:semiHidden="0" w:uiPriority="67" w:unhideWhenUsed="0"/>
-    <w:lsdException w:name="Medium Grid 2 Accent 3" w:semiHidden="0" w:uiPriority="68" w:unhideWhenUsed="0"/>
-    <w:lsdException w:name="Medium Grid 3 Accent 3" w:semiHidden="0" w:uiPriority="69" w:unhideWhenUsed="0"/>
-    <w:lsdException w:name="Dark List Accent 3" w:semiHidden="0" w:uiPriority="70" w:unhideWhenUsed="0"/>
-    <w:lsdException w:name="Colorful Shading Accent 3" w:semiHidden="0" w:uiPriority="71" w:unhideWhenUsed="0"/>
-    <w:lsdException w:name="Colorful List Accent 3" w:semiHidden="0" w:uiPriority="72" w:unhideWhenUsed="0"/>
-    <w:lsdException w:name="Colorful Grid Accent 3" w:semiHidden="0" w:uiPriority="73" w:unhideWhenUsed="0"/>
-    <w:lsdException w:name="Light Shading Accent 4" w:semiHidden="0" w:uiPriority="60" w:unhideWhenUsed="0"/>
-    <w:lsdException w:name="Light List Accent 4" w:semiHidden="0" w:uiPriority="61" w:unhideWhenUsed="0"/>
-    <w:lsdException w:name="Light Grid Accent 4" w:semiHidden="0" w:uiPriority="62" w:unhideWhenUsed="0"/>
-    <w:lsdException w:name="Medium Shading 1 Accent 4" w:semiHidden="0" w:uiPriority="63" w:unhideWhenUsed="0"/>
-    <w:lsdException w:name="Medium Shading 2 Accent 4" w:semiHidden="0" w:uiPriority="64" w:unhideWhenUsed="0"/>
-    <w:lsdException w:name="Medium List 1 Accent 4" w:semiHidden="0" w:uiPriority="65" w:unhideWhenUsed="0"/>
-    <w:lsdException w:name="Medium List 2 Accent 4" w:semiHidden="0" w:uiPriority="66" w:unhideWhenUsed="0"/>
-    <w:lsdException w:name="Medium Grid 1 Accent 4" w:semiHidden="0" w:uiPriority="67" w:unhideWhenUsed="0"/>
-    <w:lsdException w:name="Medium Grid 2 Accent 4" w:semiHidden="0" w:uiPriority="68" w:unhideWhenUsed="0"/>
-    <w:lsdException w:name="Medium Grid 3 Accent 4" w:semiHidden="0" w:uiPriority="69" w:unhideWhenUsed="0"/>
-    <w:lsdException w:name="Dark List Accent 4" w:semiHidden="0" w:uiPriority="70" w:unhideWhenUsed="0"/>
-    <w:lsdException w:name="Colorful Shading Accent 4" w:semiHidden="0" w:uiPriority="71" w:unhideWhenUsed="0"/>
-    <w:lsdException w:name="Colorful List Accent 4" w:semiHidden="0" w:uiPriority="72" w:unhideWhenUsed="0"/>
-    <w:lsdException w:name="Colorful Grid Accent 4" w:semiHidden="0" w:uiPriority="73" w:unhideWhenUsed="0"/>
-    <w:lsdException w:name="Light Shading Accent 5" w:semiHidden="0" w:uiPriority="60" w:unhideWhenUsed="0"/>
-    <w:lsdException w:name="Light List Accent 5" w:semiHidden="0" w:uiPriority="61" w:unhideWhenUsed="0"/>
-    <w:lsdException w:name="Light Grid Accent 5" w:semiHidden="0" w:uiPriority="62" w:unhideWhenUsed="0"/>
-    <w:lsdException w:name="Medium Shading 1 Accent 5" w:semiHidden="0" w:uiPriority="63" w:unhideWhenUsed="0"/>
-    <w:lsdException w:name="Medium Shading 2 Accent 5" w:semiHidden="0" w:uiPriority="64" w:unhideWhenUsed="0"/>
-    <w:lsdException w:name="Medium List 1 Accent 5" w:semiHidden="0" w:uiPriority="65" w:unhideWhenUsed="0"/>
-    <w:lsdException w:name="Medium List 2 Accent 5" w:semiHidden="0" w:uiPriority="66" w:unhideWhenUsed="0"/>
-    <w:lsdException w:name="Medium Grid 1 Accent 5" w:semiHidden="0" w:uiPriority="67" w:unhideWhenUsed="0"/>
-    <w:lsdException w:name="Medium Grid 2 Accent 5" w:semiHidden="0" w:uiPriority="68" w:unhideWhenUsed="0"/>
-    <w:lsdException w:name="Medium Grid 3 Accent 5" w:semiHidden="0" w:uiPriority="69" w:unhideWhenUsed="0"/>
-    <w:lsdException w:name="Dark List Accent 5" w:semiHidden="0" w:uiPriority="70" w:unhideWhenUsed="0"/>
-    <w:lsdException w:name="Colorful Shading Accent 5" w:semiHidden="0" w:uiPriority="71" w:unhideWhenUsed="0"/>
-    <w:lsdException w:name="Colorful List Accent 5" w:semiHidden="0" w:uiPriority="72" w:unhideWhenUsed="0"/>
-    <w:lsdException w:name="Colorful Grid Accent 5" w:semiHidden="0" w:uiPriority="73" w:unhideWhenUsed="0"/>
-    <w:lsdException w:name="Light Shading Accent 6" w:semiHidden="0" w:uiPriority="60" w:unhideWhenUsed="0"/>
-    <w:lsdException w:name="Light List Accent 6" w:semiHidden="0" w:uiPriority="61" w:unhideWhenUsed="0"/>
-    <w:lsdException w:name="Light Grid Accent 6" w:semiHidden="0" w:uiPriority="62" w:unhideWhenUsed="0"/>
-    <w:lsdException w:name="Medium Shading 1 Accent 6" w:semiHidden="0" w:uiPriority="63" w:unhideWhenUsed="0"/>
-    <w:lsdException w:name="Medium Shading 2 Accent 6" w:semiHidden="0" w:uiPriority="64" w:unhideWhenUsed="0"/>
-    <w:lsdException w:name="Medium List 1 Accent 6" w:semiHidden="0" w:uiPriority="65" w:unhideWhenUsed="0"/>
-    <w:lsdException w:name="Medium List 2 Accent 6" w:semiHidden="0" w:uiPriority="66" w:unhideWhenUsed="0"/>
-    <w:lsdException w:name="Medium Grid 1 Accent 6" w:semiHidden="0" w:uiPriority="67" w:unhideWhenUsed="0"/>
-    <w:lsdException w:name="Medium Grid 2 Accent 6" w:semiHidden="0" w:uiPriority="68" w:unhideWhenUsed="0"/>
-    <w:lsdException w:name="Medium Grid 3 Accent 6" w:semiHidden="0" w:uiPriority="69" w:unhideWhenUsed="0"/>
-    <w:lsdException w:name="Dark List Accent 6" w:semiHidden="0" w:uiPriority="70" w:unhideWhenUsed="0"/>
-    <w:lsdException w:name="Colorful Shading Accent 6" w:semiHidden="0" w:uiPriority="71" w:unhideWhenUsed="0"/>
-    <w:lsdException w:name="Colorful List Accent 6" w:semiHidden="0" w:uiPriority="72" w:unhideWhenUsed="0"/>
-    <w:lsdException w:name="Colorful Grid Accent 6" w:semiHidden="0" w:uiPriority="73" w:unhideWhenUsed="0"/>
-    <w:lsdException w:name="Subtle Emphasis" w:semiHidden="0" w:uiPriority="19" w:unhideWhenUsed="0" w:qFormat="1"/>
-    <w:lsdException w:name="Intense Emphasis" w:semiHidden="0" w:uiPriority="21" w:unhideWhenUsed="0" w:qFormat="1"/>
-    <w:lsdException w:name="Subtle Reference" w:semiHidden="0" w:uiPriority="31" w:unhideWhenUsed="0" w:qFormat="1"/>
-    <w:lsdException w:name="Intense Reference" w:semiHidden="0" w:uiPriority="32" w:unhideWhenUsed="0" w:qFormat="1"/>
-    <w:lsdException w:name="Book Title" w:semiHidden="0" w:uiPriority="33" w:unhideWhenUsed="0" w:qFormat="1"/>
-    <w:lsdException w:name="Bibliography" w:uiPriority="37"/>
-    <w:lsdException w:name="TOC Heading" w:uiPriority="39" w:qFormat="1"/>
+  <w:latentStyles w:defLockedState="0" w:defUIPriority="99" w:defSemiHidden="0" w:defUnhideWhenUsed="0" w:defQFormat="0" w:count="371">
+    <w:lsdException w:name="Normal" w:uiPriority="0" w:qFormat="1"/>
+    <w:lsdException w:name="heading 1" w:uiPriority="0" w:qFormat="1"/>
+    <w:lsdException w:name="heading 2" w:semiHidden="1" w:uiPriority="0" w:unhideWhenUsed="1" w:qFormat="1"/>
+    <w:lsdException w:name="heading 3" w:semiHidden="1" w:uiPriority="9" w:unhideWhenUsed="1" w:qFormat="1"/>
+    <w:lsdException w:name="heading 4" w:semiHidden="1" w:uiPriority="9" w:unhideWhenUsed="1" w:qFormat="1"/>
+    <w:lsdException w:name="heading 5" w:semiHidden="1" w:uiPriority="9" w:unhideWhenUsed="1" w:qFormat="1"/>
+    <w:lsdException w:name="heading 6" w:semiHidden="1" w:uiPriority="9" w:unhideWhenUsed="1" w:qFormat="1"/>
+    <w:lsdException w:name="heading 7" w:semiHidden="1" w:uiPriority="9" w:unhideWhenUsed="1" w:qFormat="1"/>
+    <w:lsdException w:name="heading 8" w:semiHidden="1" w:uiPriority="9" w:unhideWhenUsed="1" w:qFormat="1"/>
+    <w:lsdException w:name="heading 9" w:semiHidden="1" w:uiPriority="9" w:unhideWhenUsed="1" w:qFormat="1"/>
+    <w:lsdException w:name="index 1" w:semiHidden="1" w:unhideWhenUsed="1"/>
+    <w:lsdException w:name="index 2" w:semiHidden="1" w:unhideWhenUsed="1"/>
+    <w:lsdException w:name="index 3" w:semiHidden="1" w:unhideWhenUsed="1"/>
+    <w:lsdException w:name="index 4" w:semiHidden="1" w:unhideWhenUsed="1"/>
+    <w:lsdException w:name="index 5" w:semiHidden="1" w:unhideWhenUsed="1"/>
+    <w:lsdException w:name="index 6" w:semiHidden="1" w:unhideWhenUsed="1"/>
+    <w:lsdException w:name="index 7" w:semiHidden="1" w:unhideWhenUsed="1"/>
+    <w:lsdException w:name="index 8" w:semiHidden="1" w:unhideWhenUsed="1"/>
+    <w:lsdException w:name="index 9" w:semiHidden="1" w:unhideWhenUsed="1"/>
+    <w:lsdException w:name="toc 1" w:semiHidden="1" w:uiPriority="39" w:unhideWhenUsed="1"/>
+    <w:lsdException w:name="toc 2" w:semiHidden="1" w:uiPriority="39" w:unhideWhenUsed="1"/>
+    <w:lsdException w:name="toc 3" w:semiHidden="1" w:uiPriority="39" w:unhideWhenUsed="1"/>
+    <w:lsdException w:name="toc 4" w:semiHidden="1" w:uiPriority="39" w:unhideWhenUsed="1"/>
+    <w:lsdException w:name="toc 5" w:semiHidden="1" w:uiPriority="39" w:unhideWhenUsed="1"/>
+    <w:lsdException w:name="toc 6" w:semiHidden="1" w:uiPriority="39" w:unhideWhenUsed="1"/>
+    <w:lsdException w:name="toc 7" w:semiHidden="1" w:uiPriority="39" w:unhideWhenUsed="1"/>
+    <w:lsdException w:name="toc 8" w:semiHidden="1" w:uiPriority="39" w:unhideWhenUsed="1"/>
+    <w:lsdException w:name="toc 9" w:semiHidden="1" w:uiPriority="39" w:unhideWhenUsed="1"/>
+    <w:lsdException w:name="Normal Indent" w:semiHidden="1" w:unhideWhenUsed="1"/>
+    <w:lsdException w:name="footnote text" w:semiHidden="1" w:unhideWhenUsed="1"/>
+    <w:lsdException w:name="annotation text" w:semiHidden="1" w:unhideWhenUsed="1"/>
+    <w:lsdException w:name="header" w:semiHidden="1" w:uiPriority="0" w:unhideWhenUsed="1"/>
+    <w:lsdException w:name="footer" w:semiHidden="1" w:unhideWhenUsed="1"/>
+    <w:lsdException w:name="index heading" w:semiHidden="1" w:unhideWhenUsed="1"/>
+    <w:lsdException w:name="caption" w:semiHidden="1" w:uiPriority="35" w:unhideWhenUsed="1" w:qFormat="1"/>
+    <w:lsdException w:name="table of figures" w:semiHidden="1" w:unhideWhenUsed="1"/>
+    <w:lsdException w:name="envelope address" w:semiHidden="1" w:unhideWhenUsed="1"/>
+    <w:lsdException w:name="envelope return" w:semiHidden="1" w:unhideWhenUsed="1"/>
+    <w:lsdException w:name="footnote reference" w:semiHidden="1" w:unhideWhenUsed="1"/>
+    <w:lsdException w:name="annotation reference" w:semiHidden="1" w:unhideWhenUsed="1"/>
+    <w:lsdException w:name="line number" w:semiHidden="1" w:unhideWhenUsed="1"/>
+    <w:lsdException w:name="page number" w:semiHidden="1" w:uiPriority="0" w:unhideWhenUsed="1"/>
+    <w:lsdException w:name="endnote reference" w:semiHidden="1" w:unhideWhenUsed="1"/>
+    <w:lsdException w:name="endnote text" w:semiHidden="1" w:unhideWhenUsed="1"/>
+    <w:lsdException w:name="table of authorities" w:semiHidden="1" w:unhideWhenUsed="1"/>
+    <w:lsdException w:name="macro" w:semiHidden="1" w:unhideWhenUsed="1"/>
+    <w:lsdException w:name="toa heading" w:semiHidden="1" w:unhideWhenUsed="1"/>
+    <w:lsdException w:name="List" w:semiHidden="1" w:unhideWhenUsed="1"/>
+    <w:lsdException w:name="List Bullet" w:semiHidden="1" w:unhideWhenUsed="1"/>
+    <w:lsdException w:name="List Number" w:semiHidden="1" w:unhideWhenUsed="1"/>
+    <w:lsdException w:name="List 2" w:semiHidden="1" w:unhideWhenUsed="1"/>
+    <w:lsdException w:name="List 3" w:semiHidden="1" w:unhideWhenUsed="1"/>
+    <w:lsdException w:name="List 4" w:semiHidden="1" w:unhideWhenUsed="1"/>
+    <w:lsdException w:name="List 5" w:semiHidden="1" w:unhideWhenUsed="1"/>
+    <w:lsdException w:name="List Bullet 2" w:semiHidden="1" w:unhideWhenUsed="1"/>
+    <w:lsdException w:name="List Bullet 3" w:semiHidden="1" w:unhideWhenUsed="1"/>
+    <w:lsdException w:name="List Bullet 4" w:semiHidden="1" w:unhideWhenUsed="1"/>
+    <w:lsdException w:name="List Bullet 5" w:semiHidden="1" w:unhideWhenUsed="1"/>
+    <w:lsdException w:name="List Number 2" w:semiHidden="1" w:unhideWhenUsed="1"/>
+    <w:lsdException w:name="List Number 3" w:semiHidden="1" w:unhideWhenUsed="1"/>
+    <w:lsdException w:name="List Number 4" w:semiHidden="1" w:unhideWhenUsed="1"/>
+    <w:lsdException w:name="List Number 5" w:semiHidden="1" w:unhideWhenUsed="1"/>
+    <w:lsdException w:name="Title" w:uiPriority="10" w:qFormat="1"/>
+    <w:lsdException w:name="Closing" w:semiHidden="1" w:unhideWhenUsed="1"/>
+    <w:lsdException w:name="Signature" w:semiHidden="1" w:unhideWhenUsed="1"/>
+    <w:lsdException w:name="Default Paragraph Font" w:semiHidden="1" w:uiPriority="1" w:unhideWhenUsed="1"/>
+    <w:lsdException w:name="Body Text" w:semiHidden="1" w:unhideWhenUsed="1"/>
+    <w:lsdException w:name="Body Text Indent" w:semiHidden="1" w:unhideWhenUsed="1"/>
+    <w:lsdException w:name="List Continue" w:semiHidden="1" w:unhideWhenUsed="1"/>
+    <w:lsdException w:name="List Continue 2" w:semiHidden="1" w:unhideWhenUsed="1"/>
+    <w:lsdException w:name="List Continue 3" w:semiHidden="1" w:unhideWhenUsed="1"/>
+    <w:lsdException w:name="List Continue 4" w:semiHidden="1" w:unhideWhenUsed="1"/>
+    <w:lsdException w:name="List Continue 5" w:semiHidden="1" w:unhideWhenUsed="1"/>
+    <w:lsdException w:name="Message Header" w:semiHidden="1" w:unhideWhenUsed="1"/>
+    <w:lsdException w:name="Subtitle" w:uiPriority="11" w:qFormat="1"/>
+    <w:lsdException w:name="Salutation" w:semiHidden="1" w:unhideWhenUsed="1"/>
+    <w:lsdException w:name="Date" w:semiHidden="1" w:unhideWhenUsed="1"/>
+    <w:lsdException w:name="Body Text First Indent" w:semiHidden="1" w:unhideWhenUsed="1"/>
+    <w:lsdException w:name="Body Text First Indent 2" w:semiHidden="1" w:unhideWhenUsed="1"/>
+    <w:lsdException w:name="Note Heading" w:semiHidden="1" w:unhideWhenUsed="1"/>
+    <w:lsdException w:name="Body Text 2" w:semiHidden="1" w:unhideWhenUsed="1"/>
+    <w:lsdException w:name="Body Text 3" w:semiHidden="1" w:unhideWhenUsed="1"/>
+    <w:lsdException w:name="Body Text Indent 2" w:semiHidden="1" w:unhideWhenUsed="1"/>
+    <w:lsdException w:name="Body Text Indent 3" w:semiHidden="1" w:unhideWhenUsed="1"/>
+    <w:lsdException w:name="Block Text" w:semiHidden="1" w:unhideWhenUsed="1"/>
+    <w:lsdException w:name="Hyperlink" w:semiHidden="1" w:unhideWhenUsed="1"/>
+    <w:lsdException w:name="FollowedHyperlink" w:semiHidden="1" w:unhideWhenUsed="1"/>
+    <w:lsdException w:name="Strong" w:uiPriority="22" w:qFormat="1"/>
+    <w:lsdException w:name="Emphasis" w:uiPriority="20" w:qFormat="1"/>
+    <w:lsdException w:name="Document Map" w:semiHidden="1" w:unhideWhenUsed="1"/>
+    <w:lsdException w:name="Plain Text" w:semiHidden="1" w:unhideWhenUsed="1"/>
+    <w:lsdException w:name="E-mail Signature" w:semiHidden="1" w:unhideWhenUsed="1"/>
+    <w:lsdException w:name="HTML Top of Form" w:semiHidden="1" w:unhideWhenUsed="1"/>
+    <w:lsdException w:name="HTML Bottom of Form" w:semiHidden="1" w:unhideWhenUsed="1"/>
+    <w:lsdException w:name="Normal (Web)" w:semiHidden="1" w:unhideWhenUsed="1"/>
+    <w:lsdException w:name="HTML Acronym" w:semiHidden="1" w:unhideWhenUsed="1"/>
+    <w:lsdException w:name="HTML Address" w:semiHidden="1" w:unhideWhenUsed="1"/>
+    <w:lsdException w:name="HTML Cite" w:semiHidden="1" w:unhideWhenUsed="1"/>
+    <w:lsdException w:name="HTML Code" w:semiHidden="1" w:unhideWhenUsed="1"/>
+    <w:lsdException w:name="HTML Definition" w:semiHidden="1" w:unhideWhenUsed="1"/>
+    <w:lsdException w:name="HTML Keyboard" w:semiHidden="1" w:unhideWhenUsed="1"/>
+    <w:lsdException w:name="HTML Preformatted" w:semiHidden="1" w:unhideWhenUsed="1"/>
+    <w:lsdException w:name="HTML Sample" w:semiHidden="1" w:unhideWhenUsed="1"/>
+    <w:lsdException w:name="HTML Typewriter" w:semiHidden="1" w:unhideWhenUsed="1"/>
+    <w:lsdException w:name="HTML Variable" w:semiHidden="1" w:unhideWhenUsed="1"/>
+    <w:lsdException w:name="Normal Table" w:semiHidden="1" w:unhideWhenUsed="1"/>
+    <w:lsdException w:name="annotation subject" w:semiHidden="1" w:unhideWhenUsed="1"/>
+    <w:lsdException w:name="No List" w:semiHidden="1" w:unhideWhenUsed="1"/>
+    <w:lsdException w:name="Outline List 1" w:semiHidden="1" w:unhideWhenUsed="1"/>
+    <w:lsdException w:name="Outline List 2" w:semiHidden="1" w:unhideWhenUsed="1"/>
+    <w:lsdException w:name="Outline List 3" w:semiHidden="1" w:unhideWhenUsed="1"/>
+    <w:lsdException w:name="Table Simple 1" w:semiHidden="1" w:unhideWhenUsed="1"/>
+    <w:lsdException w:name="Table Simple 2" w:semiHidden="1" w:unhideWhenUsed="1"/>
+    <w:lsdException w:name="Table Simple 3" w:semiHidden="1" w:unhideWhenUsed="1"/>
+    <w:lsdException w:name="Table Classic 1" w:semiHidden="1" w:unhideWhenUsed="1"/>
+    <w:lsdException w:name="Table Classic 2" w:semiHidden="1" w:unhideWhenUsed="1"/>
+    <w:lsdException w:name="Table Classic 3" w:semiHidden="1" w:unhideWhenUsed="1"/>
+    <w:lsdException w:name="Table Classic 4" w:semiHidden="1" w:unhideWhenUsed="1"/>
+    <w:lsdException w:name="Table Colorful 1" w:semiHidden="1" w:unhideWhenUsed="1"/>
+    <w:lsdException w:name="Table Colorful 2" w:semiHidden="1" w:unhideWhenUsed="1"/>
+    <w:lsdException w:name="Table Colorful 3" w:semiHidden="1" w:unhideWhenUsed="1"/>
+    <w:lsdException w:name="Table Columns 1" w:semiHidden="1" w:unhideWhenUsed="1"/>
+    <w:lsdException w:name="Table Columns 2" w:semiHidden="1" w:unhideWhenUsed="1"/>
+    <w:lsdException w:name="Table Columns 3" w:semiHidden="1" w:unhideWhenUsed="1"/>
+    <w:lsdException w:name="Table Columns 4" w:semiHidden="1" w:unhideWhenUsed="1"/>
+    <w:lsdException w:name="Table Columns 5" w:semiHidden="1" w:unhideWhenUsed="1"/>
+    <w:lsdException w:name="Table Grid 1" w:semiHidden="1" w:unhideWhenUsed="1"/>
+    <w:lsdException w:name="Table Grid 2" w:semiHidden="1" w:unhideWhenUsed="1"/>
+    <w:lsdException w:name="Table Grid 3" w:semiHidden="1" w:unhideWhenUsed="1"/>
+    <w:lsdException w:name="Table Grid 4" w:semiHidden="1" w:unhideWhenUsed="1"/>
+    <w:lsdException w:name="Table Grid 5" w:semiHidden="1" w:unhideWhenUsed="1"/>
+    <w:lsdException w:name="Table Grid 6" w:semiHidden="1" w:unhideWhenUsed="1"/>
+    <w:lsdException w:name="Table Grid 7" w:semiHidden="1" w:unhideWhenUsed="1"/>
+    <w:lsdException w:name="Table Grid 8" w:semiHidden="1" w:unhideWhenUsed="1"/>
+    <w:lsdException w:name="Table List 1" w:semiHidden="1" w:unhideWhenUsed="1"/>
+    <w:lsdException w:name="Table List 2" w:semiHidden="1" w:unhideWhenUsed="1"/>
+    <w:lsdException w:name="Table List 3" w:semiHidden="1" w:unhideWhenUsed="1"/>
+    <w:lsdException w:name="Table List 4" w:semiHidden="1" w:unhideWhenUsed="1"/>
+    <w:lsdException w:name="Table List 5" w:semiHidden="1" w:unhideWhenUsed="1"/>
+    <w:lsdException w:name="Table List 6" w:semiHidden="1" w:unhideWhenUsed="1"/>
+    <w:lsdException w:name="Table List 7" w:semiHidden="1" w:unhideWhenUsed="1"/>
+    <w:lsdException w:name="Table List 8" w:semiHidden="1" w:unhideWhenUsed="1"/>
+    <w:lsdException w:name="Table 3D effects 1" w:semiHidden="1" w:unhideWhenUsed="1"/>
+    <w:lsdException w:name="Table 3D effects 2" w:semiHidden="1" w:unhideWhenUsed="1"/>
+    <w:lsdException w:name="Table 3D effects 3" w:semiHidden="1" w:unhideWhenUsed="1"/>
+    <w:lsdException w:name="Table Contemporary" w:semiHidden="1" w:unhideWhenUsed="1"/>
+    <w:lsdException w:name="Table Elegant" w:semiHidden="1" w:unhideWhenUsed="1"/>
+    <w:lsdException w:name="Table Professional" w:semiHidden="1" w:unhideWhenUsed="1"/>
+    <w:lsdException w:name="Table Subtle 1" w:semiHidden="1" w:unhideWhenUsed="1"/>
+    <w:lsdException w:name="Table Subtle 2" w:semiHidden="1" w:unhideWhenUsed="1"/>
+    <w:lsdException w:name="Table Web 1" w:semiHidden="1" w:unhideWhenUsed="1"/>
+    <w:lsdException w:name="Table Web 2" w:semiHidden="1" w:unhideWhenUsed="1"/>
+    <w:lsdException w:name="Table Web 3" w:semiHidden="1" w:unhideWhenUsed="1"/>
+    <w:lsdException w:name="Balloon Text" w:semiHidden="1" w:unhideWhenUsed="1"/>
+    <w:lsdException w:name="Table Grid" w:uiPriority="59"/>
+    <w:lsdException w:name="Table Theme" w:semiHidden="1" w:unhideWhenUsed="1"/>
+    <w:lsdException w:name="Placeholder Text" w:semiHidden="1"/>
+    <w:lsdException w:name="No Spacing" w:uiPriority="1" w:qFormat="1"/>
+    <w:lsdException w:name="Light Shading" w:uiPriority="60"/>
+    <w:lsdException w:name="Light List" w:uiPriority="61"/>
+    <w:lsdException w:name="Light Grid" w:uiPriority="62"/>
+    <w:lsdException w:name="Medium Shading 1" w:uiPriority="63"/>
+    <w:lsdException w:name="Medium Shading 2" w:uiPriority="64"/>
+    <w:lsdException w:name="Medium List 1" w:uiPriority="65"/>
+    <w:lsdException w:name="Medium List 2" w:uiPriority="66"/>
+    <w:lsdException w:name="Medium Grid 1" w:uiPriority="67"/>
+    <w:lsdException w:name="Medium Grid 2" w:uiPriority="68"/>
+    <w:lsdException w:name="Medium Grid 3" w:uiPriority="69"/>
+    <w:lsdException w:name="Dark List" w:uiPriority="70"/>
+    <w:lsdException w:name="Colorful Shading" w:uiPriority="71"/>
+    <w:lsdException w:name="Colorful List" w:uiPriority="72"/>
+    <w:lsdException w:name="Colorful Grid" w:uiPriority="73"/>
+    <w:lsdException w:name="Light Shading Accent 1" w:uiPriority="60"/>
+    <w:lsdException w:name="Light List Accent 1" w:uiPriority="61"/>
+    <w:lsdException w:name="Light Grid Accent 1" w:uiPriority="62"/>
+    <w:lsdException w:name="Medium Shading 1 Accent 1" w:uiPriority="63"/>
+    <w:lsdException w:name="Medium Shading 2 Accent 1" w:uiPriority="64"/>
+    <w:lsdException w:name="Medium List 1 Accent 1" w:uiPriority="65"/>
+    <w:lsdException w:name="Revision" w:semiHidden="1"/>
+    <w:lsdException w:name="List Paragraph" w:uiPriority="34" w:qFormat="1"/>
+    <w:lsdException w:name="Quote" w:uiPriority="29" w:qFormat="1"/>
+    <w:lsdException w:name="Intense Quote" w:uiPriority="30" w:qFormat="1"/>
+    <w:lsdException w:name="Medium List 2 Accent 1" w:uiPriority="66"/>
+    <w:lsdException w:name="Medium Grid 1 Accent 1" w:uiPriority="67"/>
+    <w:lsdException w:name="Medium Grid 2 Accent 1" w:uiPriority="68"/>
+    <w:lsdException w:name="Medium Grid 3 Accent 1" w:uiPriority="69"/>
+    <w:lsdException w:name="Dark List Accent 1" w:uiPriority="70"/>
+    <w:lsdException w:name="Colorful Shading Accent 1" w:uiPriority="71"/>
+    <w:lsdException w:name="Colorful List Accent 1" w:uiPriority="72"/>
+    <w:lsdException w:name="Colorful Grid Accent 1" w:uiPriority="73"/>
+    <w:lsdException w:name="Light Shading Accent 2" w:uiPriority="60"/>
+    <w:lsdException w:name="Light List Accent 2" w:uiPriority="61"/>
+    <w:lsdException w:name="Light Grid Accent 2" w:uiPriority="62"/>
+    <w:lsdException w:name="Medium Shading 1 Accent 2" w:uiPriority="63"/>
+    <w:lsdException w:name="Medium Shading 2 Accent 2" w:uiPriority="64"/>
+    <w:lsdException w:name="Medium List 1 Accent 2" w:uiPriority="65"/>
+    <w:lsdException w:name="Medium List 2 Accent 2" w:uiPriority="66"/>
+    <w:lsdException w:name="Medium Grid 1 Accent 2" w:uiPriority="67"/>
+    <w:lsdException w:name="Medium Grid 2 Accent 2" w:uiPriority="68"/>
+    <w:lsdException w:name="Medium Grid 3 Accent 2" w:uiPriority="69"/>
+    <w:lsdException w:name="Dark List Accent 2" w:uiPriority="70"/>
+    <w:lsdException w:name="Colorful Shading Accent 2" w:uiPriority="71"/>
+    <w:lsdException w:name="Colorful List Accent 2" w:uiPriority="72"/>
+    <w:lsdException w:name="Colorful Grid Accent 2" w:uiPriority="73"/>
+    <w:lsdException w:name="Light Shading Accent 3" w:uiPriority="60"/>
+    <w:lsdException w:name="Light List Accent 3" w:uiPriority="61"/>
+    <w:lsdException w:name="Light Grid Accent 3" w:uiPriority="62"/>
+    <w:lsdException w:name="Medium Shading 1 Accent 3" w:uiPriority="63"/>
+    <w:lsdException w:name="Medium Shading 2 Accent 3" w:uiPriority="64"/>
+    <w:lsdException w:name="Medium List 1 Accent 3" w:uiPriority="65"/>
+    <w:lsdException w:name="Medium List 2 Accent 3" w:uiPriority="66"/>
+    <w:lsdException w:name="Medium Grid 1 Accent 3" w:uiPriority="67"/>
+    <w:lsdException w:name="Medium Grid 2 Accent 3" w:uiPriority="68"/>
+    <w:lsdException w:name="Medium Grid 3 Accent 3" w:uiPriority="69"/>
+    <w:lsdException w:name="Dark List Accent 3" w:uiPriority="70"/>
+    <w:lsdException w:name="Colorful Shading Accent 3" w:uiPriority="71"/>
+    <w:lsdException w:name="Colorful List Accent 3" w:uiPriority="72"/>
+    <w:lsdException w:name="Colorful Grid Accent 3" w:uiPriority="73"/>
+    <w:lsdException w:name="Light Shading Accent 4" w:uiPriority="60"/>
+    <w:lsdException w:name="Light List Accent 4" w:uiPriority="61"/>
+    <w:lsdException w:name="Light Grid Accent 4" w:uiPriority="62"/>
+    <w:lsdException w:name="Medium Shading 1 Accent 4" w:uiPriority="63"/>
+    <w:lsdException w:name="Medium Shading 2 Accent 4" w:uiPriority="64"/>
+    <w:lsdException w:name="Medium List 1 Accent 4" w:uiPriority="65"/>
+    <w:lsdException w:name="Medium List 2 Accent 4" w:uiPriority="66"/>
+    <w:lsdException w:name="Medium Grid 1 Accent 4" w:uiPriority="67"/>
+    <w:lsdException w:name="Medium Grid 2 Accent 4" w:uiPriority="68"/>
+    <w:lsdException w:name="Medium Grid 3 Accent 4" w:uiPriority="69"/>
+    <w:lsdException w:name="Dark List Accent 4" w:uiPriority="70"/>
+    <w:lsdException w:name="Colorful Shading Accent 4" w:uiPriority="71"/>
+    <w:lsdException w:name="Colorful List Accent 4" w:uiPriority="72"/>
+    <w:lsdException w:name="Colorful Grid Accent 4" w:uiPriority="73"/>
+    <w:lsdException w:name="Light Shading Accent 5" w:uiPriority="60"/>
+    <w:lsdException w:name="Light List Accent 5" w:uiPriority="61"/>
+    <w:lsdException w:name="Light Grid Accent 5" w:uiPriority="62"/>
+    <w:lsdException w:name="Medium Shading 1 Accent 5" w:uiPriority="63"/>
+    <w:lsdException w:name="Medium Shading 2 Accent 5" w:uiPriority="64"/>
+    <w:lsdException w:name="Medium List 1 Accent 5" w:uiPriority="65"/>
+    <w:lsdException w:name="Medium List 2 Accent 5" w:uiPriority="66"/>
+    <w:lsdException w:name="Medium Grid 1 Accent 5" w:uiPriority="67"/>
+    <w:lsdException w:name="Medium Grid 2 Accent 5" w:uiPriority="68"/>
+    <w:lsdException w:name="Medium Grid 3 Accent 5" w:uiPriority="69"/>
+    <w:lsdException w:name="Dark List Accent 5" w:uiPriority="70"/>
+    <w:lsdException w:name="Colorful Shading Accent 5" w:uiPriority="71"/>
+    <w:lsdException w:name="Colorful List Accent 5" w:uiPriority="72"/>
+    <w:lsdException w:name="Colorful Grid Accent 5" w:uiPriority="73"/>
+    <w:lsdException w:name="Light Shading Accent 6" w:uiPriority="60"/>
+    <w:lsdException w:name="Light List Accent 6" w:uiPriority="61"/>
+    <w:lsdException w:name="Light Grid Accent 6" w:uiPriority="62"/>
+    <w:lsdException w:name="Medium Shading 1 Accent 6" w:uiPriority="63"/>
+    <w:lsdException w:name="Medium Shading 2 Accent 6" w:uiPriority="64"/>
+    <w:lsdException w:name="Medium List 1 Accent 6" w:uiPriority="65"/>
+    <w:lsdException w:name="Medium List 2 Accent 6" w:uiPriority="66"/>
+    <w:lsdException w:name="Medium Grid 1 Accent 6" w:uiPriority="67"/>
+    <w:lsdException w:name="Medium Grid 2 Accent 6" w:uiPriority="68"/>
+    <w:lsdException w:name="Medium Grid 3 Accent 6" w:uiPriority="69"/>
+    <w:lsdException w:name="Dark List Accent 6" w:uiPriority="70"/>
+    <w:lsdException w:name="Colorful Shading Accent 6" w:uiPriority="71"/>
+    <w:lsdException w:name="Colorful List Accent 6" w:uiPriority="72"/>
+    <w:lsdException w:name="Colorful Grid Accent 6" w:uiPriority="73"/>
+    <w:lsdException w:name="Subtle Emphasis" w:uiPriority="19" w:qFormat="1"/>
+    <w:lsdException w:name="Intense Emphasis" w:uiPriority="21" w:qFormat="1"/>
+    <w:lsdException w:name="Subtle Reference" w:uiPriority="31" w:qFormat="1"/>
+    <w:lsdException w:name="Intense Reference" w:uiPriority="32" w:qFormat="1"/>
+    <w:lsdException w:name="Book Title" w:uiPriority="33" w:qFormat="1"/>
+    <w:lsdException w:name="Bibliography" w:semiHidden="1" w:uiPriority="37" w:unhideWhenUsed="1"/>
+    <w:lsdException w:name="TOC Heading" w:semiHidden="1" w:uiPriority="39" w:unhideWhenUsed="1" w:qFormat="1"/>
+    <w:lsdException w:name="Plain Table 1" w:uiPriority="41"/>
+    <w:lsdException w:name="Plain Table 2" w:uiPriority="42"/>
+    <w:lsdException w:name="Plain Table 3" w:uiPriority="43"/>
+    <w:lsdException w:name="Plain Table 4" w:uiPriority="44"/>
+    <w:lsdException w:name="Plain Table 5" w:uiPriority="45"/>
+    <w:lsdException w:name="Grid Table Light" w:uiPriority="40"/>
+    <w:lsdException w:name="Grid Table 1 Light" w:uiPriority="46"/>
+    <w:lsdException w:name="Grid Table 2" w:uiPriority="47"/>
+    <w:lsdException w:name="Grid Table 3" w:uiPriority="48"/>
+    <w:lsdException w:name="Grid Table 4" w:uiPriority="49"/>
+    <w:lsdException w:name="Grid Table 5 Dark" w:uiPriority="50"/>
+    <w:lsdException w:name="Grid Table 6 Colorful" w:uiPriority="51"/>
+    <w:lsdException w:name="Grid Table 7 Colorful" w:uiPriority="52"/>
+    <w:lsdException w:name="Grid Table 1 Light Accent 1" w:uiPriority="46"/>
+    <w:lsdException w:name="Grid Table 2 Accent 1" w:uiPriority="47"/>
+    <w:lsdException w:name="Grid Table 3 Accent 1" w:uiPriority="48"/>
+    <w:lsdException w:name="Grid Table 4 Accent 1" w:uiPriority="49"/>
+    <w:lsdException w:name="Grid Table 5 Dark Accent 1" w:uiPriority="50"/>
+    <w:lsdException w:name="Grid Table 6 Colorful Accent 1" w:uiPriority="51"/>
+    <w:lsdException w:name="Grid Table 7 Colorful Accent 1" w:uiPriority="52"/>
+    <w:lsdException w:name="Grid Table 1 Light Accent 2" w:uiPriority="46"/>
+    <w:lsdException w:name="Grid Table 2 Accent 2" w:uiPriority="47"/>
+    <w:lsdException w:name="Grid Table 3 Accent 2" w:uiPriority="48"/>
+    <w:lsdException w:name="Grid Table 4 Accent 2" w:uiPriority="49"/>
+    <w:lsdException w:name="Grid Table 5 Dark Accent 2" w:uiPriority="50"/>
+    <w:lsdException w:name="Grid Table 6 Colorful Accent 2" w:uiPriority="51"/>
+    <w:lsdException w:name="Grid Table 7 Colorful Accent 2" w:uiPriority="52"/>
+    <w:lsdException w:name="Grid Table 1 Light Accent 3" w:uiPriority="46"/>
+    <w:lsdException w:name="Grid Table 2 Accent 3" w:uiPriority="47"/>
+    <w:lsdException w:name="Grid Table 3 Accent 3" w:uiPriority="48"/>
+    <w:lsdException w:name="Grid Table 4 Accent 3" w:uiPriority="49"/>
+    <w:lsdException w:name="Grid Table 5 Dark Accent 3" w:uiPriority="50"/>
+    <w:lsdException w:name="Grid Table 6 Colorful Accent 3" w:uiPriority="51"/>
+    <w:lsdException w:name="Grid Table 7 Colorful Accent 3" w:uiPriority="52"/>
+    <w:lsdException w:name="Grid Table 1 Light Accent 4" w:uiPriority="46"/>
+    <w:lsdException w:name="Grid Table 2 Accent 4" w:uiPriority="47"/>
+    <w:lsdException w:name="Grid Table 3 Accent 4" w:uiPriority="48"/>
+    <w:lsdException w:name="Grid Table 4 Accent 4" w:uiPriority="49"/>
+    <w:lsdException w:name="Grid Table 5 Dark Accent 4" w:uiPriority="50"/>
+    <w:lsdException w:name="Grid Table 6 Colorful Accent 4" w:uiPriority="51"/>
+    <w:lsdException w:name="Grid Table 7 Colorful Accent 4" w:uiPriority="52"/>
+    <w:lsdException w:name="Grid Table 1 Light Accent 5" w:uiPriority="46"/>
+    <w:lsdException w:name="Grid Table 2 Accent 5" w:uiPriority="47"/>
+    <w:lsdException w:name="Grid Table 3 Accent 5" w:uiPriority="48"/>
+    <w:lsdException w:name="Grid Table 4 Accent 5" w:uiPriority="49"/>
+    <w:lsdException w:name="Grid Table 5 Dark Accent 5" w:uiPriority="50"/>
+    <w:lsdException w:name="Grid Table 6 Colorful Accent 5" w:uiPriority="51"/>
+    <w:lsdException w:name="Grid Table 7 Colorful Accent 5" w:uiPriority="52"/>
+    <w:lsdException w:name="Grid Table 1 Light Accent 6" w:uiPriority="46"/>
+    <w:lsdException w:name="Grid Table 2 Accent 6" w:uiPriority="47"/>
+    <w:lsdException w:name="Grid Table 3 Accent 6" w:uiPriority="48"/>
+    <w:lsdException w:name="Grid Table 4 Accent 6" w:uiPriority="49"/>
+    <w:lsdException w:name="Grid Table 5 Dark Accent 6" w:uiPriority="50"/>
+    <w:lsdException w:name="Grid Table 6 Colorful Accent 6" w:uiPriority="51"/>
+    <w:lsdException w:name="Grid Table 7 Colorful Accent 6" w:uiPriority="52"/>
+    <w:lsdException w:name="List Table 1 Light" w:uiPriority="46"/>
+    <w:lsdException w:name="List Table 2" w:uiPriority="47"/>
+    <w:lsdException w:name="List Table 3" w:uiPriority="48"/>
+    <w:lsdException w:name="List Table 4" w:uiPriority="49"/>
+    <w:lsdException w:name="List Table 5 Dark" w:uiPriority="50"/>
+    <w:lsdException w:name="List Table 6 Colorful" w:uiPriority="51"/>
+    <w:lsdException w:name="List Table 7 Colorful" w:uiPriority="52"/>
+    <w:lsdException w:name="List Table 1 Light Accent 1" w:uiPriority="46"/>
+    <w:lsdException w:name="List Table 2 Accent 1" w:uiPriority="47"/>
+    <w:lsdException w:name="List Table 3 Accent 1" w:uiPriority="48"/>
+    <w:lsdException w:name="List Table 4 Accent 1" w:uiPriority="49"/>
+    <w:lsdException w:name="List Table 5 Dark Accent 1" w:uiPriority="50"/>
+    <w:lsdException w:name="List Table 6 Colorful Accent 1" w:uiPriority="51"/>
+    <w:lsdException w:name="List Table 7 Colorful Accent 1" w:uiPriority="52"/>
+    <w:lsdException w:name="List Table 1 Light Accent 2" w:uiPriority="46"/>
+    <w:lsdException w:name="List Table 2 Accent 2" w:uiPriority="47"/>
+    <w:lsdException w:name="List Table 3 Accent 2" w:uiPriority="48"/>
+    <w:lsdException w:name="List Table 4 Accent 2" w:uiPriority="49"/>
+    <w:lsdException w:name="List Table 5 Dark Accent 2" w:uiPriority="50"/>
+    <w:lsdException w:name="List Table 6 Colorful Accent 2" w:uiPriority="51"/>
+    <w:lsdException w:name="List Table 7 Colorful Accent 2" w:uiPriority="52"/>
+    <w:lsdException w:name="List Table 1 Light Accent 3" w:uiPriority="46"/>
+    <w:lsdException w:name="List Table 2 Accent 3" w:uiPriority="47"/>
+    <w:lsdException w:name="List Table 3 Accent 3" w:uiPriority="48"/>
+    <w:lsdException w:name="List Table 4 Accent 3" w:uiPriority="49"/>
+    <w:lsdException w:name="List Table 5 Dark Accent 3" w:uiPriority="50"/>
+    <w:lsdException w:name="List Table 6 Colorful Accent 3" w:uiPriority="51"/>
+    <w:lsdException w:name="List Table 7 Colorful Accent 3" w:uiPriority="52"/>
+    <w:lsdException w:name="List Table 1 Light Accent 4" w:uiPriority="46"/>
+    <w:lsdException w:name="List Table 2 Accent 4" w:uiPriority="47"/>
+    <w:lsdException w:name="List Table 3 Accent 4" w:uiPriority="48"/>
+    <w:lsdException w:name="List Table 4 Accent 4" w:uiPriority="49"/>
+    <w:lsdException w:name="List Table 5 Dark Accent 4" w:uiPriority="50"/>
+    <w:lsdException w:name="List Table 6 Colorful Accent 4" w:uiPriority="51"/>
+    <w:lsdException w:name="List Table 7 Colorful Accent 4" w:uiPriority="52"/>
+    <w:lsdException w:name="List Table 1 Light Accent 5" w:uiPriority="46"/>
+    <w:lsdException w:name="List Table 2 Accent 5" w:uiPriority="47"/>
+    <w:lsdException w:name="List Table 3 Accent 5" w:uiPriority="48"/>
+    <w:lsdException w:name="List Table 4 Accent 5" w:uiPriority="49"/>
+    <w:lsdException w:name="List Table 5 Dark Accent 5" w:uiPriority="50"/>
+    <w:lsdException w:name="List Table 6 Colorful Accent 5" w:uiPriority="51"/>
+    <w:lsdException w:name="List Table 7 Colorful Accent 5" w:uiPriority="52"/>
+    <w:lsdException w:name="List Table 1 Light Accent 6" w:uiPriority="46"/>
+    <w:lsdException w:name="List Table 2 Accent 6" w:uiPriority="47"/>
+    <w:lsdException w:name="List Table 3 Accent 6" w:uiPriority="48"/>
+    <w:lsdException w:name="List Table 4 Accent 6" w:uiPriority="49"/>
+    <w:lsdException w:name="List Table 5 Dark Accent 6" w:uiPriority="50"/>
+    <w:lsdException w:name="List Table 6 Colorful Accent 6" w:uiPriority="51"/>
+    <w:lsdException w:name="List Table 7 Colorful Accent 6" w:uiPriority="52"/>
   </w:latentStyles>
   <w:style w:type="paragraph" w:default="1" w:styleId="Normal">
     <w:name w:val="Normal"/>
@@ -6747,1047 +7592,7 @@
   <w:style w:type="character" w:default="1" w:styleId="DefaultParagraphFont">
     <w:name w:val="Default Paragraph Font"/>
     <w:uiPriority w:val="1"/>
-    <w:unhideWhenUsed/>
-  </w:style>
-  <w:style w:type="table" w:default="1" w:styleId="TableNormal">
-    <w:name w:val="Normal Table"/>
-    <w:uiPriority w:val="99"/>
     <w:semiHidden/>
-    <w:unhideWhenUsed/>
-    <w:tblPr>
-      <w:tblInd w:w="0" w:type="dxa"/>
-      <w:tblCellMar>
-        <w:top w:w="0" w:type="dxa"/>
-        <w:left w:w="108" w:type="dxa"/>
-        <w:bottom w:w="0" w:type="dxa"/>
-        <w:right w:w="108" w:type="dxa"/>
-      </w:tblCellMar>
-    </w:tblPr>
-  </w:style>
-  <w:style w:type="numbering" w:default="1" w:styleId="NoList">
-    <w:name w:val="No List"/>
-    <w:uiPriority w:val="99"/>
-    <w:semiHidden/>
-    <w:unhideWhenUsed/>
-  </w:style>
-  <w:style w:type="character" w:customStyle="1" w:styleId="Heading1Char">
-    <w:name w:val="Heading 1 Char"/>
-    <w:link w:val="Heading1"/>
-    <w:rsid w:val="00624A79"/>
-    <w:rPr>
-      <w:rFonts w:ascii="Arial" w:eastAsia="Times New Roman" w:hAnsi="Arial"/>
-      <w:b/>
-      <w:bCs/>
-      <w:kern w:val="32"/>
-      <w:sz w:val="32"/>
-      <w:szCs w:val="24"/>
-      <w:lang w:val="en-US" w:eastAsia="en-US"/>
-    </w:rPr>
-  </w:style>
-  <w:style w:type="character" w:customStyle="1" w:styleId="Heading2Char">
-    <w:name w:val="Heading 2 Char"/>
-    <w:link w:val="Heading2"/>
-    <w:rsid w:val="00624A79"/>
-    <w:rPr>
-      <w:rFonts w:ascii="Arial" w:hAnsi="Arial" w:cs="Arial"/>
-      <w:b/>
-      <w:bCs/>
-      <w:iCs/>
-      <w:sz w:val="28"/>
-      <w:szCs w:val="28"/>
-      <w:lang w:val="en-US" w:eastAsia="en-US"/>
-    </w:rPr>
-  </w:style>
-  <w:style w:type="paragraph" w:customStyle="1" w:styleId="RIDPNormal">
-    <w:name w:val="RIDP Normal"/>
-    <w:basedOn w:val="Normal"/>
-    <w:rsid w:val="00300FA7"/>
-    <w:pPr>
-      <w:widowControl w:val="0"/>
-      <w:tabs>
-        <w:tab w:val="left" w:pos="2590"/>
-      </w:tabs>
-      <w:spacing w:after="0" w:line="360" w:lineRule="exact"/>
-    </w:pPr>
-    <w:rPr>
-      <w:rFonts w:cs="Arial"/>
-      <w:noProof/>
-      <w:szCs w:val="24"/>
-      <w:lang w:eastAsia="en-AU"/>
-    </w:rPr>
-  </w:style>
-  <w:style w:type="paragraph" w:styleId="Footer">
-    <w:name w:val="footer"/>
-    <w:basedOn w:val="Normal"/>
-    <w:link w:val="FooterChar"/>
-    <w:uiPriority w:val="99"/>
-    <w:unhideWhenUsed/>
-    <w:rsid w:val="001647A8"/>
-    <w:pPr>
-      <w:tabs>
-        <w:tab w:val="center" w:pos="4680"/>
-        <w:tab w:val="right" w:pos="9360"/>
-      </w:tabs>
-      <w:spacing w:after="0" w:line="240" w:lineRule="auto"/>
-    </w:pPr>
-    <w:rPr>
-      <w:lang w:val="en-US"/>
-    </w:rPr>
-  </w:style>
-  <w:style w:type="character" w:customStyle="1" w:styleId="FooterChar">
-    <w:name w:val="Footer Char"/>
-    <w:link w:val="Footer"/>
-    <w:uiPriority w:val="99"/>
-    <w:rsid w:val="001647A8"/>
-    <w:rPr>
-      <w:rFonts w:ascii="Arial" w:hAnsi="Arial"/>
-      <w:szCs w:val="22"/>
-      <w:lang w:val="en-US" w:eastAsia="en-US"/>
-    </w:rPr>
-  </w:style>
-  <w:style w:type="character" w:styleId="PageNumber">
-    <w:name w:val="page number"/>
-    <w:rsid w:val="001647A8"/>
-  </w:style>
-  <w:style w:type="character" w:styleId="Hyperlink">
-    <w:name w:val="Hyperlink"/>
-    <w:uiPriority w:val="99"/>
-    <w:unhideWhenUsed/>
-    <w:rsid w:val="001647A8"/>
-    <w:rPr>
-      <w:color w:val="0000FF"/>
-      <w:u w:val="single"/>
-    </w:rPr>
-  </w:style>
-  <w:style w:type="table" w:styleId="TableGrid">
-    <w:name w:val="Table Grid"/>
-    <w:basedOn w:val="TableNormal"/>
-    <w:uiPriority w:val="59"/>
-    <w:rsid w:val="00AE73E8"/>
-    <w:tblPr>
-      <w:tblBorders>
-        <w:top w:val="single" w:sz="4" w:space="0" w:color="auto"/>
-        <w:left w:val="single" w:sz="4" w:space="0" w:color="auto"/>
-        <w:bottom w:val="single" w:sz="4" w:space="0" w:color="auto"/>
-        <w:right w:val="single" w:sz="4" w:space="0" w:color="auto"/>
-        <w:insideH w:val="single" w:sz="4" w:space="0" w:color="auto"/>
-        <w:insideV w:val="single" w:sz="4" w:space="0" w:color="auto"/>
-      </w:tblBorders>
-    </w:tblPr>
-  </w:style>
-  <w:style w:type="paragraph" w:styleId="Header">
-    <w:name w:val="header"/>
-    <w:basedOn w:val="Normal"/>
-    <w:link w:val="HeaderChar"/>
-    <w:unhideWhenUsed/>
-    <w:rsid w:val="004E7E53"/>
-    <w:pPr>
-      <w:tabs>
-        <w:tab w:val="center" w:pos="4513"/>
-        <w:tab w:val="right" w:pos="9026"/>
-      </w:tabs>
-    </w:pPr>
-  </w:style>
-  <w:style w:type="character" w:customStyle="1" w:styleId="HeaderChar">
-    <w:name w:val="Header Char"/>
-    <w:link w:val="Header"/>
-    <w:uiPriority w:val="99"/>
-    <w:rsid w:val="004E7E53"/>
-    <w:rPr>
-      <w:sz w:val="22"/>
-      <w:szCs w:val="22"/>
-      <w:lang w:eastAsia="en-US"/>
-    </w:rPr>
-  </w:style>
-  <w:style w:type="character" w:styleId="FollowedHyperlink">
-    <w:name w:val="FollowedHyperlink"/>
-    <w:uiPriority w:val="99"/>
-    <w:semiHidden/>
-    <w:unhideWhenUsed/>
-    <w:rsid w:val="004E7E53"/>
-    <w:rPr>
-      <w:color w:val="800080"/>
-      <w:u w:val="single"/>
-    </w:rPr>
-  </w:style>
-  <w:style w:type="paragraph" w:customStyle="1" w:styleId="Default">
-    <w:name w:val="Default"/>
-    <w:rsid w:val="004D7C8F"/>
-    <w:pPr>
-      <w:autoSpaceDE w:val="0"/>
-      <w:autoSpaceDN w:val="0"/>
-      <w:adjustRightInd w:val="0"/>
-    </w:pPr>
-    <w:rPr>
-      <w:rFonts w:ascii="Franklin Gothic Book" w:hAnsi="Franklin Gothic Book" w:cs="Franklin Gothic Book"/>
-      <w:color w:val="000000"/>
-      <w:sz w:val="24"/>
-      <w:szCs w:val="24"/>
-    </w:rPr>
-  </w:style>
-  <w:style w:type="character" w:styleId="Emphasis">
-    <w:name w:val="Emphasis"/>
-    <w:uiPriority w:val="20"/>
-    <w:qFormat/>
-    <w:rsid w:val="00403552"/>
-    <w:rPr>
-      <w:i/>
-      <w:iCs/>
-    </w:rPr>
-  </w:style>
-  <w:style w:type="character" w:customStyle="1" w:styleId="Heading3Char">
-    <w:name w:val="Heading 3 Char"/>
-    <w:link w:val="Heading3"/>
-    <w:uiPriority w:val="9"/>
-    <w:rsid w:val="00624A79"/>
-    <w:rPr>
-      <w:rFonts w:ascii="Arial" w:eastAsia="Times New Roman" w:hAnsi="Arial" w:cs="Times New Roman"/>
-      <w:b/>
-      <w:bCs/>
-      <w:sz w:val="24"/>
-      <w:szCs w:val="26"/>
-      <w:lang w:eastAsia="en-US"/>
-    </w:rPr>
-  </w:style>
-  <w:style w:type="paragraph" w:customStyle="1" w:styleId="Bullet-main">
-    <w:name w:val="Bullet - main"/>
-    <w:basedOn w:val="Normal"/>
-    <w:uiPriority w:val="4"/>
-    <w:qFormat/>
-    <w:rsid w:val="00992DFB"/>
-    <w:pPr>
-      <w:numPr>
-        <w:numId w:val="5"/>
-      </w:numPr>
-      <w:tabs>
-        <w:tab w:val="left" w:pos="567"/>
-      </w:tabs>
-      <w:ind w:left="567" w:hanging="567"/>
-    </w:pPr>
-  </w:style>
-  <w:style w:type="paragraph" w:customStyle="1" w:styleId="Bullet-sub">
-    <w:name w:val="Bullet - sub"/>
-    <w:basedOn w:val="Bullet-main"/>
-    <w:qFormat/>
-    <w:rsid w:val="00992DFB"/>
-    <w:pPr>
-      <w:numPr>
-        <w:numId w:val="6"/>
-      </w:numPr>
-      <w:tabs>
-        <w:tab w:val="clear" w:pos="567"/>
-        <w:tab w:val="left" w:pos="1134"/>
-      </w:tabs>
-      <w:ind w:left="1134" w:hanging="567"/>
-    </w:pPr>
-  </w:style>
-  <w:style w:type="paragraph" w:styleId="BalloonText">
-    <w:name w:val="Balloon Text"/>
-    <w:basedOn w:val="Normal"/>
-    <w:link w:val="BalloonTextChar"/>
-    <w:uiPriority w:val="99"/>
-    <w:semiHidden/>
-    <w:unhideWhenUsed/>
-    <w:rsid w:val="00612D78"/>
-    <w:pPr>
-      <w:spacing w:before="0" w:after="0" w:line="240" w:lineRule="auto"/>
-    </w:pPr>
-    <w:rPr>
-      <w:rFonts w:ascii="Tahoma" w:hAnsi="Tahoma" w:cs="Tahoma"/>
-      <w:sz w:val="16"/>
-      <w:szCs w:val="16"/>
-    </w:rPr>
-  </w:style>
-  <w:style w:type="character" w:customStyle="1" w:styleId="BalloonTextChar">
-    <w:name w:val="Balloon Text Char"/>
-    <w:basedOn w:val="DefaultParagraphFont"/>
-    <w:link w:val="BalloonText"/>
-    <w:uiPriority w:val="99"/>
-    <w:semiHidden/>
-    <w:rsid w:val="00612D78"/>
-    <w:rPr>
-      <w:rFonts w:ascii="Tahoma" w:hAnsi="Tahoma" w:cs="Tahoma"/>
-      <w:sz w:val="16"/>
-      <w:szCs w:val="16"/>
-      <w:lang w:eastAsia="en-US"/>
-    </w:rPr>
-  </w:style>
-  <w:style w:type="paragraph" w:customStyle="1" w:styleId="Bannerheading">
-    <w:name w:val="Banner heading"/>
-    <w:basedOn w:val="Normal"/>
-    <w:qFormat/>
-    <w:rsid w:val="009A070C"/>
-    <w:rPr>
-      <w:b/>
-      <w:color w:val="FFFFFF"/>
-      <w:sz w:val="50"/>
-    </w:rPr>
-  </w:style>
-  <w:style w:type="paragraph" w:customStyle="1" w:styleId="Tablebullet-main">
-    <w:name w:val="Table bullet - main"/>
-    <w:basedOn w:val="Bullet-main"/>
-    <w:uiPriority w:val="4"/>
-    <w:qFormat/>
-    <w:rsid w:val="000A3598"/>
-    <w:pPr>
-      <w:spacing w:before="80" w:after="80"/>
-    </w:pPr>
-  </w:style>
-  <w:style w:type="paragraph" w:customStyle="1" w:styleId="Tablebullet-sub">
-    <w:name w:val="Table bullet - sub"/>
-    <w:basedOn w:val="Bullet-sub"/>
-    <w:qFormat/>
-    <w:rsid w:val="000A3598"/>
-    <w:pPr>
-      <w:spacing w:before="80" w:after="80"/>
-    </w:pPr>
-  </w:style>
-  <w:style w:type="paragraph" w:customStyle="1" w:styleId="Tableheading">
-    <w:name w:val="Table heading"/>
-    <w:basedOn w:val="Bullet-sub"/>
-    <w:qFormat/>
-    <w:rsid w:val="000A3598"/>
-    <w:pPr>
-      <w:numPr>
-        <w:numId w:val="0"/>
-      </w:numPr>
-      <w:spacing w:before="80" w:after="80"/>
-    </w:pPr>
-    <w:rPr>
-      <w:b/>
-    </w:rPr>
-  </w:style>
-  <w:style w:type="paragraph" w:customStyle="1" w:styleId="Tabletext">
-    <w:name w:val="Table text"/>
-    <w:basedOn w:val="Bullet-sub"/>
-    <w:qFormat/>
-    <w:rsid w:val="000A3598"/>
-    <w:pPr>
-      <w:numPr>
-        <w:numId w:val="0"/>
-      </w:numPr>
-      <w:spacing w:before="80" w:after="80"/>
-    </w:pPr>
-  </w:style>
-  <w:style w:type="paragraph" w:customStyle="1" w:styleId="Acknowledgementstext">
-    <w:name w:val="Acknowledgements text"/>
-    <w:basedOn w:val="Normal"/>
-    <w:uiPriority w:val="4"/>
-    <w:qFormat/>
-    <w:rsid w:val="00B807F6"/>
-    <w:pPr>
-      <w:spacing w:line="240" w:lineRule="auto"/>
-    </w:pPr>
-    <w:rPr>
-      <w:rFonts w:eastAsia="Times New Roman" w:cs="Arial"/>
-      <w:color w:val="000000"/>
-    </w:rPr>
-  </w:style>
-  <w:style w:type="paragraph" w:customStyle="1" w:styleId="Acknowledgementsheading">
-    <w:name w:val="Acknowledgements heading"/>
-    <w:basedOn w:val="Heading3"/>
-    <w:uiPriority w:val="4"/>
-    <w:qFormat/>
-    <w:rsid w:val="00B807F6"/>
-    <w:pPr>
-      <w:keepNext w:val="0"/>
-      <w:shd w:val="clear" w:color="auto" w:fill="FFFFFF"/>
-      <w:spacing w:before="100" w:beforeAutospacing="1" w:after="180"/>
-    </w:pPr>
-    <w:rPr>
-      <w:rFonts w:eastAsia="Calibri" w:cs="Helvetica"/>
-      <w:sz w:val="24"/>
-      <w:szCs w:val="30"/>
-    </w:rPr>
-  </w:style>
-  <w:style w:type="paragraph" w:customStyle="1" w:styleId="Sourcereferencetext">
-    <w:name w:val="Source reference text"/>
-    <w:link w:val="SourcereferencetextChar"/>
-    <w:uiPriority w:val="8"/>
-    <w:qFormat/>
-    <w:rsid w:val="00B807F6"/>
-    <w:pPr>
-      <w:jc w:val="right"/>
-    </w:pPr>
-    <w:rPr>
-      <w:rFonts w:ascii="Arial" w:hAnsi="Arial" w:cs="Helvetica"/>
-      <w:bCs/>
-      <w:sz w:val="16"/>
-      <w:szCs w:val="16"/>
-      <w:lang w:eastAsia="en-US"/>
-    </w:rPr>
-  </w:style>
-  <w:style w:type="character" w:customStyle="1" w:styleId="SourcereferencetextChar">
-    <w:name w:val="Source reference text Char"/>
-    <w:link w:val="Sourcereferencetext"/>
-    <w:uiPriority w:val="8"/>
-    <w:rsid w:val="00B807F6"/>
-    <w:rPr>
-      <w:rFonts w:ascii="Arial" w:hAnsi="Arial" w:cs="Helvetica"/>
-      <w:bCs/>
-      <w:sz w:val="16"/>
-      <w:szCs w:val="16"/>
-      <w:lang w:eastAsia="en-US"/>
-    </w:rPr>
-  </w:style>
-  <w:style w:type="paragraph" w:customStyle="1" w:styleId="Footnote">
-    <w:name w:val="Footnote"/>
-    <w:basedOn w:val="Normal"/>
-    <w:uiPriority w:val="4"/>
-    <w:qFormat/>
-    <w:rsid w:val="00B807F6"/>
-    <w:pPr>
-      <w:spacing w:before="0" w:after="0" w:line="240" w:lineRule="auto"/>
-    </w:pPr>
-  </w:style>
-  <w:style w:type="paragraph" w:customStyle="1" w:styleId="Introduction">
-    <w:name w:val="Introduction"/>
-    <w:basedOn w:val="Normal"/>
-    <w:autoRedefine/>
-    <w:locked/>
-    <w:rsid w:val="00B807F6"/>
-    <w:rPr>
-      <w:rFonts w:cs="Arial"/>
-      <w:szCs w:val="32"/>
-    </w:rPr>
-  </w:style>
-  <w:style w:type="paragraph" w:styleId="Caption">
-    <w:name w:val="caption"/>
-    <w:basedOn w:val="Normal"/>
-    <w:next w:val="Normal"/>
-    <w:uiPriority w:val="35"/>
-    <w:unhideWhenUsed/>
-    <w:qFormat/>
-    <w:rsid w:val="00B807F6"/>
-    <w:pPr>
-      <w:spacing w:line="360" w:lineRule="auto"/>
-      <w:jc w:val="center"/>
-    </w:pPr>
-    <w:rPr>
-      <w:bCs/>
-      <w:color w:val="808080"/>
-      <w:szCs w:val="18"/>
-    </w:rPr>
-  </w:style>
-  <w:style w:type="paragraph" w:customStyle="1" w:styleId="Bullet-sub2">
-    <w:name w:val="Bullet - sub2"/>
-    <w:basedOn w:val="Bullet-main"/>
-    <w:uiPriority w:val="4"/>
-    <w:qFormat/>
-    <w:rsid w:val="00B807F6"/>
-    <w:pPr>
-      <w:numPr>
-        <w:numId w:val="8"/>
-      </w:numPr>
-      <w:tabs>
-        <w:tab w:val="clear" w:pos="567"/>
-        <w:tab w:val="num" w:pos="360"/>
-        <w:tab w:val="left" w:pos="1134"/>
-      </w:tabs>
-      <w:ind w:left="1134" w:hanging="567"/>
-    </w:pPr>
-  </w:style>
-  <w:style w:type="paragraph" w:customStyle="1" w:styleId="Answerbullet-main">
-    <w:name w:val="Answer bullet - main"/>
-    <w:basedOn w:val="Bullet-main"/>
-    <w:uiPriority w:val="4"/>
-    <w:qFormat/>
-    <w:rsid w:val="00B807F6"/>
-    <w:pPr>
-      <w:tabs>
-        <w:tab w:val="num" w:pos="360"/>
-      </w:tabs>
-    </w:pPr>
-    <w:rPr>
-      <w:color w:val="0070C0"/>
-    </w:rPr>
-  </w:style>
-  <w:style w:type="paragraph" w:customStyle="1" w:styleId="Answerbullet-sub2">
-    <w:name w:val="Answer bullet - sub2"/>
-    <w:basedOn w:val="Bullet-sub2"/>
-    <w:uiPriority w:val="4"/>
-    <w:qFormat/>
-    <w:rsid w:val="00B807F6"/>
-    <w:rPr>
-      <w:color w:val="0070C0"/>
-    </w:rPr>
-  </w:style>
-  <w:style w:type="paragraph" w:customStyle="1" w:styleId="Calloutheading">
-    <w:name w:val="Callout heading"/>
-    <w:basedOn w:val="Normal"/>
-    <w:uiPriority w:val="4"/>
-    <w:qFormat/>
-    <w:rsid w:val="00B807F6"/>
-    <w:rPr>
-      <w:rFonts w:eastAsia="Times New Roman"/>
-      <w:b/>
-      <w:noProof/>
-      <w:sz w:val="24"/>
-      <w:lang w:eastAsia="en-AU"/>
-    </w:rPr>
-  </w:style>
-  <w:style w:type="paragraph" w:customStyle="1" w:styleId="Calloutbullet-main">
-    <w:name w:val="Callout bullet - main"/>
-    <w:basedOn w:val="Bullet-main"/>
-    <w:uiPriority w:val="4"/>
-    <w:qFormat/>
-    <w:rsid w:val="00B807F6"/>
-    <w:pPr>
-      <w:tabs>
-        <w:tab w:val="num" w:pos="360"/>
-      </w:tabs>
-      <w:ind w:hanging="425"/>
-    </w:pPr>
-  </w:style>
-  <w:style w:type="paragraph" w:customStyle="1" w:styleId="Callouttext">
-    <w:name w:val="Callout text"/>
-    <w:basedOn w:val="Bullet-sub2"/>
-    <w:uiPriority w:val="4"/>
-    <w:qFormat/>
-    <w:rsid w:val="00B807F6"/>
-    <w:pPr>
-      <w:numPr>
-        <w:numId w:val="0"/>
-      </w:numPr>
-      <w:ind w:left="142"/>
-    </w:pPr>
-  </w:style>
-  <w:style w:type="paragraph" w:customStyle="1" w:styleId="Calloutbullet-sub2">
-    <w:name w:val="Callout bullet - sub2"/>
-    <w:basedOn w:val="Bullet-sub2"/>
-    <w:uiPriority w:val="4"/>
-    <w:qFormat/>
-    <w:rsid w:val="00B807F6"/>
-  </w:style>
-  <w:style w:type="paragraph" w:customStyle="1" w:styleId="Answercalloutbullet-main">
-    <w:name w:val="Answer callout bullet - main"/>
-    <w:basedOn w:val="Calloutbullet-main"/>
-    <w:uiPriority w:val="4"/>
-    <w:qFormat/>
-    <w:rsid w:val="00B807F6"/>
-    <w:rPr>
-      <w:color w:val="0070C0"/>
-    </w:rPr>
-  </w:style>
-  <w:style w:type="paragraph" w:customStyle="1" w:styleId="Answercalloutbullet-sub">
-    <w:name w:val="Answer callout bullet - sub"/>
-    <w:basedOn w:val="Calloutbullet-sub2"/>
-    <w:uiPriority w:val="4"/>
-    <w:qFormat/>
-    <w:rsid w:val="00B807F6"/>
-    <w:rPr>
-      <w:color w:val="0070C0"/>
-    </w:rPr>
-  </w:style>
-  <w:style w:type="paragraph" w:customStyle="1" w:styleId="Answercallout">
-    <w:name w:val="Answer callout"/>
-    <w:basedOn w:val="Callouttext"/>
-    <w:uiPriority w:val="4"/>
-    <w:qFormat/>
-    <w:rsid w:val="00B807F6"/>
-    <w:rPr>
-      <w:color w:val="0070C0"/>
-    </w:rPr>
-  </w:style>
-  <w:style w:type="paragraph" w:customStyle="1" w:styleId="TableHeading0">
-    <w:name w:val="Table Heading"/>
-    <w:basedOn w:val="Normal"/>
-    <w:uiPriority w:val="4"/>
-    <w:qFormat/>
-    <w:rsid w:val="00B807F6"/>
-    <w:pPr>
-      <w:spacing w:before="80" w:after="80"/>
-    </w:pPr>
-    <w:rPr>
-      <w:rFonts w:eastAsia="MS Mincho"/>
-      <w:b/>
-    </w:rPr>
-  </w:style>
-  <w:style w:type="paragraph" w:customStyle="1" w:styleId="TableText0">
-    <w:name w:val="Table Text"/>
-    <w:basedOn w:val="Normal"/>
-    <w:uiPriority w:val="4"/>
-    <w:qFormat/>
-    <w:rsid w:val="00B807F6"/>
-    <w:pPr>
-      <w:spacing w:before="80" w:after="80"/>
-    </w:pPr>
-    <w:rPr>
-      <w:rFonts w:eastAsia="MS Mincho"/>
-    </w:rPr>
-  </w:style>
-  <w:style w:type="paragraph" w:customStyle="1" w:styleId="Answertext">
-    <w:name w:val="Answer text"/>
-    <w:basedOn w:val="Normal"/>
-    <w:uiPriority w:val="4"/>
-    <w:qFormat/>
-    <w:rsid w:val="00B807F6"/>
-    <w:rPr>
-      <w:color w:val="0070C0"/>
-    </w:rPr>
-  </w:style>
-  <w:style w:type="paragraph" w:customStyle="1" w:styleId="Answerindent">
-    <w:name w:val="Answer indent"/>
-    <w:basedOn w:val="Answertext"/>
-    <w:uiPriority w:val="4"/>
-    <w:qFormat/>
-    <w:rsid w:val="00B807F6"/>
-    <w:pPr>
-      <w:ind w:left="567"/>
-    </w:pPr>
-  </w:style>
-  <w:style w:type="paragraph" w:customStyle="1" w:styleId="Bullet-sub3">
-    <w:name w:val="Bullet - sub3"/>
-    <w:basedOn w:val="ListParagraph"/>
-    <w:uiPriority w:val="4"/>
-    <w:qFormat/>
-    <w:rsid w:val="00B807F6"/>
-    <w:pPr>
-      <w:numPr>
-        <w:numId w:val="9"/>
-      </w:numPr>
-      <w:tabs>
-        <w:tab w:val="num" w:pos="360"/>
-        <w:tab w:val="left" w:pos="1701"/>
-      </w:tabs>
-      <w:ind w:left="1701" w:hanging="567"/>
-      <w:contextualSpacing w:val="0"/>
-    </w:pPr>
-  </w:style>
-  <w:style w:type="paragraph" w:customStyle="1" w:styleId="Answerbullet-sub3">
-    <w:name w:val="Answer bullet - sub3"/>
-    <w:basedOn w:val="Bullet-sub3"/>
-    <w:uiPriority w:val="4"/>
-    <w:qFormat/>
-    <w:rsid w:val="00B807F6"/>
-    <w:rPr>
-      <w:color w:val="0070C0"/>
-    </w:rPr>
-  </w:style>
-  <w:style w:type="paragraph" w:customStyle="1" w:styleId="Calloutbullet-sub3">
-    <w:name w:val="Callout bullet - sub3"/>
-    <w:basedOn w:val="Answerbullet-sub3"/>
-    <w:uiPriority w:val="4"/>
-    <w:qFormat/>
-    <w:rsid w:val="00B807F6"/>
-    <w:rPr>
-      <w:color w:val="auto"/>
-    </w:rPr>
-  </w:style>
-  <w:style w:type="paragraph" w:customStyle="1" w:styleId="Answercalloutbullet-sub3">
-    <w:name w:val="Answer callout bullet - sub3"/>
-    <w:basedOn w:val="Answerbullet-sub3"/>
-    <w:uiPriority w:val="4"/>
-    <w:qFormat/>
-    <w:rsid w:val="00B807F6"/>
-  </w:style>
-  <w:style w:type="paragraph" w:customStyle="1" w:styleId="Tablebullet-sub2">
-    <w:name w:val="Table bullet - sub2"/>
-    <w:basedOn w:val="Bullet-sub2"/>
-    <w:uiPriority w:val="4"/>
-    <w:qFormat/>
-    <w:rsid w:val="00B807F6"/>
-    <w:pPr>
-      <w:spacing w:before="80" w:after="80"/>
-    </w:pPr>
-  </w:style>
-  <w:style w:type="paragraph" w:customStyle="1" w:styleId="Tablebullet-sub3">
-    <w:name w:val="Table bullet - sub3"/>
-    <w:basedOn w:val="Bullet-sub3"/>
-    <w:uiPriority w:val="4"/>
-    <w:qFormat/>
-    <w:rsid w:val="00B807F6"/>
-    <w:pPr>
-      <w:spacing w:before="80" w:after="80"/>
-    </w:pPr>
-  </w:style>
-  <w:style w:type="paragraph" w:styleId="ListParagraph">
-    <w:name w:val="List Paragraph"/>
-    <w:basedOn w:val="Normal"/>
-    <w:uiPriority w:val="34"/>
-    <w:qFormat/>
-    <w:rsid w:val="00B807F6"/>
-    <w:pPr>
-      <w:ind w:left="720"/>
-      <w:contextualSpacing/>
-    </w:pPr>
-  </w:style>
-  <w:style w:type="paragraph" w:customStyle="1" w:styleId="Answercheckbox-main">
-    <w:name w:val="Answer checkbox - main"/>
-    <w:basedOn w:val="Answerbullet-main"/>
-    <w:uiPriority w:val="4"/>
-    <w:qFormat/>
-    <w:rsid w:val="006A5FED"/>
-    <w:pPr>
-      <w:numPr>
-        <w:numId w:val="13"/>
-      </w:numPr>
-      <w:ind w:left="567" w:hanging="567"/>
-    </w:pPr>
-  </w:style>
-  <w:style w:type="paragraph" w:customStyle="1" w:styleId="Checkbox">
-    <w:name w:val="Checkbox"/>
-    <w:basedOn w:val="Answercheckbox-main"/>
-    <w:uiPriority w:val="4"/>
-    <w:qFormat/>
-    <w:rsid w:val="006A5FED"/>
-    <w:pPr>
-      <w:numPr>
-        <w:numId w:val="14"/>
-      </w:numPr>
-      <w:ind w:left="567" w:hanging="567"/>
-    </w:pPr>
-    <w:rPr>
-      <w:color w:val="auto"/>
-    </w:rPr>
-  </w:style>
-  <w:style w:type="paragraph" w:customStyle="1" w:styleId="Checkbox-main">
-    <w:name w:val="Checkbox - main"/>
-    <w:basedOn w:val="Answercheckbox-main"/>
-    <w:uiPriority w:val="4"/>
-    <w:qFormat/>
-    <w:rsid w:val="006A5FED"/>
-    <w:pPr>
-      <w:numPr>
-        <w:numId w:val="0"/>
-      </w:numPr>
-      <w:ind w:left="567" w:hanging="567"/>
-    </w:pPr>
-    <w:rPr>
-      <w:color w:val="auto"/>
-    </w:rPr>
-  </w:style>
-  <w:style w:type="paragraph" w:customStyle="1" w:styleId="Checkbox-sub2">
-    <w:name w:val="Checkbox - sub2"/>
-    <w:basedOn w:val="Checkbox-main"/>
-    <w:qFormat/>
-    <w:rsid w:val="006A5FED"/>
-    <w:pPr>
-      <w:tabs>
-        <w:tab w:val="clear" w:pos="567"/>
-        <w:tab w:val="left" w:pos="1134"/>
-      </w:tabs>
-      <w:ind w:left="1134"/>
-    </w:pPr>
-  </w:style>
-  <w:style w:type="paragraph" w:customStyle="1" w:styleId="Answercheckbox-sub2">
-    <w:name w:val="Answer checkbox - sub2"/>
-    <w:basedOn w:val="Answercheckbox-main"/>
-    <w:uiPriority w:val="4"/>
-    <w:qFormat/>
-    <w:rsid w:val="006A5FED"/>
-    <w:pPr>
-      <w:tabs>
-        <w:tab w:val="clear" w:pos="567"/>
-        <w:tab w:val="left" w:pos="1134"/>
-      </w:tabs>
-      <w:ind w:left="1134"/>
-    </w:pPr>
-  </w:style>
-  <w:style w:type="character" w:styleId="CommentReference">
-    <w:name w:val="annotation reference"/>
-    <w:basedOn w:val="DefaultParagraphFont"/>
-    <w:uiPriority w:val="99"/>
-    <w:semiHidden/>
-    <w:unhideWhenUsed/>
-    <w:rsid w:val="00E9579B"/>
-    <w:rPr>
-      <w:sz w:val="16"/>
-      <w:szCs w:val="16"/>
-    </w:rPr>
-  </w:style>
-  <w:style w:type="paragraph" w:styleId="CommentText">
-    <w:name w:val="annotation text"/>
-    <w:basedOn w:val="Normal"/>
-    <w:link w:val="CommentTextChar"/>
-    <w:uiPriority w:val="99"/>
-    <w:semiHidden/>
-    <w:unhideWhenUsed/>
-    <w:rsid w:val="00E9579B"/>
-    <w:pPr>
-      <w:spacing w:line="240" w:lineRule="auto"/>
-    </w:pPr>
-    <w:rPr>
-      <w:szCs w:val="20"/>
-    </w:rPr>
-  </w:style>
-  <w:style w:type="character" w:customStyle="1" w:styleId="CommentTextChar">
-    <w:name w:val="Comment Text Char"/>
-    <w:basedOn w:val="DefaultParagraphFont"/>
-    <w:link w:val="CommentText"/>
-    <w:uiPriority w:val="99"/>
-    <w:semiHidden/>
-    <w:rsid w:val="00E9579B"/>
-    <w:rPr>
-      <w:rFonts w:ascii="Arial" w:hAnsi="Arial"/>
-      <w:lang w:eastAsia="en-US"/>
-    </w:rPr>
-  </w:style>
-  <w:style w:type="paragraph" w:styleId="CommentSubject">
-    <w:name w:val="annotation subject"/>
-    <w:basedOn w:val="CommentText"/>
-    <w:next w:val="CommentText"/>
-    <w:link w:val="CommentSubjectChar"/>
-    <w:uiPriority w:val="99"/>
-    <w:semiHidden/>
-    <w:unhideWhenUsed/>
-    <w:rsid w:val="00E9579B"/>
-    <w:rPr>
-      <w:b/>
-      <w:bCs/>
-    </w:rPr>
-  </w:style>
-  <w:style w:type="character" w:customStyle="1" w:styleId="CommentSubjectChar">
-    <w:name w:val="Comment Subject Char"/>
-    <w:basedOn w:val="CommentTextChar"/>
-    <w:link w:val="CommentSubject"/>
-    <w:uiPriority w:val="99"/>
-    <w:semiHidden/>
-    <w:rsid w:val="00E9579B"/>
-    <w:rPr>
-      <w:rFonts w:ascii="Arial" w:hAnsi="Arial"/>
-      <w:b/>
-      <w:bCs/>
-      <w:lang w:eastAsia="en-US"/>
-    </w:rPr>
-  </w:style>
-</w:styles>
-</file>
-
-<file path=word/stylesWithEffects.xml><?xml version="1.0" encoding="utf-8"?>
-<w:styles xmlns:wpc="http://schemas.microsoft.com/office/word/2010/wordprocessingCanvas" xmlns:mc="http://schemas.openxmlformats.org/markup-compatibility/2006" xmlns:o="urn:schemas-microsoft-com:office:office" xmlns:r="http://schemas.openxmlformats.org/officeDocument/2006/relationships" xmlns:m="http://schemas.openxmlformats.org/officeDocument/2006/math" xmlns:v="urn:schemas-microsoft-com:vml" xmlns:wp14="http://schemas.microsoft.com/office/word/2010/wordprocessingDrawing" xmlns:wp="http://schemas.openxmlformats.org/drawingml/2006/wordprocessingDrawing" xmlns:w10="urn:schemas-microsoft-com:office:word" xmlns:w="http://schemas.openxmlformats.org/wordprocessingml/2006/main" xmlns:w14="http://schemas.microsoft.com/office/word/2010/wordml" xmlns:wpg="http://schemas.microsoft.com/office/word/2010/wordprocessingGroup" xmlns:wpi="http://schemas.microsoft.com/office/word/2010/wordprocessingInk" xmlns:wne="http://schemas.microsoft.com/office/word/2006/wordml" xmlns:wps="http://schemas.microsoft.com/office/word/2010/wordprocessingShape" mc:Ignorable="w14 wp14">
-  <w:docDefaults>
-    <w:rPrDefault>
-      <w:rPr>
-        <w:rFonts w:ascii="Calibri" w:eastAsia="Calibri" w:hAnsi="Calibri" w:cs="Times New Roman"/>
-        <w:lang w:val="en-AU" w:eastAsia="en-AU" w:bidi="ar-SA"/>
-      </w:rPr>
-    </w:rPrDefault>
-    <w:pPrDefault/>
-  </w:docDefaults>
-  <w:latentStyles w:defLockedState="0" w:defUIPriority="99" w:defSemiHidden="1" w:defUnhideWhenUsed="1" w:defQFormat="0" w:count="267">
-    <w:lsdException w:name="Normal" w:semiHidden="0" w:uiPriority="0" w:unhideWhenUsed="0" w:qFormat="1"/>
-    <w:lsdException w:name="heading 1" w:semiHidden="0" w:uiPriority="0" w:unhideWhenUsed="0" w:qFormat="1"/>
-    <w:lsdException w:name="heading 2" w:uiPriority="0" w:qFormat="1"/>
-    <w:lsdException w:name="heading 3" w:uiPriority="9" w:qFormat="1"/>
-    <w:lsdException w:name="heading 4" w:uiPriority="9" w:qFormat="1"/>
-    <w:lsdException w:name="heading 5" w:uiPriority="9" w:qFormat="1"/>
-    <w:lsdException w:name="heading 6" w:uiPriority="9" w:qFormat="1"/>
-    <w:lsdException w:name="heading 7" w:uiPriority="9" w:qFormat="1"/>
-    <w:lsdException w:name="heading 8" w:uiPriority="9" w:qFormat="1"/>
-    <w:lsdException w:name="heading 9" w:uiPriority="9" w:qFormat="1"/>
-    <w:lsdException w:name="toc 1" w:uiPriority="39"/>
-    <w:lsdException w:name="toc 2" w:uiPriority="39"/>
-    <w:lsdException w:name="toc 3" w:uiPriority="39"/>
-    <w:lsdException w:name="toc 4" w:uiPriority="39"/>
-    <w:lsdException w:name="toc 5" w:uiPriority="39"/>
-    <w:lsdException w:name="toc 6" w:uiPriority="39"/>
-    <w:lsdException w:name="toc 7" w:uiPriority="39"/>
-    <w:lsdException w:name="toc 8" w:uiPriority="39"/>
-    <w:lsdException w:name="toc 9" w:uiPriority="39"/>
-    <w:lsdException w:name="header" w:uiPriority="0"/>
-    <w:lsdException w:name="caption" w:uiPriority="35" w:qFormat="1"/>
-    <w:lsdException w:name="page number" w:uiPriority="0"/>
-    <w:lsdException w:name="Title" w:semiHidden="0" w:uiPriority="10" w:unhideWhenUsed="0" w:qFormat="1"/>
-    <w:lsdException w:name="Default Paragraph Font" w:uiPriority="1"/>
-    <w:lsdException w:name="Subtitle" w:semiHidden="0" w:uiPriority="11" w:unhideWhenUsed="0" w:qFormat="1"/>
-    <w:lsdException w:name="Strong" w:semiHidden="0" w:uiPriority="22" w:unhideWhenUsed="0" w:qFormat="1"/>
-    <w:lsdException w:name="Emphasis" w:semiHidden="0" w:uiPriority="20" w:unhideWhenUsed="0" w:qFormat="1"/>
-    <w:lsdException w:name="Table Grid" w:semiHidden="0" w:uiPriority="59" w:unhideWhenUsed="0"/>
-    <w:lsdException w:name="Placeholder Text" w:unhideWhenUsed="0"/>
-    <w:lsdException w:name="No Spacing" w:semiHidden="0" w:uiPriority="1" w:unhideWhenUsed="0" w:qFormat="1"/>
-    <w:lsdException w:name="Light Shading" w:semiHidden="0" w:uiPriority="60" w:unhideWhenUsed="0"/>
-    <w:lsdException w:name="Light List" w:semiHidden="0" w:uiPriority="61" w:unhideWhenUsed="0"/>
-    <w:lsdException w:name="Light Grid" w:semiHidden="0" w:uiPriority="62" w:unhideWhenUsed="0"/>
-    <w:lsdException w:name="Medium Shading 1" w:semiHidden="0" w:uiPriority="63" w:unhideWhenUsed="0"/>
-    <w:lsdException w:name="Medium Shading 2" w:semiHidden="0" w:uiPriority="64" w:unhideWhenUsed="0"/>
-    <w:lsdException w:name="Medium List 1" w:semiHidden="0" w:uiPriority="65" w:unhideWhenUsed="0"/>
-    <w:lsdException w:name="Medium List 2" w:semiHidden="0" w:uiPriority="66" w:unhideWhenUsed="0"/>
-    <w:lsdException w:name="Medium Grid 1" w:semiHidden="0" w:uiPriority="67" w:unhideWhenUsed="0"/>
-    <w:lsdException w:name="Medium Grid 2" w:semiHidden="0" w:uiPriority="68" w:unhideWhenUsed="0"/>
-    <w:lsdException w:name="Medium Grid 3" w:semiHidden="0" w:uiPriority="69" w:unhideWhenUsed="0"/>
-    <w:lsdException w:name="Dark List" w:semiHidden="0" w:uiPriority="70" w:unhideWhenUsed="0"/>
-    <w:lsdException w:name="Colorful Shading" w:semiHidden="0" w:uiPriority="71" w:unhideWhenUsed="0"/>
-    <w:lsdException w:name="Colorful List" w:semiHidden="0" w:uiPriority="72" w:unhideWhenUsed="0"/>
-    <w:lsdException w:name="Colorful Grid" w:semiHidden="0" w:uiPriority="73" w:unhideWhenUsed="0"/>
-    <w:lsdException w:name="Light Shading Accent 1" w:semiHidden="0" w:uiPriority="60" w:unhideWhenUsed="0"/>
-    <w:lsdException w:name="Light List Accent 1" w:semiHidden="0" w:uiPriority="61" w:unhideWhenUsed="0"/>
-    <w:lsdException w:name="Light Grid Accent 1" w:semiHidden="0" w:uiPriority="62" w:unhideWhenUsed="0"/>
-    <w:lsdException w:name="Medium Shading 1 Accent 1" w:semiHidden="0" w:uiPriority="63" w:unhideWhenUsed="0"/>
-    <w:lsdException w:name="Medium Shading 2 Accent 1" w:semiHidden="0" w:uiPriority="64" w:unhideWhenUsed="0"/>
-    <w:lsdException w:name="Medium List 1 Accent 1" w:semiHidden="0" w:uiPriority="65" w:unhideWhenUsed="0"/>
-    <w:lsdException w:name="Revision" w:unhideWhenUsed="0"/>
-    <w:lsdException w:name="List Paragraph" w:semiHidden="0" w:uiPriority="34" w:unhideWhenUsed="0" w:qFormat="1"/>
-    <w:lsdException w:name="Quote" w:semiHidden="0" w:uiPriority="29" w:unhideWhenUsed="0" w:qFormat="1"/>
-    <w:lsdException w:name="Intense Quote" w:semiHidden="0" w:uiPriority="30" w:unhideWhenUsed="0" w:qFormat="1"/>
-    <w:lsdException w:name="Medium List 2 Accent 1" w:semiHidden="0" w:uiPriority="66" w:unhideWhenUsed="0"/>
-    <w:lsdException w:name="Medium Grid 1 Accent 1" w:semiHidden="0" w:uiPriority="67" w:unhideWhenUsed="0"/>
-    <w:lsdException w:name="Medium Grid 2 Accent 1" w:semiHidden="0" w:uiPriority="68" w:unhideWhenUsed="0"/>
-    <w:lsdException w:name="Medium Grid 3 Accent 1" w:semiHidden="0" w:uiPriority="69" w:unhideWhenUsed="0"/>
-    <w:lsdException w:name="Dark List Accent 1" w:semiHidden="0" w:uiPriority="70" w:unhideWhenUsed="0"/>
-    <w:lsdException w:name="Colorful Shading Accent 1" w:semiHidden="0" w:uiPriority="71" w:unhideWhenUsed="0"/>
-    <w:lsdException w:name="Colorful List Accent 1" w:semiHidden="0" w:uiPriority="72" w:unhideWhenUsed="0"/>
-    <w:lsdException w:name="Colorful Grid Accent 1" w:semiHidden="0" w:uiPriority="73" w:unhideWhenUsed="0"/>
-    <w:lsdException w:name="Light Shading Accent 2" w:semiHidden="0" w:uiPriority="60" w:unhideWhenUsed="0"/>
-    <w:lsdException w:name="Light List Accent 2" w:semiHidden="0" w:uiPriority="61" w:unhideWhenUsed="0"/>
-    <w:lsdException w:name="Light Grid Accent 2" w:semiHidden="0" w:uiPriority="62" w:unhideWhenUsed="0"/>
-    <w:lsdException w:name="Medium Shading 1 Accent 2" w:semiHidden="0" w:uiPriority="63" w:unhideWhenUsed="0"/>
-    <w:lsdException w:name="Medium Shading 2 Accent 2" w:semiHidden="0" w:uiPriority="64" w:unhideWhenUsed="0"/>
-    <w:lsdException w:name="Medium List 1 Accent 2" w:semiHidden="0" w:uiPriority="65" w:unhideWhenUsed="0"/>
-    <w:lsdException w:name="Medium List 2 Accent 2" w:semiHidden="0" w:uiPriority="66" w:unhideWhenUsed="0"/>
-    <w:lsdException w:name="Medium Grid 1 Accent 2" w:semiHidden="0" w:uiPriority="67" w:unhideWhenUsed="0"/>
-    <w:lsdException w:name="Medium Grid 2 Accent 2" w:semiHidden="0" w:uiPriority="68" w:unhideWhenUsed="0"/>
-    <w:lsdException w:name="Medium Grid 3 Accent 2" w:semiHidden="0" w:uiPriority="69" w:unhideWhenUsed="0"/>
-    <w:lsdException w:name="Dark List Accent 2" w:semiHidden="0" w:uiPriority="70" w:unhideWhenUsed="0"/>
-    <w:lsdException w:name="Colorful Shading Accent 2" w:semiHidden="0" w:uiPriority="71" w:unhideWhenUsed="0"/>
-    <w:lsdException w:name="Colorful List Accent 2" w:semiHidden="0" w:uiPriority="72" w:unhideWhenUsed="0"/>
-    <w:lsdException w:name="Colorful Grid Accent 2" w:semiHidden="0" w:uiPriority="73" w:unhideWhenUsed="0"/>
-    <w:lsdException w:name="Light Shading Accent 3" w:semiHidden="0" w:uiPriority="60" w:unhideWhenUsed="0"/>
-    <w:lsdException w:name="Light List Accent 3" w:semiHidden="0" w:uiPriority="61" w:unhideWhenUsed="0"/>
-    <w:lsdException w:name="Light Grid Accent 3" w:semiHidden="0" w:uiPriority="62" w:unhideWhenUsed="0"/>
-    <w:lsdException w:name="Medium Shading 1 Accent 3" w:semiHidden="0" w:uiPriority="63" w:unhideWhenUsed="0"/>
-    <w:lsdException w:name="Medium Shading 2 Accent 3" w:semiHidden="0" w:uiPriority="64" w:unhideWhenUsed="0"/>
-    <w:lsdException w:name="Medium List 1 Accent 3" w:semiHidden="0" w:uiPriority="65" w:unhideWhenUsed="0"/>
-    <w:lsdException w:name="Medium List 2 Accent 3" w:semiHidden="0" w:uiPriority="66" w:unhideWhenUsed="0"/>
-    <w:lsdException w:name="Medium Grid 1 Accent 3" w:semiHidden="0" w:uiPriority="67" w:unhideWhenUsed="0"/>
-    <w:lsdException w:name="Medium Grid 2 Accent 3" w:semiHidden="0" w:uiPriority="68" w:unhideWhenUsed="0"/>
-    <w:lsdException w:name="Medium Grid 3 Accent 3" w:semiHidden="0" w:uiPriority="69" w:unhideWhenUsed="0"/>
-    <w:lsdException w:name="Dark List Accent 3" w:semiHidden="0" w:uiPriority="70" w:unhideWhenUsed="0"/>
-    <w:lsdException w:name="Colorful Shading Accent 3" w:semiHidden="0" w:uiPriority="71" w:unhideWhenUsed="0"/>
-    <w:lsdException w:name="Colorful List Accent 3" w:semiHidden="0" w:uiPriority="72" w:unhideWhenUsed="0"/>
-    <w:lsdException w:name="Colorful Grid Accent 3" w:semiHidden="0" w:uiPriority="73" w:unhideWhenUsed="0"/>
-    <w:lsdException w:name="Light Shading Accent 4" w:semiHidden="0" w:uiPriority="60" w:unhideWhenUsed="0"/>
-    <w:lsdException w:name="Light List Accent 4" w:semiHidden="0" w:uiPriority="61" w:unhideWhenUsed="0"/>
-    <w:lsdException w:name="Light Grid Accent 4" w:semiHidden="0" w:uiPriority="62" w:unhideWhenUsed="0"/>
-    <w:lsdException w:name="Medium Shading 1 Accent 4" w:semiHidden="0" w:uiPriority="63" w:unhideWhenUsed="0"/>
-    <w:lsdException w:name="Medium Shading 2 Accent 4" w:semiHidden="0" w:uiPriority="64" w:unhideWhenUsed="0"/>
-    <w:lsdException w:name="Medium List 1 Accent 4" w:semiHidden="0" w:uiPriority="65" w:unhideWhenUsed="0"/>
-    <w:lsdException w:name="Medium List 2 Accent 4" w:semiHidden="0" w:uiPriority="66" w:unhideWhenUsed="0"/>
-    <w:lsdException w:name="Medium Grid 1 Accent 4" w:semiHidden="0" w:uiPriority="67" w:unhideWhenUsed="0"/>
-    <w:lsdException w:name="Medium Grid 2 Accent 4" w:semiHidden="0" w:uiPriority="68" w:unhideWhenUsed="0"/>
-    <w:lsdException w:name="Medium Grid 3 Accent 4" w:semiHidden="0" w:uiPriority="69" w:unhideWhenUsed="0"/>
-    <w:lsdException w:name="Dark List Accent 4" w:semiHidden="0" w:uiPriority="70" w:unhideWhenUsed="0"/>
-    <w:lsdException w:name="Colorful Shading Accent 4" w:semiHidden="0" w:uiPriority="71" w:unhideWhenUsed="0"/>
-    <w:lsdException w:name="Colorful List Accent 4" w:semiHidden="0" w:uiPriority="72" w:unhideWhenUsed="0"/>
-    <w:lsdException w:name="Colorful Grid Accent 4" w:semiHidden="0" w:uiPriority="73" w:unhideWhenUsed="0"/>
-    <w:lsdException w:name="Light Shading Accent 5" w:semiHidden="0" w:uiPriority="60" w:unhideWhenUsed="0"/>
-    <w:lsdException w:name="Light List Accent 5" w:semiHidden="0" w:uiPriority="61" w:unhideWhenUsed="0"/>
-    <w:lsdException w:name="Light Grid Accent 5" w:semiHidden="0" w:uiPriority="62" w:unhideWhenUsed="0"/>
-    <w:lsdException w:name="Medium Shading 1 Accent 5" w:semiHidden="0" w:uiPriority="63" w:unhideWhenUsed="0"/>
-    <w:lsdException w:name="Medium Shading 2 Accent 5" w:semiHidden="0" w:uiPriority="64" w:unhideWhenUsed="0"/>
-    <w:lsdException w:name="Medium List 1 Accent 5" w:semiHidden="0" w:uiPriority="65" w:unhideWhenUsed="0"/>
-    <w:lsdException w:name="Medium List 2 Accent 5" w:semiHidden="0" w:uiPriority="66" w:unhideWhenUsed="0"/>
-    <w:lsdException w:name="Medium Grid 1 Accent 5" w:semiHidden="0" w:uiPriority="67" w:unhideWhenUsed="0"/>
-    <w:lsdException w:name="Medium Grid 2 Accent 5" w:semiHidden="0" w:uiPriority="68" w:unhideWhenUsed="0"/>
-    <w:lsdException w:name="Medium Grid 3 Accent 5" w:semiHidden="0" w:uiPriority="69" w:unhideWhenUsed="0"/>
-    <w:lsdException w:name="Dark List Accent 5" w:semiHidden="0" w:uiPriority="70" w:unhideWhenUsed="0"/>
-    <w:lsdException w:name="Colorful Shading Accent 5" w:semiHidden="0" w:uiPriority="71" w:unhideWhenUsed="0"/>
-    <w:lsdException w:name="Colorful List Accent 5" w:semiHidden="0" w:uiPriority="72" w:unhideWhenUsed="0"/>
-    <w:lsdException w:name="Colorful Grid Accent 5" w:semiHidden="0" w:uiPriority="73" w:unhideWhenUsed="0"/>
-    <w:lsdException w:name="Light Shading Accent 6" w:semiHidden="0" w:uiPriority="60" w:unhideWhenUsed="0"/>
-    <w:lsdException w:name="Light List Accent 6" w:semiHidden="0" w:uiPriority="61" w:unhideWhenUsed="0"/>
-    <w:lsdException w:name="Light Grid Accent 6" w:semiHidden="0" w:uiPriority="62" w:unhideWhenUsed="0"/>
-    <w:lsdException w:name="Medium Shading 1 Accent 6" w:semiHidden="0" w:uiPriority="63" w:unhideWhenUsed="0"/>
-    <w:lsdException w:name="Medium Shading 2 Accent 6" w:semiHidden="0" w:uiPriority="64" w:unhideWhenUsed="0"/>
-    <w:lsdException w:name="Medium List 1 Accent 6" w:semiHidden="0" w:uiPriority="65" w:unhideWhenUsed="0"/>
-    <w:lsdException w:name="Medium List 2 Accent 6" w:semiHidden="0" w:uiPriority="66" w:unhideWhenUsed="0"/>
-    <w:lsdException w:name="Medium Grid 1 Accent 6" w:semiHidden="0" w:uiPriority="67" w:unhideWhenUsed="0"/>
-    <w:lsdException w:name="Medium Grid 2 Accent 6" w:semiHidden="0" w:uiPriority="68" w:unhideWhenUsed="0"/>
-    <w:lsdException w:name="Medium Grid 3 Accent 6" w:semiHidden="0" w:uiPriority="69" w:unhideWhenUsed="0"/>
-    <w:lsdException w:name="Dark List Accent 6" w:semiHidden="0" w:uiPriority="70" w:unhideWhenUsed="0"/>
-    <w:lsdException w:name="Colorful Shading Accent 6" w:semiHidden="0" w:uiPriority="71" w:unhideWhenUsed="0"/>
-    <w:lsdException w:name="Colorful List Accent 6" w:semiHidden="0" w:uiPriority="72" w:unhideWhenUsed="0"/>
-    <w:lsdException w:name="Colorful Grid Accent 6" w:semiHidden="0" w:uiPriority="73" w:unhideWhenUsed="0"/>
-    <w:lsdException w:name="Subtle Emphasis" w:semiHidden="0" w:uiPriority="19" w:unhideWhenUsed="0" w:qFormat="1"/>
-    <w:lsdException w:name="Intense Emphasis" w:semiHidden="0" w:uiPriority="21" w:unhideWhenUsed="0" w:qFormat="1"/>
-    <w:lsdException w:name="Subtle Reference" w:semiHidden="0" w:uiPriority="31" w:unhideWhenUsed="0" w:qFormat="1"/>
-    <w:lsdException w:name="Intense Reference" w:semiHidden="0" w:uiPriority="32" w:unhideWhenUsed="0" w:qFormat="1"/>
-    <w:lsdException w:name="Book Title" w:semiHidden="0" w:uiPriority="33" w:unhideWhenUsed="0" w:qFormat="1"/>
-    <w:lsdException w:name="Bibliography" w:uiPriority="37"/>
-    <w:lsdException w:name="TOC Heading" w:uiPriority="39" w:qFormat="1"/>
-  </w:latentStyles>
-  <w:style w:type="paragraph" w:default="1" w:styleId="Normal">
-    <w:name w:val="Normal"/>
-    <w:qFormat/>
-    <w:rsid w:val="00E716CD"/>
-    <w:pPr>
-      <w:spacing w:before="120" w:after="120" w:line="300" w:lineRule="auto"/>
-    </w:pPr>
-    <w:rPr>
-      <w:rFonts w:ascii="Arial" w:hAnsi="Arial"/>
-      <w:szCs w:val="22"/>
-      <w:lang w:eastAsia="en-US"/>
-    </w:rPr>
-  </w:style>
-  <w:style w:type="paragraph" w:styleId="Heading1">
-    <w:name w:val="heading 1"/>
-    <w:basedOn w:val="Normal"/>
-    <w:next w:val="Normal"/>
-    <w:link w:val="Heading1Char"/>
-    <w:autoRedefine/>
-    <w:qFormat/>
-    <w:rsid w:val="00624A79"/>
-    <w:pPr>
-      <w:keepNext/>
-      <w:spacing w:after="60" w:line="240" w:lineRule="auto"/>
-      <w:outlineLvl w:val="0"/>
-    </w:pPr>
-    <w:rPr>
-      <w:rFonts w:eastAsia="Times New Roman"/>
-      <w:b/>
-      <w:bCs/>
-      <w:kern w:val="32"/>
-      <w:sz w:val="32"/>
-      <w:szCs w:val="24"/>
-      <w:lang w:val="en-US"/>
-    </w:rPr>
-  </w:style>
-  <w:style w:type="paragraph" w:styleId="Heading2">
-    <w:name w:val="heading 2"/>
-    <w:basedOn w:val="Normal"/>
-    <w:next w:val="Normal"/>
-    <w:link w:val="Heading2Char"/>
-    <w:qFormat/>
-    <w:rsid w:val="00624A79"/>
-    <w:pPr>
-      <w:keepNext/>
-      <w:spacing w:before="240" w:after="60" w:line="240" w:lineRule="auto"/>
-      <w:outlineLvl w:val="1"/>
-    </w:pPr>
-    <w:rPr>
-      <w:rFonts w:cs="Arial"/>
-      <w:b/>
-      <w:bCs/>
-      <w:iCs/>
-      <w:sz w:val="28"/>
-      <w:szCs w:val="28"/>
-      <w:lang w:val="en-US"/>
-    </w:rPr>
-  </w:style>
-  <w:style w:type="paragraph" w:styleId="Heading3">
-    <w:name w:val="heading 3"/>
-    <w:basedOn w:val="Normal"/>
-    <w:next w:val="Normal"/>
-    <w:link w:val="Heading3Char"/>
-    <w:uiPriority w:val="9"/>
-    <w:unhideWhenUsed/>
-    <w:qFormat/>
-    <w:rsid w:val="00624A79"/>
-    <w:pPr>
-      <w:keepNext/>
-      <w:spacing w:before="240" w:after="60"/>
-      <w:outlineLvl w:val="2"/>
-    </w:pPr>
-    <w:rPr>
-      <w:rFonts w:eastAsia="Times New Roman"/>
-      <w:b/>
-      <w:bCs/>
-      <w:szCs w:val="26"/>
-    </w:rPr>
-  </w:style>
-  <w:style w:type="character" w:default="1" w:styleId="DefaultParagraphFont">
-    <w:name w:val="Default Paragraph Font"/>
-    <w:uiPriority w:val="1"/>
     <w:unhideWhenUsed/>
   </w:style>
   <w:style w:type="table" w:default="1" w:styleId="TableNormal">
@@ -8881,24 +8686,6 @@
 </file>
 
 <file path=customXml/item1.xml><?xml version="1.0" encoding="utf-8"?>
-<p:properties xmlns:p="http://schemas.microsoft.com/office/2006/metadata/properties" xmlns:xsi="http://www.w3.org/2001/XMLSchema-instance" xmlns:pc="http://schemas.microsoft.com/office/infopath/2007/PartnerControls">
-  <documentManagement>
-    <PublishingExpirationDate xmlns="http://schemas.microsoft.com/sharepoint/v3" xsi:nil="true"/>
-    <PublishingStartDate xmlns="http://schemas.microsoft.com/sharepoint/v3" xsi:nil="true"/>
-  </documentManagement>
-</p:properties>
-</file>
-
-<file path=customXml/item2.xml><?xml version="1.0" encoding="utf-8"?>
-<?mso-contentType ?>
-<FormTemplates xmlns="http://schemas.microsoft.com/sharepoint/v3/contenttype/forms">
-  <Display>DocumentLibraryForm</Display>
-  <Edit>DocumentLibraryForm</Edit>
-  <New>DocumentLibraryForm</New>
-</FormTemplates>
-</file>
-
-<file path=customXml/item3.xml><?xml version="1.0" encoding="utf-8"?>
 <ct:contentTypeSchema xmlns:ct="http://schemas.microsoft.com/office/2006/metadata/contentType" xmlns:ma="http://schemas.microsoft.com/office/2006/metadata/properties/metaAttributes" ct:_="" ma:_="" ma:contentTypeName="Document" ma:contentTypeID="0x010100A33DF2CB7CBF21488CE24248D7EFC793" ma:contentTypeVersion="2" ma:contentTypeDescription="Create a new document." ma:contentTypeScope="" ma:versionID="057395ed9529d017bd022b22e68f8596">
   <xsd:schema xmlns:xsd="http://www.w3.org/2001/XMLSchema" xmlns:xs="http://www.w3.org/2001/XMLSchema" xmlns:p="http://schemas.microsoft.com/office/2006/metadata/properties" xmlns:ns1="http://schemas.microsoft.com/sharepoint/v3" targetNamespace="http://schemas.microsoft.com/office/2006/metadata/properties" ma:root="true" ma:fieldsID="69998be921081f9b34d9aae6dbf37bad" ns1:_="">
     <xsd:import namespace="http://schemas.microsoft.com/sharepoint/v3"/>
@@ -9030,31 +8817,25 @@
 </ct:contentTypeSchema>
 </file>
 
-<file path=customXml/itemProps1.xml><?xml version="1.0" encoding="utf-8"?>
-<ds:datastoreItem xmlns:ds="http://schemas.openxmlformats.org/officeDocument/2006/customXml" ds:itemID="{AC5A791C-8CF9-437B-822B-BB421ABD8106}">
-  <ds:schemaRefs>
-    <ds:schemaRef ds:uri="http://schemas.microsoft.com/office/2006/documentManagement/types"/>
-    <ds:schemaRef ds:uri="http://purl.org/dc/dcmitype/"/>
-    <ds:schemaRef ds:uri="http://schemas.microsoft.com/sharepoint/v3"/>
-    <ds:schemaRef ds:uri="http://schemas.microsoft.com/office/2006/metadata/properties"/>
-    <ds:schemaRef ds:uri="http://purl.org/dc/terms/"/>
-    <ds:schemaRef ds:uri="http://purl.org/dc/elements/1.1/"/>
-    <ds:schemaRef ds:uri="http://www.w3.org/XML/1998/namespace"/>
-    <ds:schemaRef ds:uri="http://schemas.microsoft.com/office/infopath/2007/PartnerControls"/>
-    <ds:schemaRef ds:uri="http://schemas.openxmlformats.org/package/2006/metadata/core-properties"/>
-  </ds:schemaRefs>
-</ds:datastoreItem>
+<file path=customXml/item2.xml><?xml version="1.0" encoding="utf-8"?>
+<p:properties xmlns:p="http://schemas.microsoft.com/office/2006/metadata/properties" xmlns:xsi="http://www.w3.org/2001/XMLSchema-instance" xmlns:pc="http://schemas.microsoft.com/office/infopath/2007/PartnerControls">
+  <documentManagement>
+    <PublishingExpirationDate xmlns="http://schemas.microsoft.com/sharepoint/v3" xsi:nil="true"/>
+    <PublishingStartDate xmlns="http://schemas.microsoft.com/sharepoint/v3" xsi:nil="true"/>
+  </documentManagement>
+</p:properties>
 </file>
 
-<file path=customXml/itemProps2.xml><?xml version="1.0" encoding="utf-8"?>
-<ds:datastoreItem xmlns:ds="http://schemas.openxmlformats.org/officeDocument/2006/customXml" ds:itemID="{3798DF46-F622-4C89-936C-12E7F9DDC8A0}">
-  <ds:schemaRefs>
-    <ds:schemaRef ds:uri="http://schemas.microsoft.com/sharepoint/v3/contenttype/forms"/>
-  </ds:schemaRefs>
-</ds:datastoreItem>
+<file path=customXml/item3.xml><?xml version="1.0" encoding="utf-8"?>
+<?mso-contentType ?>
+<FormTemplates xmlns="http://schemas.microsoft.com/sharepoint/v3/contenttype/forms">
+  <Display>DocumentLibraryForm</Display>
+  <Edit>DocumentLibraryForm</Edit>
+  <New>DocumentLibraryForm</New>
+</FormTemplates>
 </file>
 
-<file path=customXml/itemProps3.xml><?xml version="1.0" encoding="utf-8"?>
+<file path=customXml/itemProps1.xml><?xml version="1.0" encoding="utf-8"?>
 <ds:datastoreItem xmlns:ds="http://schemas.openxmlformats.org/officeDocument/2006/customXml" ds:itemID="{3E42320C-1B0A-44FE-8E7C-B32A5F4AEAC4}">
   <ds:schemaRefs>
     <ds:schemaRef ds:uri="http://schemas.microsoft.com/office/2006/metadata/contentType"/>
@@ -9070,4 +8851,22 @@
     <ds:schemaRef ds:uri="http://schemas.microsoft.com/internal/obd"/>
   </ds:schemaRefs>
 </ds:datastoreItem>
+</file>
+
+<file path=customXml/itemProps2.xml><?xml version="1.0" encoding="utf-8"?>
+<ds:datastoreItem xmlns:ds="http://schemas.openxmlformats.org/officeDocument/2006/customXml" ds:itemID="{AC5A791C-8CF9-437B-822B-BB421ABD8106}">
+  <ds:schemaRefs>
+    <ds:schemaRef ds:uri="http://schemas.microsoft.com/office/2006/metadata/properties"/>
+    <ds:schemaRef ds:uri="http://schemas.microsoft.com/office/infopath/2007/PartnerControls"/>
+    <ds:schemaRef ds:uri="http://schemas.microsoft.com/sharepoint/v3"/>
+  </ds:schemaRefs>
+</ds:datastoreItem>
+</file>
+
+<file path=customXml/itemProps3.xml><?xml version="1.0" encoding="utf-8"?>
+<ds:datastoreItem xmlns:ds="http://schemas.openxmlformats.org/officeDocument/2006/customXml" ds:itemID="{3798DF46-F622-4C89-936C-12E7F9DDC8A0}">
+  <ds:schemaRefs>
+    <ds:schemaRef ds:uri="http://schemas.microsoft.com/sharepoint/v3/contenttype/forms"/>
+  </ds:schemaRefs>
+</ds:datastoreItem>
 </file>
</xml_diff>

<commit_message>
Ordered the bottom table of the view distribution schedule by ward instead of prescription id. Also changed some of the validate_source_code document.
</commit_message>
<xml_diff>
--- a/Documentation/Validate_Source_Code.docx
+++ b/Documentation/Validate_Source_Code.docx
@@ -88,11 +88,9 @@
             <w:pPr>
               <w:spacing w:before="80" w:after="80" w:line="240" w:lineRule="auto"/>
             </w:pPr>
-            <w:proofErr w:type="spellStart"/>
             <w:r>
               <w:t>PharaCare_System</w:t>
             </w:r>
-            <w:proofErr w:type="spellEnd"/>
           </w:p>
         </w:tc>
       </w:tr>
@@ -702,21 +700,12 @@
               </w:rPr>
               <w:t>(</w:t>
             </w:r>
-            <w:proofErr w:type="spellStart"/>
-            <w:r>
-              <w:rPr>
-                <w:sz w:val="16"/>
-                <w:szCs w:val="16"/>
-              </w:rPr>
-              <w:t>login.aspx.cs</w:t>
-            </w:r>
-            <w:proofErr w:type="spellEnd"/>
-            <w:r>
-              <w:rPr>
-                <w:sz w:val="16"/>
-                <w:szCs w:val="16"/>
-              </w:rPr>
-              <w:t>)</w:t>
+            <w:r>
+              <w:rPr>
+                <w:sz w:val="16"/>
+                <w:szCs w:val="16"/>
+              </w:rPr>
+              <w:t>login.aspx.cs)</w:t>
             </w:r>
           </w:p>
         </w:tc>
@@ -819,7 +808,42 @@
                 <w:sz w:val="16"/>
                 <w:szCs w:val="16"/>
               </w:rPr>
-              <w:t>Constructors have not been used within the project.</w:t>
+              <w:t>Constructors have</w:t>
+            </w:r>
+            <w:r>
+              <w:rPr>
+                <w:sz w:val="16"/>
+                <w:szCs w:val="16"/>
+              </w:rPr>
+              <w:t xml:space="preserve"> been used within the project, specifically in the </w:t>
+            </w:r>
+            <w:r>
+              <w:rPr>
+                <w:sz w:val="16"/>
+                <w:szCs w:val="16"/>
+              </w:rPr>
+              <w:t>doctors</w:t>
+            </w:r>
+            <w:r>
+              <w:rPr>
+                <w:sz w:val="16"/>
+                <w:szCs w:val="16"/>
+              </w:rPr>
+              <w:t>, prescriptions and patients</w:t>
+            </w:r>
+            <w:r>
+              <w:rPr>
+                <w:sz w:val="16"/>
+                <w:szCs w:val="16"/>
+              </w:rPr>
+              <w:t xml:space="preserve"> </w:t>
+            </w:r>
+            <w:r>
+              <w:rPr>
+                <w:sz w:val="16"/>
+                <w:szCs w:val="16"/>
+              </w:rPr>
+              <w:t>classes.</w:t>
             </w:r>
           </w:p>
         </w:tc>
@@ -959,23 +983,7 @@
                 <w:sz w:val="16"/>
                 <w:szCs w:val="16"/>
               </w:rPr>
-              <w:t>(</w:t>
-            </w:r>
-            <w:proofErr w:type="spellStart"/>
-            <w:r>
-              <w:rPr>
-                <w:sz w:val="16"/>
-                <w:szCs w:val="16"/>
-              </w:rPr>
-              <w:t>login.aspx.cs</w:t>
-            </w:r>
-            <w:proofErr w:type="spellEnd"/>
-            <w:r>
-              <w:rPr>
-                <w:sz w:val="16"/>
-                <w:szCs w:val="16"/>
-              </w:rPr>
-              <w:t>)</w:t>
+              <w:t>(login.aspx.cs)</w:t>
             </w:r>
           </w:p>
         </w:tc>
@@ -1140,23 +1148,7 @@
                 <w:sz w:val="16"/>
                 <w:szCs w:val="16"/>
               </w:rPr>
-              <w:t>For example the ‘</w:t>
-            </w:r>
-            <w:proofErr w:type="spellStart"/>
-            <w:r>
-              <w:rPr>
-                <w:sz w:val="16"/>
-                <w:szCs w:val="16"/>
-              </w:rPr>
-              <w:t>populateGridView</w:t>
-            </w:r>
-            <w:proofErr w:type="spellEnd"/>
-            <w:r>
-              <w:rPr>
-                <w:sz w:val="16"/>
-                <w:szCs w:val="16"/>
-              </w:rPr>
-              <w:t>’ method used on multiple pages.</w:t>
+              <w:t>For example the ‘populateGridView’ method used on multiple pages.</w:t>
             </w:r>
           </w:p>
         </w:tc>
@@ -1261,6 +1253,15 @@
               </w:rPr>
               <w:t>Functions have been effectively throughout the project.</w:t>
             </w:r>
+            <w:r>
+              <w:rPr>
+                <w:sz w:val="16"/>
+                <w:szCs w:val="16"/>
+              </w:rPr>
+              <w:t xml:space="preserve"> They have not been over used.</w:t>
+            </w:r>
+            <w:bookmarkStart w:id="0" w:name="_GoBack"/>
+            <w:bookmarkEnd w:id="0"/>
           </w:p>
         </w:tc>
       </w:tr>
@@ -1728,23 +1729,7 @@
                 <w:sz w:val="16"/>
                 <w:szCs w:val="16"/>
               </w:rPr>
-              <w:t>(</w:t>
-            </w:r>
-            <w:proofErr w:type="spellStart"/>
-            <w:r>
-              <w:rPr>
-                <w:sz w:val="16"/>
-                <w:szCs w:val="16"/>
-              </w:rPr>
-              <w:t>viewDistributionSchedule.aspx.cs</w:t>
-            </w:r>
-            <w:proofErr w:type="spellEnd"/>
-            <w:r>
-              <w:rPr>
-                <w:sz w:val="16"/>
-                <w:szCs w:val="16"/>
-              </w:rPr>
-              <w:t>)</w:t>
+              <w:t>(viewDistributionSchedule.aspx.cs)</w:t>
             </w:r>
           </w:p>
         </w:tc>
@@ -1781,16 +1766,8 @@
               <w:rPr>
                 <w:i/>
               </w:rPr>
-              <w:t xml:space="preserve">Loops: Where / For / </w:t>
-            </w:r>
-            <w:proofErr w:type="spellStart"/>
-            <w:r>
-              <w:rPr>
-                <w:i/>
-              </w:rPr>
-              <w:t>etc</w:t>
-            </w:r>
-            <w:proofErr w:type="spellEnd"/>
+              <w:t>Loops: Where / For / etc</w:t>
+            </w:r>
             <w:r>
               <w:t>)</w:t>
             </w:r>
@@ -1964,8 +1941,6 @@
       <w:r>
         <w:t xml:space="preserve"> </w:t>
       </w:r>
-      <w:bookmarkStart w:id="0" w:name="_GoBack"/>
-      <w:bookmarkEnd w:id="0"/>
     </w:p>
     <w:tbl>
       <w:tblPr>
@@ -2624,39 +2599,7 @@
                 <w:sz w:val="16"/>
                 <w:szCs w:val="16"/>
               </w:rPr>
-              <w:t>(</w:t>
-            </w:r>
-            <w:proofErr w:type="spellStart"/>
-            <w:r>
-              <w:rPr>
-                <w:sz w:val="16"/>
-                <w:szCs w:val="16"/>
-              </w:rPr>
-              <w:t>drug.cs</w:t>
-            </w:r>
-            <w:proofErr w:type="spellEnd"/>
-            <w:r>
-              <w:rPr>
-                <w:sz w:val="16"/>
-                <w:szCs w:val="16"/>
-              </w:rPr>
-              <w:t xml:space="preserve">, </w:t>
-            </w:r>
-            <w:proofErr w:type="spellStart"/>
-            <w:r>
-              <w:rPr>
-                <w:sz w:val="16"/>
-                <w:szCs w:val="16"/>
-              </w:rPr>
-              <w:t>prescription.cs</w:t>
-            </w:r>
-            <w:proofErr w:type="spellEnd"/>
-            <w:r>
-              <w:rPr>
-                <w:sz w:val="16"/>
-                <w:szCs w:val="16"/>
-              </w:rPr>
-              <w:t>)</w:t>
+              <w:t>(drug.cs, prescription.cs)</w:t>
             </w:r>
           </w:p>
         </w:tc>
@@ -3447,23 +3390,7 @@
                 <w:sz w:val="16"/>
                 <w:szCs w:val="16"/>
               </w:rPr>
-              <w:t xml:space="preserve">Tables are not abnormally large with exception to </w:t>
-            </w:r>
-            <w:proofErr w:type="spellStart"/>
-            <w:r>
-              <w:rPr>
-                <w:sz w:val="16"/>
-                <w:szCs w:val="16"/>
-              </w:rPr>
-              <w:t>pharmacare_master</w:t>
-            </w:r>
-            <w:proofErr w:type="spellEnd"/>
-            <w:r>
-              <w:rPr>
-                <w:sz w:val="16"/>
-                <w:szCs w:val="16"/>
-              </w:rPr>
-              <w:t xml:space="preserve"> table.</w:t>
+              <w:t>Tables are not abnormally large with exception to pharmacare_master table.</w:t>
             </w:r>
           </w:p>
         </w:tc>
@@ -3729,23 +3656,7 @@
                 <w:sz w:val="16"/>
                 <w:szCs w:val="16"/>
               </w:rPr>
-              <w:t xml:space="preserve"> These are usually ids of such as </w:t>
-            </w:r>
-            <w:proofErr w:type="spellStart"/>
-            <w:r>
-              <w:rPr>
-                <w:sz w:val="16"/>
-                <w:szCs w:val="16"/>
-              </w:rPr>
-              <w:t>prescriptionID</w:t>
-            </w:r>
-            <w:proofErr w:type="spellEnd"/>
-            <w:r>
-              <w:rPr>
-                <w:sz w:val="16"/>
-                <w:szCs w:val="16"/>
-              </w:rPr>
-              <w:t xml:space="preserve"> </w:t>
+              <w:t xml:space="preserve"> These are usually ids of such as prescriptionID </w:t>
             </w:r>
             <w:r>
               <w:rPr>
@@ -3759,23 +3670,7 @@
                 <w:sz w:val="16"/>
                 <w:szCs w:val="16"/>
               </w:rPr>
-              <w:t xml:space="preserve">r </w:t>
-            </w:r>
-            <w:proofErr w:type="spellStart"/>
-            <w:r>
-              <w:rPr>
-                <w:sz w:val="16"/>
-                <w:szCs w:val="16"/>
-              </w:rPr>
-              <w:t>patientId</w:t>
-            </w:r>
-            <w:proofErr w:type="spellEnd"/>
-            <w:r>
-              <w:rPr>
-                <w:sz w:val="16"/>
-                <w:szCs w:val="16"/>
-              </w:rPr>
-              <w:t>.</w:t>
+              <w:t>r patientId.</w:t>
             </w:r>
           </w:p>
         </w:tc>
@@ -8686,6 +8581,24 @@
 </file>
 
 <file path=customXml/item1.xml><?xml version="1.0" encoding="utf-8"?>
+<?mso-contentType ?>
+<FormTemplates xmlns="http://schemas.microsoft.com/sharepoint/v3/contenttype/forms">
+  <Display>DocumentLibraryForm</Display>
+  <Edit>DocumentLibraryForm</Edit>
+  <New>DocumentLibraryForm</New>
+</FormTemplates>
+</file>
+
+<file path=customXml/item2.xml><?xml version="1.0" encoding="utf-8"?>
+<p:properties xmlns:p="http://schemas.microsoft.com/office/2006/metadata/properties" xmlns:xsi="http://www.w3.org/2001/XMLSchema-instance" xmlns:pc="http://schemas.microsoft.com/office/infopath/2007/PartnerControls">
+  <documentManagement>
+    <PublishingExpirationDate xmlns="http://schemas.microsoft.com/sharepoint/v3" xsi:nil="true"/>
+    <PublishingStartDate xmlns="http://schemas.microsoft.com/sharepoint/v3" xsi:nil="true"/>
+  </documentManagement>
+</p:properties>
+</file>
+
+<file path=customXml/item3.xml><?xml version="1.0" encoding="utf-8"?>
 <ct:contentTypeSchema xmlns:ct="http://schemas.microsoft.com/office/2006/metadata/contentType" xmlns:ma="http://schemas.microsoft.com/office/2006/metadata/properties/metaAttributes" ct:_="" ma:_="" ma:contentTypeName="Document" ma:contentTypeID="0x010100A33DF2CB7CBF21488CE24248D7EFC793" ma:contentTypeVersion="2" ma:contentTypeDescription="Create a new document." ma:contentTypeScope="" ma:versionID="057395ed9529d017bd022b22e68f8596">
   <xsd:schema xmlns:xsd="http://www.w3.org/2001/XMLSchema" xmlns:xs="http://www.w3.org/2001/XMLSchema" xmlns:p="http://schemas.microsoft.com/office/2006/metadata/properties" xmlns:ns1="http://schemas.microsoft.com/sharepoint/v3" targetNamespace="http://schemas.microsoft.com/office/2006/metadata/properties" ma:root="true" ma:fieldsID="69998be921081f9b34d9aae6dbf37bad" ns1:_="">
     <xsd:import namespace="http://schemas.microsoft.com/sharepoint/v3"/>
@@ -8817,25 +8730,25 @@
 </ct:contentTypeSchema>
 </file>
 
-<file path=customXml/item2.xml><?xml version="1.0" encoding="utf-8"?>
-<p:properties xmlns:p="http://schemas.microsoft.com/office/2006/metadata/properties" xmlns:xsi="http://www.w3.org/2001/XMLSchema-instance" xmlns:pc="http://schemas.microsoft.com/office/infopath/2007/PartnerControls">
-  <documentManagement>
-    <PublishingExpirationDate xmlns="http://schemas.microsoft.com/sharepoint/v3" xsi:nil="true"/>
-    <PublishingStartDate xmlns="http://schemas.microsoft.com/sharepoint/v3" xsi:nil="true"/>
-  </documentManagement>
-</p:properties>
+<file path=customXml/itemProps1.xml><?xml version="1.0" encoding="utf-8"?>
+<ds:datastoreItem xmlns:ds="http://schemas.openxmlformats.org/officeDocument/2006/customXml" ds:itemID="{3798DF46-F622-4C89-936C-12E7F9DDC8A0}">
+  <ds:schemaRefs>
+    <ds:schemaRef ds:uri="http://schemas.microsoft.com/sharepoint/v3/contenttype/forms"/>
+  </ds:schemaRefs>
+</ds:datastoreItem>
 </file>
 
-<file path=customXml/item3.xml><?xml version="1.0" encoding="utf-8"?>
-<?mso-contentType ?>
-<FormTemplates xmlns="http://schemas.microsoft.com/sharepoint/v3/contenttype/forms">
-  <Display>DocumentLibraryForm</Display>
-  <Edit>DocumentLibraryForm</Edit>
-  <New>DocumentLibraryForm</New>
-</FormTemplates>
+<file path=customXml/itemProps2.xml><?xml version="1.0" encoding="utf-8"?>
+<ds:datastoreItem xmlns:ds="http://schemas.openxmlformats.org/officeDocument/2006/customXml" ds:itemID="{AC5A791C-8CF9-437B-822B-BB421ABD8106}">
+  <ds:schemaRefs>
+    <ds:schemaRef ds:uri="http://schemas.microsoft.com/office/2006/metadata/properties"/>
+    <ds:schemaRef ds:uri="http://schemas.microsoft.com/office/infopath/2007/PartnerControls"/>
+    <ds:schemaRef ds:uri="http://schemas.microsoft.com/sharepoint/v3"/>
+  </ds:schemaRefs>
+</ds:datastoreItem>
 </file>
 
-<file path=customXml/itemProps1.xml><?xml version="1.0" encoding="utf-8"?>
+<file path=customXml/itemProps3.xml><?xml version="1.0" encoding="utf-8"?>
 <ds:datastoreItem xmlns:ds="http://schemas.openxmlformats.org/officeDocument/2006/customXml" ds:itemID="{3E42320C-1B0A-44FE-8E7C-B32A5F4AEAC4}">
   <ds:schemaRefs>
     <ds:schemaRef ds:uri="http://schemas.microsoft.com/office/2006/metadata/contentType"/>
@@ -8851,22 +8764,4 @@
     <ds:schemaRef ds:uri="http://schemas.microsoft.com/internal/obd"/>
   </ds:schemaRefs>
 </ds:datastoreItem>
-</file>
-
-<file path=customXml/itemProps2.xml><?xml version="1.0" encoding="utf-8"?>
-<ds:datastoreItem xmlns:ds="http://schemas.openxmlformats.org/officeDocument/2006/customXml" ds:itemID="{AC5A791C-8CF9-437B-822B-BB421ABD8106}">
-  <ds:schemaRefs>
-    <ds:schemaRef ds:uri="http://schemas.microsoft.com/office/2006/metadata/properties"/>
-    <ds:schemaRef ds:uri="http://schemas.microsoft.com/office/infopath/2007/PartnerControls"/>
-    <ds:schemaRef ds:uri="http://schemas.microsoft.com/sharepoint/v3"/>
-  </ds:schemaRefs>
-</ds:datastoreItem>
-</file>
-
-<file path=customXml/itemProps3.xml><?xml version="1.0" encoding="utf-8"?>
-<ds:datastoreItem xmlns:ds="http://schemas.openxmlformats.org/officeDocument/2006/customXml" ds:itemID="{3798DF46-F622-4C89-936C-12E7F9DDC8A0}">
-  <ds:schemaRefs>
-    <ds:schemaRef ds:uri="http://schemas.microsoft.com/sharepoint/v3/contenttype/forms"/>
-  </ds:schemaRefs>
-</ds:datastoreItem>
 </file>
</xml_diff>